<commit_message>
small change to manuscript
</commit_message>
<xml_diff>
--- a/Dissemination/JTH_DRF_Manuscript.docx
+++ b/Dissemination/JTH_DRF_Manuscript.docx
@@ -820,14 +820,27 @@
       <w:r>
         <w:t xml:space="preserve">Table </w:t>
       </w:r>
-      <w:fldSimple w:instr=" SEQ Table \* ARABIC ">
-        <w:r>
-          <w:rPr>
-            <w:noProof/>
-          </w:rPr>
-          <w:t>1</w:t>
-        </w:r>
-      </w:fldSimple>
+      <w:r>
+        <w:fldChar w:fldCharType="begin"/>
+      </w:r>
+      <w:r>
+        <w:instrText xml:space="preserve"> SEQ Table \* ARABIC </w:instrText>
+      </w:r>
+      <w:r>
+        <w:fldChar w:fldCharType="separate"/>
+      </w:r>
+      <w:r>
+        <w:rPr>
+          <w:noProof/>
+        </w:rPr>
+        <w:t>1</w:t>
+      </w:r>
+      <w:r>
+        <w:rPr>
+          <w:noProof/>
+        </w:rPr>
+        <w:fldChar w:fldCharType="end"/>
+      </w:r>
       <w:r>
         <w:t>. Variable names, description and source of data used in analysis</w:t>
       </w:r>
@@ -3300,17 +3313,7 @@
                     <w:rFonts w:ascii="Cambria Math" w:hAnsi="Cambria Math"/>
                     <w:lang w:val="en-US"/>
                   </w:rPr>
-                  <m:t xml:space="preserve"> </m:t>
-                </m:r>
-                <m:r>
-                  <m:rPr>
-                    <m:sty m:val="bi"/>
-                  </m:rPr>
-                  <w:rPr>
-                    <w:rFonts w:ascii="Cambria Math" w:hAnsi="Cambria Math"/>
-                    <w:lang w:val="en-US"/>
-                  </w:rPr>
-                  <m:t>pop</m:t>
+                  <m:t xml:space="preserve"> pop</m:t>
                 </m:r>
               </m:e>
               <m:sub/>
@@ -5112,14 +5115,30 @@
         <w:lastRenderedPageBreak/>
         <w:t xml:space="preserve">Figure </w:t>
       </w:r>
-      <w:fldSimple w:instr=" SEQ Figure \* ARABIC ">
-        <w:r>
-          <w:rPr>
-            <w:noProof/>
-          </w:rPr>
-          <w:t>1</w:t>
-        </w:r>
-      </w:fldSimple>
+      <w:r>
+        <w:fldChar w:fldCharType="begin"/>
+      </w:r>
+      <w:r>
+        <w:instrText xml:space="preserve"> SEQ Figure \* ARA</w:instrText>
+      </w:r>
+      <w:r>
+        <w:instrText xml:space="preserve">BIC </w:instrText>
+      </w:r>
+      <w:r>
+        <w:fldChar w:fldCharType="separate"/>
+      </w:r>
+      <w:r>
+        <w:rPr>
+          <w:noProof/>
+        </w:rPr>
+        <w:t>1</w:t>
+      </w:r>
+      <w:r>
+        <w:rPr>
+          <w:noProof/>
+        </w:rPr>
+        <w:fldChar w:fldCharType="end"/>
+      </w:r>
       <w:r>
         <w:t xml:space="preserve">. </w:t>
       </w:r>
@@ -6738,52 +6757,19 @@
         </w:rPr>
         <w:t xml:space="preserve">London, UK. </w:t>
       </w:r>
-      <w:r>
-        <w:rPr>
-          <w:rFonts w:cstheme="minorHAnsi"/>
-          <w:sz w:val="24"/>
-          <w:szCs w:val="24"/>
-        </w:rPr>
-        <w:fldChar w:fldCharType="begin"/>
-      </w:r>
-      <w:r>
-        <w:rPr>
-          <w:rFonts w:cstheme="minorHAnsi"/>
-          <w:sz w:val="24"/>
-          <w:szCs w:val="24"/>
-        </w:rPr>
-        <w:instrText xml:space="preserve"> HYPERLINK "https://digital.nhs.uk/data-and-information/publications/statistical/health-survey-for-england/health-survey-for-england-2015" \l "resources" </w:instrText>
-      </w:r>
-      <w:r>
-        <w:rPr>
-          <w:rFonts w:cstheme="minorHAnsi"/>
-          <w:sz w:val="24"/>
-          <w:szCs w:val="24"/>
-        </w:rPr>
-        <w:fldChar w:fldCharType="separate"/>
-      </w:r>
-      <w:r>
-        <w:rPr>
-          <w:rFonts w:cstheme="minorHAnsi"/>
-          <w:color w:val="222222"/>
-          <w:sz w:val="24"/>
-          <w:szCs w:val="24"/>
-          <w:shd w:val="clear" w:color="auto" w:fill="FFFFFF"/>
-          <w:lang w:val="it-IT"/>
-        </w:rPr>
-        <w:t>https://digital.nhs.uk/data-and-information/publications/statistical/health-survey-for-england/health-survey-for-england-2015#resources</w:t>
-      </w:r>
-      <w:r>
-        <w:rPr>
-          <w:rFonts w:cstheme="minorHAnsi"/>
-          <w:color w:val="222222"/>
-          <w:sz w:val="24"/>
-          <w:szCs w:val="24"/>
-          <w:shd w:val="clear" w:color="auto" w:fill="FFFFFF"/>
-          <w:lang w:val="it-IT"/>
-        </w:rPr>
-        <w:fldChar w:fldCharType="end"/>
-      </w:r>
+      <w:hyperlink r:id="rId10" w:anchor="resources" w:history="1">
+        <w:r>
+          <w:rPr>
+            <w:rFonts w:cstheme="minorHAnsi"/>
+            <w:color w:val="222222"/>
+            <w:sz w:val="24"/>
+            <w:szCs w:val="24"/>
+            <w:shd w:val="clear" w:color="auto" w:fill="FFFFFF"/>
+            <w:lang w:val="it-IT"/>
+          </w:rPr>
+          <w:t>https://digital.nhs.uk/data-and-information/publications/statistical/health-survey-for-england/health-survey-for-england-2015#resources</w:t>
+        </w:r>
+      </w:hyperlink>
     </w:p>
     <w:p>
       <w:pPr>
@@ -7594,7 +7580,7 @@
         </w:rPr>
         <w:t>OECD (2012), Mortality Risk Valuation in Environment, Health and Transport Policies, OECD Publishing, Paris, </w:t>
       </w:r>
-      <w:hyperlink r:id="rId10" w:history="1">
+      <w:hyperlink r:id="rId11" w:history="1">
         <w:r>
           <w:rPr>
             <w:rFonts w:cstheme="minorHAnsi"/>
@@ -7831,7 +7817,6 @@
           <w:lang w:val="en-US"/>
         </w:rPr>
       </w:pPr>
-      <w:bookmarkStart w:id="0" w:name="_GoBack"/>
       <w:r>
         <w:rPr>
           <w:lang w:val="en-US"/>
@@ -7899,7 +7884,7 @@
                     <pic:cNvPicPr/>
                   </pic:nvPicPr>
                   <pic:blipFill rotWithShape="1">
-                    <a:blip r:embed="rId11"/>
+                    <a:blip r:embed="rId12"/>
                     <a:srcRect t="7562"/>
                     <a:stretch/>
                   </pic:blipFill>
@@ -7934,7 +7919,6 @@
         </w:rPr>
       </w:pPr>
     </w:p>
-    <w:bookmarkEnd w:id="0"/>
     <w:p>
       <w:pPr>
         <w:rPr>
@@ -8195,6 +8179,7 @@
                 <w:lang w:eastAsia="en-GB"/>
               </w:rPr>
             </w:pPr>
+            <w:bookmarkStart w:id="0" w:name="_GoBack" w:colFirst="2" w:colLast="3"/>
             <w:r>
               <w:rPr>
                 <w:rFonts w:eastAsia="Times New Roman" w:cstheme="minorHAnsi"/>
@@ -8399,6 +8384,7 @@
           </w:p>
         </w:tc>
       </w:tr>
+      <w:bookmarkEnd w:id="0"/>
       <w:tr>
         <w:trPr>
           <w:trHeight w:val="113"/>
@@ -19153,7 +19139,45 @@
                 <w:szCs w:val="20"/>
                 <w:lang w:eastAsia="en-GB"/>
               </w:rPr>
-              <w:t>DRF</w:t>
+              <w:t>Non-linear</w:t>
+            </w:r>
+          </w:p>
+        </w:tc>
+        <w:tc>
+          <w:tcPr>
+            <w:tcW w:w="1040" w:type="dxa"/>
+            <w:tcBorders>
+              <w:top w:val="nil"/>
+              <w:left w:val="nil"/>
+              <w:bottom w:val="nil"/>
+              <w:right w:val="nil"/>
+            </w:tcBorders>
+            <w:shd w:val="clear" w:color="auto" w:fill="auto"/>
+            <w:noWrap/>
+            <w:vAlign w:val="bottom"/>
+            <w:hideMark/>
+          </w:tcPr>
+          <w:p>
+            <w:pPr>
+              <w:spacing w:after="0" w:line="240" w:lineRule="auto"/>
+              <w:jc w:val="center"/>
+              <w:rPr>
+                <w:rFonts w:eastAsia="Times New Roman" w:cstheme="minorHAnsi"/>
+                <w:color w:val="000000"/>
+                <w:sz w:val="20"/>
+                <w:szCs w:val="20"/>
+                <w:lang w:eastAsia="en-GB"/>
+              </w:rPr>
+            </w:pPr>
+            <w:r>
+              <w:rPr>
+                <w:rFonts w:eastAsia="Times New Roman" w:cstheme="minorHAnsi"/>
+                <w:color w:val="000000"/>
+                <w:sz w:val="20"/>
+                <w:szCs w:val="20"/>
+                <w:lang w:eastAsia="en-GB"/>
+              </w:rPr>
+              <w:t>Linear</w:t>
             </w:r>
           </w:p>
         </w:tc>
@@ -19191,83 +19215,45 @@
                 <w:szCs w:val="20"/>
                 <w:lang w:eastAsia="en-GB"/>
               </w:rPr>
-              <w:t>Lin</w:t>
-            </w:r>
-          </w:p>
-        </w:tc>
-        <w:tc>
-          <w:tcPr>
-            <w:tcW w:w="1039" w:type="dxa"/>
-            <w:tcBorders>
-              <w:top w:val="nil"/>
-              <w:left w:val="nil"/>
-              <w:bottom w:val="nil"/>
-              <w:right w:val="nil"/>
-            </w:tcBorders>
-            <w:shd w:val="clear" w:color="auto" w:fill="auto"/>
-            <w:noWrap/>
-            <w:vAlign w:val="bottom"/>
-            <w:hideMark/>
-          </w:tcPr>
-          <w:p>
-            <w:pPr>
-              <w:spacing w:after="0" w:line="240" w:lineRule="auto"/>
-              <w:jc w:val="center"/>
-              <w:rPr>
-                <w:rFonts w:eastAsia="Times New Roman" w:cstheme="minorHAnsi"/>
-                <w:color w:val="000000"/>
-                <w:sz w:val="20"/>
-                <w:szCs w:val="20"/>
-                <w:lang w:eastAsia="en-GB"/>
-              </w:rPr>
-            </w:pPr>
-            <w:r>
-              <w:rPr>
-                <w:rFonts w:eastAsia="Times New Roman" w:cstheme="minorHAnsi"/>
-                <w:color w:val="000000"/>
-                <w:sz w:val="20"/>
-                <w:szCs w:val="20"/>
-                <w:lang w:eastAsia="en-GB"/>
-              </w:rPr>
-              <w:t>DRF</w:t>
-            </w:r>
-          </w:p>
-        </w:tc>
-        <w:tc>
-          <w:tcPr>
-            <w:tcW w:w="1039" w:type="dxa"/>
-            <w:tcBorders>
-              <w:top w:val="nil"/>
-              <w:left w:val="nil"/>
-              <w:bottom w:val="nil"/>
-              <w:right w:val="nil"/>
-            </w:tcBorders>
-            <w:shd w:val="clear" w:color="auto" w:fill="auto"/>
-            <w:noWrap/>
-            <w:vAlign w:val="bottom"/>
-            <w:hideMark/>
-          </w:tcPr>
-          <w:p>
-            <w:pPr>
-              <w:spacing w:after="0" w:line="240" w:lineRule="auto"/>
-              <w:jc w:val="center"/>
-              <w:rPr>
-                <w:rFonts w:eastAsia="Times New Roman" w:cstheme="minorHAnsi"/>
-                <w:color w:val="000000"/>
-                <w:sz w:val="20"/>
-                <w:szCs w:val="20"/>
-                <w:lang w:eastAsia="en-GB"/>
-              </w:rPr>
-            </w:pPr>
-            <w:r>
-              <w:rPr>
-                <w:rFonts w:eastAsia="Times New Roman" w:cstheme="minorHAnsi"/>
-                <w:color w:val="000000"/>
-                <w:sz w:val="20"/>
-                <w:szCs w:val="20"/>
-                <w:lang w:eastAsia="en-GB"/>
-              </w:rPr>
-              <w:t>Lin</w:t>
+              <w:t>Non-linear</w:t>
+            </w:r>
+          </w:p>
+        </w:tc>
+        <w:tc>
+          <w:tcPr>
+            <w:tcW w:w="1040" w:type="dxa"/>
+            <w:tcBorders>
+              <w:top w:val="nil"/>
+              <w:left w:val="nil"/>
+              <w:bottom w:val="nil"/>
+              <w:right w:val="nil"/>
+            </w:tcBorders>
+            <w:shd w:val="clear" w:color="auto" w:fill="auto"/>
+            <w:noWrap/>
+            <w:vAlign w:val="bottom"/>
+            <w:hideMark/>
+          </w:tcPr>
+          <w:p>
+            <w:pPr>
+              <w:spacing w:after="0" w:line="240" w:lineRule="auto"/>
+              <w:jc w:val="center"/>
+              <w:rPr>
+                <w:rFonts w:eastAsia="Times New Roman" w:cstheme="minorHAnsi"/>
+                <w:color w:val="000000"/>
+                <w:sz w:val="20"/>
+                <w:szCs w:val="20"/>
+                <w:lang w:eastAsia="en-GB"/>
+              </w:rPr>
+            </w:pPr>
+            <w:r>
+              <w:rPr>
+                <w:rFonts w:eastAsia="Times New Roman" w:cstheme="minorHAnsi"/>
+                <w:color w:val="000000"/>
+                <w:sz w:val="20"/>
+                <w:szCs w:val="20"/>
+                <w:lang w:eastAsia="en-GB"/>
+              </w:rPr>
+              <w:t>Linear</w:t>
             </w:r>
           </w:p>
         </w:tc>
@@ -19431,6 +19417,44 @@
         </w:tc>
         <w:tc>
           <w:tcPr>
+            <w:tcW w:w="1040" w:type="dxa"/>
+            <w:tcBorders>
+              <w:top w:val="nil"/>
+              <w:left w:val="nil"/>
+              <w:bottom w:val="nil"/>
+              <w:right w:val="nil"/>
+            </w:tcBorders>
+            <w:shd w:val="clear" w:color="auto" w:fill="auto"/>
+            <w:noWrap/>
+            <w:vAlign w:val="bottom"/>
+            <w:hideMark/>
+          </w:tcPr>
+          <w:p>
+            <w:pPr>
+              <w:spacing w:after="0" w:line="240" w:lineRule="auto"/>
+              <w:jc w:val="center"/>
+              <w:rPr>
+                <w:rFonts w:eastAsia="Times New Roman" w:cstheme="minorHAnsi"/>
+                <w:color w:val="000000"/>
+                <w:sz w:val="20"/>
+                <w:szCs w:val="20"/>
+                <w:lang w:eastAsia="en-GB"/>
+              </w:rPr>
+            </w:pPr>
+            <w:r>
+              <w:rPr>
+                <w:rFonts w:eastAsia="Times New Roman" w:cstheme="minorHAnsi"/>
+                <w:color w:val="000000"/>
+                <w:sz w:val="20"/>
+                <w:szCs w:val="20"/>
+                <w:lang w:eastAsia="en-GB"/>
+              </w:rPr>
+              <w:t>19.01</w:t>
+            </w:r>
+          </w:p>
+        </w:tc>
+        <w:tc>
+          <w:tcPr>
             <w:tcW w:w="1039" w:type="dxa"/>
             <w:tcBorders>
               <w:top w:val="nil"/>
@@ -19463,51 +19487,13 @@
                 <w:szCs w:val="20"/>
                 <w:lang w:eastAsia="en-GB"/>
               </w:rPr>
-              <w:t>19.01</w:t>
-            </w:r>
-          </w:p>
-        </w:tc>
-        <w:tc>
-          <w:tcPr>
-            <w:tcW w:w="1039" w:type="dxa"/>
-            <w:tcBorders>
-              <w:top w:val="nil"/>
-              <w:left w:val="nil"/>
-              <w:bottom w:val="nil"/>
-              <w:right w:val="nil"/>
-            </w:tcBorders>
-            <w:shd w:val="clear" w:color="auto" w:fill="auto"/>
-            <w:noWrap/>
-            <w:vAlign w:val="bottom"/>
-            <w:hideMark/>
-          </w:tcPr>
-          <w:p>
-            <w:pPr>
-              <w:spacing w:after="0" w:line="240" w:lineRule="auto"/>
-              <w:jc w:val="center"/>
-              <w:rPr>
-                <w:rFonts w:eastAsia="Times New Roman" w:cstheme="minorHAnsi"/>
-                <w:color w:val="000000"/>
-                <w:sz w:val="20"/>
-                <w:szCs w:val="20"/>
-                <w:lang w:eastAsia="en-GB"/>
-              </w:rPr>
-            </w:pPr>
-            <w:r>
-              <w:rPr>
-                <w:rFonts w:eastAsia="Times New Roman" w:cstheme="minorHAnsi"/>
-                <w:color w:val="000000"/>
-                <w:sz w:val="20"/>
-                <w:szCs w:val="20"/>
-                <w:lang w:eastAsia="en-GB"/>
-              </w:rPr>
               <w:t>695.3</w:t>
             </w:r>
           </w:p>
         </w:tc>
         <w:tc>
           <w:tcPr>
-            <w:tcW w:w="1039" w:type="dxa"/>
+            <w:tcW w:w="1040" w:type="dxa"/>
             <w:tcBorders>
               <w:top w:val="nil"/>
               <w:left w:val="nil"/>
@@ -19703,6 +19689,44 @@
         </w:tc>
         <w:tc>
           <w:tcPr>
+            <w:tcW w:w="1040" w:type="dxa"/>
+            <w:tcBorders>
+              <w:top w:val="nil"/>
+              <w:left w:val="nil"/>
+              <w:bottom w:val="nil"/>
+              <w:right w:val="nil"/>
+            </w:tcBorders>
+            <w:shd w:val="clear" w:color="auto" w:fill="auto"/>
+            <w:noWrap/>
+            <w:vAlign w:val="bottom"/>
+            <w:hideMark/>
+          </w:tcPr>
+          <w:p>
+            <w:pPr>
+              <w:spacing w:after="0" w:line="240" w:lineRule="auto"/>
+              <w:jc w:val="center"/>
+              <w:rPr>
+                <w:rFonts w:eastAsia="Times New Roman" w:cstheme="minorHAnsi"/>
+                <w:color w:val="000000"/>
+                <w:sz w:val="20"/>
+                <w:szCs w:val="20"/>
+                <w:lang w:eastAsia="en-GB"/>
+              </w:rPr>
+            </w:pPr>
+            <w:r>
+              <w:rPr>
+                <w:rFonts w:eastAsia="Times New Roman" w:cstheme="minorHAnsi"/>
+                <w:color w:val="000000"/>
+                <w:sz w:val="20"/>
+                <w:szCs w:val="20"/>
+                <w:lang w:eastAsia="en-GB"/>
+              </w:rPr>
+              <w:t>20.87</w:t>
+            </w:r>
+          </w:p>
+        </w:tc>
+        <w:tc>
+          <w:tcPr>
             <w:tcW w:w="1039" w:type="dxa"/>
             <w:tcBorders>
               <w:top w:val="nil"/>
@@ -19735,51 +19759,13 @@
                 <w:szCs w:val="20"/>
                 <w:lang w:eastAsia="en-GB"/>
               </w:rPr>
-              <w:t>20.87</w:t>
-            </w:r>
-          </w:p>
-        </w:tc>
-        <w:tc>
-          <w:tcPr>
-            <w:tcW w:w="1039" w:type="dxa"/>
-            <w:tcBorders>
-              <w:top w:val="nil"/>
-              <w:left w:val="nil"/>
-              <w:bottom w:val="nil"/>
-              <w:right w:val="nil"/>
-            </w:tcBorders>
-            <w:shd w:val="clear" w:color="auto" w:fill="auto"/>
-            <w:noWrap/>
-            <w:vAlign w:val="bottom"/>
-            <w:hideMark/>
-          </w:tcPr>
-          <w:p>
-            <w:pPr>
-              <w:spacing w:after="0" w:line="240" w:lineRule="auto"/>
-              <w:jc w:val="center"/>
-              <w:rPr>
-                <w:rFonts w:eastAsia="Times New Roman" w:cstheme="minorHAnsi"/>
-                <w:color w:val="000000"/>
-                <w:sz w:val="20"/>
-                <w:szCs w:val="20"/>
-                <w:lang w:eastAsia="en-GB"/>
-              </w:rPr>
-            </w:pPr>
-            <w:r>
-              <w:rPr>
-                <w:rFonts w:eastAsia="Times New Roman" w:cstheme="minorHAnsi"/>
-                <w:color w:val="000000"/>
-                <w:sz w:val="20"/>
-                <w:szCs w:val="20"/>
-                <w:lang w:eastAsia="en-GB"/>
-              </w:rPr>
               <w:t>82.05</w:t>
             </w:r>
           </w:p>
         </w:tc>
         <w:tc>
           <w:tcPr>
-            <w:tcW w:w="1039" w:type="dxa"/>
+            <w:tcW w:w="1040" w:type="dxa"/>
             <w:tcBorders>
               <w:top w:val="nil"/>
               <w:left w:val="nil"/>
@@ -19975,6 +19961,44 @@
         </w:tc>
         <w:tc>
           <w:tcPr>
+            <w:tcW w:w="1040" w:type="dxa"/>
+            <w:tcBorders>
+              <w:top w:val="nil"/>
+              <w:left w:val="nil"/>
+              <w:bottom w:val="nil"/>
+              <w:right w:val="nil"/>
+            </w:tcBorders>
+            <w:shd w:val="clear" w:color="auto" w:fill="auto"/>
+            <w:noWrap/>
+            <w:vAlign w:val="bottom"/>
+            <w:hideMark/>
+          </w:tcPr>
+          <w:p>
+            <w:pPr>
+              <w:spacing w:after="0" w:line="240" w:lineRule="auto"/>
+              <w:jc w:val="center"/>
+              <w:rPr>
+                <w:rFonts w:eastAsia="Times New Roman" w:cstheme="minorHAnsi"/>
+                <w:color w:val="000000"/>
+                <w:sz w:val="20"/>
+                <w:szCs w:val="20"/>
+                <w:lang w:eastAsia="en-GB"/>
+              </w:rPr>
+            </w:pPr>
+            <w:r>
+              <w:rPr>
+                <w:rFonts w:eastAsia="Times New Roman" w:cstheme="minorHAnsi"/>
+                <w:color w:val="000000"/>
+                <w:sz w:val="20"/>
+                <w:szCs w:val="20"/>
+                <w:lang w:eastAsia="en-GB"/>
+              </w:rPr>
+              <w:t>11.38</w:t>
+            </w:r>
+          </w:p>
+        </w:tc>
+        <w:tc>
+          <w:tcPr>
             <w:tcW w:w="1039" w:type="dxa"/>
             <w:tcBorders>
               <w:top w:val="nil"/>
@@ -20007,51 +20031,13 @@
                 <w:szCs w:val="20"/>
                 <w:lang w:eastAsia="en-GB"/>
               </w:rPr>
-              <w:t>11.38</w:t>
-            </w:r>
-          </w:p>
-        </w:tc>
-        <w:tc>
-          <w:tcPr>
-            <w:tcW w:w="1039" w:type="dxa"/>
-            <w:tcBorders>
-              <w:top w:val="nil"/>
-              <w:left w:val="nil"/>
-              <w:bottom w:val="nil"/>
-              <w:right w:val="nil"/>
-            </w:tcBorders>
-            <w:shd w:val="clear" w:color="auto" w:fill="auto"/>
-            <w:noWrap/>
-            <w:vAlign w:val="bottom"/>
-            <w:hideMark/>
-          </w:tcPr>
-          <w:p>
-            <w:pPr>
-              <w:spacing w:after="0" w:line="240" w:lineRule="auto"/>
-              <w:jc w:val="center"/>
-              <w:rPr>
-                <w:rFonts w:eastAsia="Times New Roman" w:cstheme="minorHAnsi"/>
-                <w:color w:val="000000"/>
-                <w:sz w:val="20"/>
-                <w:szCs w:val="20"/>
-                <w:lang w:eastAsia="en-GB"/>
-              </w:rPr>
-            </w:pPr>
-            <w:r>
-              <w:rPr>
-                <w:rFonts w:eastAsia="Times New Roman" w:cstheme="minorHAnsi"/>
-                <w:color w:val="000000"/>
-                <w:sz w:val="20"/>
-                <w:szCs w:val="20"/>
-                <w:lang w:eastAsia="en-GB"/>
-              </w:rPr>
               <w:t>484.92</w:t>
             </w:r>
           </w:p>
         </w:tc>
         <w:tc>
           <w:tcPr>
-            <w:tcW w:w="1039" w:type="dxa"/>
+            <w:tcW w:w="1040" w:type="dxa"/>
             <w:tcBorders>
               <w:top w:val="nil"/>
               <w:left w:val="nil"/>
@@ -20247,6 +20233,44 @@
         </w:tc>
         <w:tc>
           <w:tcPr>
+            <w:tcW w:w="1040" w:type="dxa"/>
+            <w:tcBorders>
+              <w:top w:val="nil"/>
+              <w:left w:val="nil"/>
+              <w:bottom w:val="nil"/>
+              <w:right w:val="nil"/>
+            </w:tcBorders>
+            <w:shd w:val="clear" w:color="auto" w:fill="auto"/>
+            <w:noWrap/>
+            <w:vAlign w:val="bottom"/>
+            <w:hideMark/>
+          </w:tcPr>
+          <w:p>
+            <w:pPr>
+              <w:spacing w:after="0" w:line="240" w:lineRule="auto"/>
+              <w:jc w:val="center"/>
+              <w:rPr>
+                <w:rFonts w:eastAsia="Times New Roman" w:cstheme="minorHAnsi"/>
+                <w:color w:val="000000"/>
+                <w:sz w:val="20"/>
+                <w:szCs w:val="20"/>
+                <w:lang w:eastAsia="en-GB"/>
+              </w:rPr>
+            </w:pPr>
+            <w:r>
+              <w:rPr>
+                <w:rFonts w:eastAsia="Times New Roman" w:cstheme="minorHAnsi"/>
+                <w:color w:val="000000"/>
+                <w:sz w:val="20"/>
+                <w:szCs w:val="20"/>
+                <w:lang w:eastAsia="en-GB"/>
+              </w:rPr>
+              <w:t>32.22</w:t>
+            </w:r>
+          </w:p>
+        </w:tc>
+        <w:tc>
+          <w:tcPr>
             <w:tcW w:w="1039" w:type="dxa"/>
             <w:tcBorders>
               <w:top w:val="nil"/>
@@ -20279,51 +20303,13 @@
                 <w:szCs w:val="20"/>
                 <w:lang w:eastAsia="en-GB"/>
               </w:rPr>
-              <w:t>32.22</w:t>
-            </w:r>
-          </w:p>
-        </w:tc>
-        <w:tc>
-          <w:tcPr>
-            <w:tcW w:w="1039" w:type="dxa"/>
-            <w:tcBorders>
-              <w:top w:val="nil"/>
-              <w:left w:val="nil"/>
-              <w:bottom w:val="nil"/>
-              <w:right w:val="nil"/>
-            </w:tcBorders>
-            <w:shd w:val="clear" w:color="auto" w:fill="auto"/>
-            <w:noWrap/>
-            <w:vAlign w:val="bottom"/>
-            <w:hideMark/>
-          </w:tcPr>
-          <w:p>
-            <w:pPr>
-              <w:spacing w:after="0" w:line="240" w:lineRule="auto"/>
-              <w:jc w:val="center"/>
-              <w:rPr>
-                <w:rFonts w:eastAsia="Times New Roman" w:cstheme="minorHAnsi"/>
-                <w:color w:val="000000"/>
-                <w:sz w:val="20"/>
-                <w:szCs w:val="20"/>
-                <w:lang w:eastAsia="en-GB"/>
-              </w:rPr>
-            </w:pPr>
-            <w:r>
-              <w:rPr>
-                <w:rFonts w:eastAsia="Times New Roman" w:cstheme="minorHAnsi"/>
-                <w:color w:val="000000"/>
-                <w:sz w:val="20"/>
-                <w:szCs w:val="20"/>
-                <w:lang w:eastAsia="en-GB"/>
-              </w:rPr>
               <w:t>130.45</w:t>
             </w:r>
           </w:p>
         </w:tc>
         <w:tc>
           <w:tcPr>
-            <w:tcW w:w="1039" w:type="dxa"/>
+            <w:tcW w:w="1040" w:type="dxa"/>
             <w:tcBorders>
               <w:top w:val="nil"/>
               <w:left w:val="nil"/>
@@ -20519,6 +20505,44 @@
         </w:tc>
         <w:tc>
           <w:tcPr>
+            <w:tcW w:w="1040" w:type="dxa"/>
+            <w:tcBorders>
+              <w:top w:val="nil"/>
+              <w:left w:val="nil"/>
+              <w:bottom w:val="nil"/>
+              <w:right w:val="nil"/>
+            </w:tcBorders>
+            <w:shd w:val="clear" w:color="auto" w:fill="auto"/>
+            <w:noWrap/>
+            <w:vAlign w:val="bottom"/>
+            <w:hideMark/>
+          </w:tcPr>
+          <w:p>
+            <w:pPr>
+              <w:spacing w:after="0" w:line="240" w:lineRule="auto"/>
+              <w:jc w:val="center"/>
+              <w:rPr>
+                <w:rFonts w:eastAsia="Times New Roman" w:cstheme="minorHAnsi"/>
+                <w:color w:val="000000"/>
+                <w:sz w:val="20"/>
+                <w:szCs w:val="20"/>
+                <w:lang w:eastAsia="en-GB"/>
+              </w:rPr>
+            </w:pPr>
+            <w:r>
+              <w:rPr>
+                <w:rFonts w:eastAsia="Times New Roman" w:cstheme="minorHAnsi"/>
+                <w:color w:val="000000"/>
+                <w:sz w:val="20"/>
+                <w:szCs w:val="20"/>
+                <w:lang w:eastAsia="en-GB"/>
+              </w:rPr>
+              <w:t>12.6</w:t>
+            </w:r>
+          </w:p>
+        </w:tc>
+        <w:tc>
+          <w:tcPr>
             <w:tcW w:w="1039" w:type="dxa"/>
             <w:tcBorders>
               <w:top w:val="nil"/>
@@ -20551,51 +20575,13 @@
                 <w:szCs w:val="20"/>
                 <w:lang w:eastAsia="en-GB"/>
               </w:rPr>
-              <w:t>12.6</w:t>
-            </w:r>
-          </w:p>
-        </w:tc>
-        <w:tc>
-          <w:tcPr>
-            <w:tcW w:w="1039" w:type="dxa"/>
-            <w:tcBorders>
-              <w:top w:val="nil"/>
-              <w:left w:val="nil"/>
-              <w:bottom w:val="nil"/>
-              <w:right w:val="nil"/>
-            </w:tcBorders>
-            <w:shd w:val="clear" w:color="auto" w:fill="auto"/>
-            <w:noWrap/>
-            <w:vAlign w:val="bottom"/>
-            <w:hideMark/>
-          </w:tcPr>
-          <w:p>
-            <w:pPr>
-              <w:spacing w:after="0" w:line="240" w:lineRule="auto"/>
-              <w:jc w:val="center"/>
-              <w:rPr>
-                <w:rFonts w:eastAsia="Times New Roman" w:cstheme="minorHAnsi"/>
-                <w:color w:val="000000"/>
-                <w:sz w:val="20"/>
-                <w:szCs w:val="20"/>
-                <w:lang w:eastAsia="en-GB"/>
-              </w:rPr>
-            </w:pPr>
-            <w:r>
-              <w:rPr>
-                <w:rFonts w:eastAsia="Times New Roman" w:cstheme="minorHAnsi"/>
-                <w:color w:val="000000"/>
-                <w:sz w:val="20"/>
-                <w:szCs w:val="20"/>
-                <w:lang w:eastAsia="en-GB"/>
-              </w:rPr>
               <w:t>607.64</w:t>
             </w:r>
           </w:p>
         </w:tc>
         <w:tc>
           <w:tcPr>
-            <w:tcW w:w="1039" w:type="dxa"/>
+            <w:tcW w:w="1040" w:type="dxa"/>
             <w:tcBorders>
               <w:top w:val="nil"/>
               <w:left w:val="nil"/>
@@ -20791,6 +20777,44 @@
         </w:tc>
         <w:tc>
           <w:tcPr>
+            <w:tcW w:w="1040" w:type="dxa"/>
+            <w:tcBorders>
+              <w:top w:val="nil"/>
+              <w:left w:val="nil"/>
+              <w:bottom w:val="nil"/>
+              <w:right w:val="nil"/>
+            </w:tcBorders>
+            <w:shd w:val="clear" w:color="auto" w:fill="auto"/>
+            <w:noWrap/>
+            <w:vAlign w:val="bottom"/>
+            <w:hideMark/>
+          </w:tcPr>
+          <w:p>
+            <w:pPr>
+              <w:spacing w:after="0" w:line="240" w:lineRule="auto"/>
+              <w:jc w:val="center"/>
+              <w:rPr>
+                <w:rFonts w:eastAsia="Times New Roman" w:cstheme="minorHAnsi"/>
+                <w:color w:val="000000"/>
+                <w:sz w:val="20"/>
+                <w:szCs w:val="20"/>
+                <w:lang w:eastAsia="en-GB"/>
+              </w:rPr>
+            </w:pPr>
+            <w:r>
+              <w:rPr>
+                <w:rFonts w:eastAsia="Times New Roman" w:cstheme="minorHAnsi"/>
+                <w:color w:val="000000"/>
+                <w:sz w:val="20"/>
+                <w:szCs w:val="20"/>
+                <w:lang w:eastAsia="en-GB"/>
+              </w:rPr>
+              <w:t>16.69</w:t>
+            </w:r>
+          </w:p>
+        </w:tc>
+        <w:tc>
+          <w:tcPr>
             <w:tcW w:w="1039" w:type="dxa"/>
             <w:tcBorders>
               <w:top w:val="nil"/>
@@ -20823,51 +20847,13 @@
                 <w:szCs w:val="20"/>
                 <w:lang w:eastAsia="en-GB"/>
               </w:rPr>
-              <w:t>16.69</w:t>
-            </w:r>
-          </w:p>
-        </w:tc>
-        <w:tc>
-          <w:tcPr>
-            <w:tcW w:w="1039" w:type="dxa"/>
-            <w:tcBorders>
-              <w:top w:val="nil"/>
-              <w:left w:val="nil"/>
-              <w:bottom w:val="nil"/>
-              <w:right w:val="nil"/>
-            </w:tcBorders>
-            <w:shd w:val="clear" w:color="auto" w:fill="auto"/>
-            <w:noWrap/>
-            <w:vAlign w:val="bottom"/>
-            <w:hideMark/>
-          </w:tcPr>
-          <w:p>
-            <w:pPr>
-              <w:spacing w:after="0" w:line="240" w:lineRule="auto"/>
-              <w:jc w:val="center"/>
-              <w:rPr>
-                <w:rFonts w:eastAsia="Times New Roman" w:cstheme="minorHAnsi"/>
-                <w:color w:val="000000"/>
-                <w:sz w:val="20"/>
-                <w:szCs w:val="20"/>
-                <w:lang w:eastAsia="en-GB"/>
-              </w:rPr>
-            </w:pPr>
-            <w:r>
-              <w:rPr>
-                <w:rFonts w:eastAsia="Times New Roman" w:cstheme="minorHAnsi"/>
-                <w:color w:val="000000"/>
-                <w:sz w:val="20"/>
-                <w:szCs w:val="20"/>
-                <w:lang w:eastAsia="en-GB"/>
-              </w:rPr>
               <w:t>77.67</w:t>
             </w:r>
           </w:p>
         </w:tc>
         <w:tc>
           <w:tcPr>
-            <w:tcW w:w="1039" w:type="dxa"/>
+            <w:tcW w:w="1040" w:type="dxa"/>
             <w:tcBorders>
               <w:top w:val="nil"/>
               <w:left w:val="nil"/>
@@ -21063,6 +21049,44 @@
         </w:tc>
         <w:tc>
           <w:tcPr>
+            <w:tcW w:w="1040" w:type="dxa"/>
+            <w:tcBorders>
+              <w:top w:val="nil"/>
+              <w:left w:val="nil"/>
+              <w:bottom w:val="nil"/>
+              <w:right w:val="nil"/>
+            </w:tcBorders>
+            <w:shd w:val="clear" w:color="auto" w:fill="auto"/>
+            <w:noWrap/>
+            <w:vAlign w:val="bottom"/>
+            <w:hideMark/>
+          </w:tcPr>
+          <w:p>
+            <w:pPr>
+              <w:spacing w:after="0" w:line="240" w:lineRule="auto"/>
+              <w:jc w:val="center"/>
+              <w:rPr>
+                <w:rFonts w:eastAsia="Times New Roman" w:cstheme="minorHAnsi"/>
+                <w:color w:val="000000"/>
+                <w:sz w:val="20"/>
+                <w:szCs w:val="20"/>
+                <w:lang w:eastAsia="en-GB"/>
+              </w:rPr>
+            </w:pPr>
+            <w:r>
+              <w:rPr>
+                <w:rFonts w:eastAsia="Times New Roman" w:cstheme="minorHAnsi"/>
+                <w:color w:val="000000"/>
+                <w:sz w:val="20"/>
+                <w:szCs w:val="20"/>
+                <w:lang w:eastAsia="en-GB"/>
+              </w:rPr>
+              <w:t>21.65</w:t>
+            </w:r>
+          </w:p>
+        </w:tc>
+        <w:tc>
+          <w:tcPr>
             <w:tcW w:w="1039" w:type="dxa"/>
             <w:tcBorders>
               <w:top w:val="nil"/>
@@ -21095,51 +21119,13 @@
                 <w:szCs w:val="20"/>
                 <w:lang w:eastAsia="en-GB"/>
               </w:rPr>
-              <w:t>21.65</w:t>
-            </w:r>
-          </w:p>
-        </w:tc>
-        <w:tc>
-          <w:tcPr>
-            <w:tcW w:w="1039" w:type="dxa"/>
-            <w:tcBorders>
-              <w:top w:val="nil"/>
-              <w:left w:val="nil"/>
-              <w:bottom w:val="nil"/>
-              <w:right w:val="nil"/>
-            </w:tcBorders>
-            <w:shd w:val="clear" w:color="auto" w:fill="auto"/>
-            <w:noWrap/>
-            <w:vAlign w:val="bottom"/>
-            <w:hideMark/>
-          </w:tcPr>
-          <w:p>
-            <w:pPr>
-              <w:spacing w:after="0" w:line="240" w:lineRule="auto"/>
-              <w:jc w:val="center"/>
-              <w:rPr>
-                <w:rFonts w:eastAsia="Times New Roman" w:cstheme="minorHAnsi"/>
-                <w:color w:val="000000"/>
-                <w:sz w:val="20"/>
-                <w:szCs w:val="20"/>
-                <w:lang w:eastAsia="en-GB"/>
-              </w:rPr>
-            </w:pPr>
-            <w:r>
-              <w:rPr>
-                <w:rFonts w:eastAsia="Times New Roman" w:cstheme="minorHAnsi"/>
-                <w:color w:val="000000"/>
-                <w:sz w:val="20"/>
-                <w:szCs w:val="20"/>
-                <w:lang w:eastAsia="en-GB"/>
-              </w:rPr>
               <w:t>224.29</w:t>
             </w:r>
           </w:p>
         </w:tc>
         <w:tc>
           <w:tcPr>
-            <w:tcW w:w="1039" w:type="dxa"/>
+            <w:tcW w:w="1040" w:type="dxa"/>
             <w:tcBorders>
               <w:top w:val="nil"/>
               <w:left w:val="nil"/>
@@ -21335,6 +21321,44 @@
         </w:tc>
         <w:tc>
           <w:tcPr>
+            <w:tcW w:w="1040" w:type="dxa"/>
+            <w:tcBorders>
+              <w:top w:val="nil"/>
+              <w:left w:val="nil"/>
+              <w:bottom w:val="nil"/>
+              <w:right w:val="nil"/>
+            </w:tcBorders>
+            <w:shd w:val="clear" w:color="auto" w:fill="auto"/>
+            <w:noWrap/>
+            <w:vAlign w:val="bottom"/>
+            <w:hideMark/>
+          </w:tcPr>
+          <w:p>
+            <w:pPr>
+              <w:spacing w:after="0" w:line="240" w:lineRule="auto"/>
+              <w:jc w:val="center"/>
+              <w:rPr>
+                <w:rFonts w:eastAsia="Times New Roman" w:cstheme="minorHAnsi"/>
+                <w:color w:val="000000"/>
+                <w:sz w:val="20"/>
+                <w:szCs w:val="20"/>
+                <w:lang w:eastAsia="en-GB"/>
+              </w:rPr>
+            </w:pPr>
+            <w:r>
+              <w:rPr>
+                <w:rFonts w:eastAsia="Times New Roman" w:cstheme="minorHAnsi"/>
+                <w:color w:val="000000"/>
+                <w:sz w:val="20"/>
+                <w:szCs w:val="20"/>
+                <w:lang w:eastAsia="en-GB"/>
+              </w:rPr>
+              <w:t>16.53</w:t>
+            </w:r>
+          </w:p>
+        </w:tc>
+        <w:tc>
+          <w:tcPr>
             <w:tcW w:w="1039" w:type="dxa"/>
             <w:tcBorders>
               <w:top w:val="nil"/>
@@ -21367,51 +21391,13 @@
                 <w:szCs w:val="20"/>
                 <w:lang w:eastAsia="en-GB"/>
               </w:rPr>
-              <w:t>16.53</w:t>
-            </w:r>
-          </w:p>
-        </w:tc>
-        <w:tc>
-          <w:tcPr>
-            <w:tcW w:w="1039" w:type="dxa"/>
-            <w:tcBorders>
-              <w:top w:val="nil"/>
-              <w:left w:val="nil"/>
-              <w:bottom w:val="nil"/>
-              <w:right w:val="nil"/>
-            </w:tcBorders>
-            <w:shd w:val="clear" w:color="auto" w:fill="auto"/>
-            <w:noWrap/>
-            <w:vAlign w:val="bottom"/>
-            <w:hideMark/>
-          </w:tcPr>
-          <w:p>
-            <w:pPr>
-              <w:spacing w:after="0" w:line="240" w:lineRule="auto"/>
-              <w:jc w:val="center"/>
-              <w:rPr>
-                <w:rFonts w:eastAsia="Times New Roman" w:cstheme="minorHAnsi"/>
-                <w:color w:val="000000"/>
-                <w:sz w:val="20"/>
-                <w:szCs w:val="20"/>
-                <w:lang w:eastAsia="en-GB"/>
-              </w:rPr>
-            </w:pPr>
-            <w:r>
-              <w:rPr>
-                <w:rFonts w:eastAsia="Times New Roman" w:cstheme="minorHAnsi"/>
-                <w:color w:val="000000"/>
-                <w:sz w:val="20"/>
-                <w:szCs w:val="20"/>
-                <w:lang w:eastAsia="en-GB"/>
-              </w:rPr>
               <w:t>230.45</w:t>
             </w:r>
           </w:p>
         </w:tc>
         <w:tc>
           <w:tcPr>
-            <w:tcW w:w="1039" w:type="dxa"/>
+            <w:tcW w:w="1040" w:type="dxa"/>
             <w:tcBorders>
               <w:top w:val="nil"/>
               <w:left w:val="nil"/>
@@ -21607,6 +21593,44 @@
         </w:tc>
         <w:tc>
           <w:tcPr>
+            <w:tcW w:w="1040" w:type="dxa"/>
+            <w:tcBorders>
+              <w:top w:val="nil"/>
+              <w:left w:val="nil"/>
+              <w:bottom w:val="nil"/>
+              <w:right w:val="nil"/>
+            </w:tcBorders>
+            <w:shd w:val="clear" w:color="auto" w:fill="auto"/>
+            <w:noWrap/>
+            <w:vAlign w:val="bottom"/>
+            <w:hideMark/>
+          </w:tcPr>
+          <w:p>
+            <w:pPr>
+              <w:spacing w:after="0" w:line="240" w:lineRule="auto"/>
+              <w:jc w:val="center"/>
+              <w:rPr>
+                <w:rFonts w:eastAsia="Times New Roman" w:cstheme="minorHAnsi"/>
+                <w:color w:val="000000"/>
+                <w:sz w:val="20"/>
+                <w:szCs w:val="20"/>
+                <w:lang w:eastAsia="en-GB"/>
+              </w:rPr>
+            </w:pPr>
+            <w:r>
+              <w:rPr>
+                <w:rFonts w:eastAsia="Times New Roman" w:cstheme="minorHAnsi"/>
+                <w:color w:val="000000"/>
+                <w:sz w:val="20"/>
+                <w:szCs w:val="20"/>
+                <w:lang w:eastAsia="en-GB"/>
+              </w:rPr>
+              <w:t>8.66</w:t>
+            </w:r>
+          </w:p>
+        </w:tc>
+        <w:tc>
+          <w:tcPr>
             <w:tcW w:w="1039" w:type="dxa"/>
             <w:tcBorders>
               <w:top w:val="nil"/>
@@ -21639,51 +21663,13 @@
                 <w:szCs w:val="20"/>
                 <w:lang w:eastAsia="en-GB"/>
               </w:rPr>
-              <w:t>8.66</w:t>
-            </w:r>
-          </w:p>
-        </w:tc>
-        <w:tc>
-          <w:tcPr>
-            <w:tcW w:w="1039" w:type="dxa"/>
-            <w:tcBorders>
-              <w:top w:val="nil"/>
-              <w:left w:val="nil"/>
-              <w:bottom w:val="nil"/>
-              <w:right w:val="nil"/>
-            </w:tcBorders>
-            <w:shd w:val="clear" w:color="auto" w:fill="auto"/>
-            <w:noWrap/>
-            <w:vAlign w:val="bottom"/>
-            <w:hideMark/>
-          </w:tcPr>
-          <w:p>
-            <w:pPr>
-              <w:spacing w:after="0" w:line="240" w:lineRule="auto"/>
-              <w:jc w:val="center"/>
-              <w:rPr>
-                <w:rFonts w:eastAsia="Times New Roman" w:cstheme="minorHAnsi"/>
-                <w:color w:val="000000"/>
-                <w:sz w:val="20"/>
-                <w:szCs w:val="20"/>
-                <w:lang w:eastAsia="en-GB"/>
-              </w:rPr>
-            </w:pPr>
-            <w:r>
-              <w:rPr>
-                <w:rFonts w:eastAsia="Times New Roman" w:cstheme="minorHAnsi"/>
-                <w:color w:val="000000"/>
-                <w:sz w:val="20"/>
-                <w:szCs w:val="20"/>
-                <w:lang w:eastAsia="en-GB"/>
-              </w:rPr>
               <w:t>314.09</w:t>
             </w:r>
           </w:p>
         </w:tc>
         <w:tc>
           <w:tcPr>
-            <w:tcW w:w="1039" w:type="dxa"/>
+            <w:tcW w:w="1040" w:type="dxa"/>
             <w:tcBorders>
               <w:top w:val="nil"/>
               <w:left w:val="nil"/>
@@ -21879,6 +21865,44 @@
         </w:tc>
         <w:tc>
           <w:tcPr>
+            <w:tcW w:w="1040" w:type="dxa"/>
+            <w:tcBorders>
+              <w:top w:val="nil"/>
+              <w:left w:val="nil"/>
+              <w:bottom w:val="nil"/>
+              <w:right w:val="nil"/>
+            </w:tcBorders>
+            <w:shd w:val="clear" w:color="auto" w:fill="auto"/>
+            <w:noWrap/>
+            <w:vAlign w:val="bottom"/>
+            <w:hideMark/>
+          </w:tcPr>
+          <w:p>
+            <w:pPr>
+              <w:spacing w:after="0" w:line="240" w:lineRule="auto"/>
+              <w:jc w:val="center"/>
+              <w:rPr>
+                <w:rFonts w:eastAsia="Times New Roman" w:cstheme="minorHAnsi"/>
+                <w:color w:val="000000"/>
+                <w:sz w:val="20"/>
+                <w:szCs w:val="20"/>
+                <w:lang w:eastAsia="en-GB"/>
+              </w:rPr>
+            </w:pPr>
+            <w:r>
+              <w:rPr>
+                <w:rFonts w:eastAsia="Times New Roman" w:cstheme="minorHAnsi"/>
+                <w:color w:val="000000"/>
+                <w:sz w:val="20"/>
+                <w:szCs w:val="20"/>
+                <w:lang w:eastAsia="en-GB"/>
+              </w:rPr>
+              <w:t>15.73</w:t>
+            </w:r>
+          </w:p>
+        </w:tc>
+        <w:tc>
+          <w:tcPr>
             <w:tcW w:w="1039" w:type="dxa"/>
             <w:tcBorders>
               <w:top w:val="nil"/>
@@ -21911,51 +21935,13 @@
                 <w:szCs w:val="20"/>
                 <w:lang w:eastAsia="en-GB"/>
               </w:rPr>
-              <w:t>15.73</w:t>
-            </w:r>
-          </w:p>
-        </w:tc>
-        <w:tc>
-          <w:tcPr>
-            <w:tcW w:w="1039" w:type="dxa"/>
-            <w:tcBorders>
-              <w:top w:val="nil"/>
-              <w:left w:val="nil"/>
-              <w:bottom w:val="nil"/>
-              <w:right w:val="nil"/>
-            </w:tcBorders>
-            <w:shd w:val="clear" w:color="auto" w:fill="auto"/>
-            <w:noWrap/>
-            <w:vAlign w:val="bottom"/>
-            <w:hideMark/>
-          </w:tcPr>
-          <w:p>
-            <w:pPr>
-              <w:spacing w:after="0" w:line="240" w:lineRule="auto"/>
-              <w:jc w:val="center"/>
-              <w:rPr>
-                <w:rFonts w:eastAsia="Times New Roman" w:cstheme="minorHAnsi"/>
-                <w:color w:val="000000"/>
-                <w:sz w:val="20"/>
-                <w:szCs w:val="20"/>
-                <w:lang w:eastAsia="en-GB"/>
-              </w:rPr>
-            </w:pPr>
-            <w:r>
-              <w:rPr>
-                <w:rFonts w:eastAsia="Times New Roman" w:cstheme="minorHAnsi"/>
-                <w:color w:val="000000"/>
-                <w:sz w:val="20"/>
-                <w:szCs w:val="20"/>
-                <w:lang w:eastAsia="en-GB"/>
-              </w:rPr>
               <w:t>320.9</w:t>
             </w:r>
           </w:p>
         </w:tc>
         <w:tc>
           <w:tcPr>
-            <w:tcW w:w="1039" w:type="dxa"/>
+            <w:tcW w:w="1040" w:type="dxa"/>
             <w:tcBorders>
               <w:top w:val="nil"/>
               <w:left w:val="nil"/>
@@ -22151,6 +22137,44 @@
         </w:tc>
         <w:tc>
           <w:tcPr>
+            <w:tcW w:w="1040" w:type="dxa"/>
+            <w:tcBorders>
+              <w:top w:val="nil"/>
+              <w:left w:val="nil"/>
+              <w:bottom w:val="nil"/>
+              <w:right w:val="nil"/>
+            </w:tcBorders>
+            <w:shd w:val="clear" w:color="auto" w:fill="auto"/>
+            <w:noWrap/>
+            <w:vAlign w:val="bottom"/>
+            <w:hideMark/>
+          </w:tcPr>
+          <w:p>
+            <w:pPr>
+              <w:spacing w:after="0" w:line="240" w:lineRule="auto"/>
+              <w:jc w:val="center"/>
+              <w:rPr>
+                <w:rFonts w:eastAsia="Times New Roman" w:cstheme="minorHAnsi"/>
+                <w:color w:val="000000"/>
+                <w:sz w:val="20"/>
+                <w:szCs w:val="20"/>
+                <w:lang w:eastAsia="en-GB"/>
+              </w:rPr>
+            </w:pPr>
+            <w:r>
+              <w:rPr>
+                <w:rFonts w:eastAsia="Times New Roman" w:cstheme="minorHAnsi"/>
+                <w:color w:val="000000"/>
+                <w:sz w:val="20"/>
+                <w:szCs w:val="20"/>
+                <w:lang w:eastAsia="en-GB"/>
+              </w:rPr>
+              <w:t>12.59</w:t>
+            </w:r>
+          </w:p>
+        </w:tc>
+        <w:tc>
+          <w:tcPr>
             <w:tcW w:w="1039" w:type="dxa"/>
             <w:tcBorders>
               <w:top w:val="nil"/>
@@ -22183,51 +22207,13 @@
                 <w:szCs w:val="20"/>
                 <w:lang w:eastAsia="en-GB"/>
               </w:rPr>
-              <w:t>12.59</w:t>
-            </w:r>
-          </w:p>
-        </w:tc>
-        <w:tc>
-          <w:tcPr>
-            <w:tcW w:w="1039" w:type="dxa"/>
-            <w:tcBorders>
-              <w:top w:val="nil"/>
-              <w:left w:val="nil"/>
-              <w:bottom w:val="nil"/>
-              <w:right w:val="nil"/>
-            </w:tcBorders>
-            <w:shd w:val="clear" w:color="auto" w:fill="auto"/>
-            <w:noWrap/>
-            <w:vAlign w:val="bottom"/>
-            <w:hideMark/>
-          </w:tcPr>
-          <w:p>
-            <w:pPr>
-              <w:spacing w:after="0" w:line="240" w:lineRule="auto"/>
-              <w:jc w:val="center"/>
-              <w:rPr>
-                <w:rFonts w:eastAsia="Times New Roman" w:cstheme="minorHAnsi"/>
-                <w:color w:val="000000"/>
-                <w:sz w:val="20"/>
-                <w:szCs w:val="20"/>
-                <w:lang w:eastAsia="en-GB"/>
-              </w:rPr>
-            </w:pPr>
-            <w:r>
-              <w:rPr>
-                <w:rFonts w:eastAsia="Times New Roman" w:cstheme="minorHAnsi"/>
-                <w:color w:val="000000"/>
-                <w:sz w:val="20"/>
-                <w:szCs w:val="20"/>
-                <w:lang w:eastAsia="en-GB"/>
-              </w:rPr>
               <w:t>614.44</w:t>
             </w:r>
           </w:p>
         </w:tc>
         <w:tc>
           <w:tcPr>
-            <w:tcW w:w="1039" w:type="dxa"/>
+            <w:tcW w:w="1040" w:type="dxa"/>
             <w:tcBorders>
               <w:top w:val="nil"/>
               <w:left w:val="nil"/>
@@ -22423,6 +22409,44 @@
         </w:tc>
         <w:tc>
           <w:tcPr>
+            <w:tcW w:w="1040" w:type="dxa"/>
+            <w:tcBorders>
+              <w:top w:val="nil"/>
+              <w:left w:val="nil"/>
+              <w:bottom w:val="nil"/>
+              <w:right w:val="nil"/>
+            </w:tcBorders>
+            <w:shd w:val="clear" w:color="auto" w:fill="auto"/>
+            <w:noWrap/>
+            <w:vAlign w:val="bottom"/>
+            <w:hideMark/>
+          </w:tcPr>
+          <w:p>
+            <w:pPr>
+              <w:spacing w:after="0" w:line="240" w:lineRule="auto"/>
+              <w:jc w:val="center"/>
+              <w:rPr>
+                <w:rFonts w:eastAsia="Times New Roman" w:cstheme="minorHAnsi"/>
+                <w:color w:val="000000"/>
+                <w:sz w:val="20"/>
+                <w:szCs w:val="20"/>
+                <w:lang w:eastAsia="en-GB"/>
+              </w:rPr>
+            </w:pPr>
+            <w:r>
+              <w:rPr>
+                <w:rFonts w:eastAsia="Times New Roman" w:cstheme="minorHAnsi"/>
+                <w:color w:val="000000"/>
+                <w:sz w:val="20"/>
+                <w:szCs w:val="20"/>
+                <w:lang w:eastAsia="en-GB"/>
+              </w:rPr>
+              <w:t>19.4</w:t>
+            </w:r>
+          </w:p>
+        </w:tc>
+        <w:tc>
+          <w:tcPr>
             <w:tcW w:w="1039" w:type="dxa"/>
             <w:tcBorders>
               <w:top w:val="nil"/>
@@ -22455,51 +22479,13 @@
                 <w:szCs w:val="20"/>
                 <w:lang w:eastAsia="en-GB"/>
               </w:rPr>
-              <w:t>19.4</w:t>
-            </w:r>
-          </w:p>
-        </w:tc>
-        <w:tc>
-          <w:tcPr>
-            <w:tcW w:w="1039" w:type="dxa"/>
-            <w:tcBorders>
-              <w:top w:val="nil"/>
-              <w:left w:val="nil"/>
-              <w:bottom w:val="nil"/>
-              <w:right w:val="nil"/>
-            </w:tcBorders>
-            <w:shd w:val="clear" w:color="auto" w:fill="auto"/>
-            <w:noWrap/>
-            <w:vAlign w:val="bottom"/>
-            <w:hideMark/>
-          </w:tcPr>
-          <w:p>
-            <w:pPr>
-              <w:spacing w:after="0" w:line="240" w:lineRule="auto"/>
-              <w:jc w:val="center"/>
-              <w:rPr>
-                <w:rFonts w:eastAsia="Times New Roman" w:cstheme="minorHAnsi"/>
-                <w:color w:val="000000"/>
-                <w:sz w:val="20"/>
-                <w:szCs w:val="20"/>
-                <w:lang w:eastAsia="en-GB"/>
-              </w:rPr>
-            </w:pPr>
-            <w:r>
-              <w:rPr>
-                <w:rFonts w:eastAsia="Times New Roman" w:cstheme="minorHAnsi"/>
-                <w:color w:val="000000"/>
-                <w:sz w:val="20"/>
-                <w:szCs w:val="20"/>
-                <w:lang w:eastAsia="en-GB"/>
-              </w:rPr>
               <w:t>351.64</w:t>
             </w:r>
           </w:p>
         </w:tc>
         <w:tc>
           <w:tcPr>
-            <w:tcW w:w="1039" w:type="dxa"/>
+            <w:tcW w:w="1040" w:type="dxa"/>
             <w:tcBorders>
               <w:top w:val="nil"/>
               <w:left w:val="nil"/>
@@ -22695,6 +22681,44 @@
         </w:tc>
         <w:tc>
           <w:tcPr>
+            <w:tcW w:w="1040" w:type="dxa"/>
+            <w:tcBorders>
+              <w:top w:val="nil"/>
+              <w:left w:val="nil"/>
+              <w:bottom w:val="nil"/>
+              <w:right w:val="nil"/>
+            </w:tcBorders>
+            <w:shd w:val="clear" w:color="auto" w:fill="auto"/>
+            <w:noWrap/>
+            <w:vAlign w:val="bottom"/>
+            <w:hideMark/>
+          </w:tcPr>
+          <w:p>
+            <w:pPr>
+              <w:spacing w:after="0" w:line="240" w:lineRule="auto"/>
+              <w:jc w:val="center"/>
+              <w:rPr>
+                <w:rFonts w:eastAsia="Times New Roman" w:cstheme="minorHAnsi"/>
+                <w:color w:val="000000"/>
+                <w:sz w:val="20"/>
+                <w:szCs w:val="20"/>
+                <w:lang w:eastAsia="en-GB"/>
+              </w:rPr>
+            </w:pPr>
+            <w:r>
+              <w:rPr>
+                <w:rFonts w:eastAsia="Times New Roman" w:cstheme="minorHAnsi"/>
+                <w:color w:val="000000"/>
+                <w:sz w:val="20"/>
+                <w:szCs w:val="20"/>
+                <w:lang w:eastAsia="en-GB"/>
+              </w:rPr>
+              <w:t>12.07</w:t>
+            </w:r>
+          </w:p>
+        </w:tc>
+        <w:tc>
+          <w:tcPr>
             <w:tcW w:w="1039" w:type="dxa"/>
             <w:tcBorders>
               <w:top w:val="nil"/>
@@ -22727,51 +22751,13 @@
                 <w:szCs w:val="20"/>
                 <w:lang w:eastAsia="en-GB"/>
               </w:rPr>
-              <w:t>12.07</w:t>
-            </w:r>
-          </w:p>
-        </w:tc>
-        <w:tc>
-          <w:tcPr>
-            <w:tcW w:w="1039" w:type="dxa"/>
-            <w:tcBorders>
-              <w:top w:val="nil"/>
-              <w:left w:val="nil"/>
-              <w:bottom w:val="nil"/>
-              <w:right w:val="nil"/>
-            </w:tcBorders>
-            <w:shd w:val="clear" w:color="auto" w:fill="auto"/>
-            <w:noWrap/>
-            <w:vAlign w:val="bottom"/>
-            <w:hideMark/>
-          </w:tcPr>
-          <w:p>
-            <w:pPr>
-              <w:spacing w:after="0" w:line="240" w:lineRule="auto"/>
-              <w:jc w:val="center"/>
-              <w:rPr>
-                <w:rFonts w:eastAsia="Times New Roman" w:cstheme="minorHAnsi"/>
-                <w:color w:val="000000"/>
-                <w:sz w:val="20"/>
-                <w:szCs w:val="20"/>
-                <w:lang w:eastAsia="en-GB"/>
-              </w:rPr>
-            </w:pPr>
-            <w:r>
-              <w:rPr>
-                <w:rFonts w:eastAsia="Times New Roman" w:cstheme="minorHAnsi"/>
-                <w:color w:val="000000"/>
-                <w:sz w:val="20"/>
-                <w:szCs w:val="20"/>
-                <w:lang w:eastAsia="en-GB"/>
-              </w:rPr>
               <w:t>267.48</w:t>
             </w:r>
           </w:p>
         </w:tc>
         <w:tc>
           <w:tcPr>
-            <w:tcW w:w="1039" w:type="dxa"/>
+            <w:tcW w:w="1040" w:type="dxa"/>
             <w:tcBorders>
               <w:top w:val="nil"/>
               <w:left w:val="nil"/>
@@ -22967,6 +22953,44 @@
         </w:tc>
         <w:tc>
           <w:tcPr>
+            <w:tcW w:w="1040" w:type="dxa"/>
+            <w:tcBorders>
+              <w:top w:val="nil"/>
+              <w:left w:val="nil"/>
+              <w:bottom w:val="nil"/>
+              <w:right w:val="nil"/>
+            </w:tcBorders>
+            <w:shd w:val="clear" w:color="auto" w:fill="auto"/>
+            <w:noWrap/>
+            <w:vAlign w:val="bottom"/>
+            <w:hideMark/>
+          </w:tcPr>
+          <w:p>
+            <w:pPr>
+              <w:spacing w:after="0" w:line="240" w:lineRule="auto"/>
+              <w:jc w:val="center"/>
+              <w:rPr>
+                <w:rFonts w:eastAsia="Times New Roman" w:cstheme="minorHAnsi"/>
+                <w:color w:val="000000"/>
+                <w:sz w:val="20"/>
+                <w:szCs w:val="20"/>
+                <w:lang w:eastAsia="en-GB"/>
+              </w:rPr>
+            </w:pPr>
+            <w:r>
+              <w:rPr>
+                <w:rFonts w:eastAsia="Times New Roman" w:cstheme="minorHAnsi"/>
+                <w:color w:val="000000"/>
+                <w:sz w:val="20"/>
+                <w:szCs w:val="20"/>
+                <w:lang w:eastAsia="en-GB"/>
+              </w:rPr>
+              <w:t>11.43</w:t>
+            </w:r>
+          </w:p>
+        </w:tc>
+        <w:tc>
+          <w:tcPr>
             <w:tcW w:w="1039" w:type="dxa"/>
             <w:tcBorders>
               <w:top w:val="nil"/>
@@ -22999,51 +23023,13 @@
                 <w:szCs w:val="20"/>
                 <w:lang w:eastAsia="en-GB"/>
               </w:rPr>
-              <w:t>11.43</w:t>
-            </w:r>
-          </w:p>
-        </w:tc>
-        <w:tc>
-          <w:tcPr>
-            <w:tcW w:w="1039" w:type="dxa"/>
-            <w:tcBorders>
-              <w:top w:val="nil"/>
-              <w:left w:val="nil"/>
-              <w:bottom w:val="nil"/>
-              <w:right w:val="nil"/>
-            </w:tcBorders>
-            <w:shd w:val="clear" w:color="auto" w:fill="auto"/>
-            <w:noWrap/>
-            <w:vAlign w:val="bottom"/>
-            <w:hideMark/>
-          </w:tcPr>
-          <w:p>
-            <w:pPr>
-              <w:spacing w:after="0" w:line="240" w:lineRule="auto"/>
-              <w:jc w:val="center"/>
-              <w:rPr>
-                <w:rFonts w:eastAsia="Times New Roman" w:cstheme="minorHAnsi"/>
-                <w:color w:val="000000"/>
-                <w:sz w:val="20"/>
-                <w:szCs w:val="20"/>
-                <w:lang w:eastAsia="en-GB"/>
-              </w:rPr>
-            </w:pPr>
-            <w:r>
-              <w:rPr>
-                <w:rFonts w:eastAsia="Times New Roman" w:cstheme="minorHAnsi"/>
-                <w:color w:val="000000"/>
-                <w:sz w:val="20"/>
-                <w:szCs w:val="20"/>
-                <w:lang w:eastAsia="en-GB"/>
-              </w:rPr>
               <w:t>407.69</w:t>
             </w:r>
           </w:p>
         </w:tc>
         <w:tc>
           <w:tcPr>
-            <w:tcW w:w="1039" w:type="dxa"/>
+            <w:tcW w:w="1040" w:type="dxa"/>
             <w:tcBorders>
               <w:top w:val="nil"/>
               <w:left w:val="nil"/>
@@ -23239,6 +23225,44 @@
         </w:tc>
         <w:tc>
           <w:tcPr>
+            <w:tcW w:w="1040" w:type="dxa"/>
+            <w:tcBorders>
+              <w:top w:val="nil"/>
+              <w:left w:val="nil"/>
+              <w:bottom w:val="nil"/>
+              <w:right w:val="nil"/>
+            </w:tcBorders>
+            <w:shd w:val="clear" w:color="auto" w:fill="auto"/>
+            <w:noWrap/>
+            <w:vAlign w:val="bottom"/>
+            <w:hideMark/>
+          </w:tcPr>
+          <w:p>
+            <w:pPr>
+              <w:spacing w:after="0" w:line="240" w:lineRule="auto"/>
+              <w:jc w:val="center"/>
+              <w:rPr>
+                <w:rFonts w:eastAsia="Times New Roman" w:cstheme="minorHAnsi"/>
+                <w:color w:val="000000"/>
+                <w:sz w:val="20"/>
+                <w:szCs w:val="20"/>
+                <w:lang w:eastAsia="en-GB"/>
+              </w:rPr>
+            </w:pPr>
+            <w:r>
+              <w:rPr>
+                <w:rFonts w:eastAsia="Times New Roman" w:cstheme="minorHAnsi"/>
+                <w:color w:val="000000"/>
+                <w:sz w:val="20"/>
+                <w:szCs w:val="20"/>
+                <w:lang w:eastAsia="en-GB"/>
+              </w:rPr>
+              <w:t>21.25</w:t>
+            </w:r>
+          </w:p>
+        </w:tc>
+        <w:tc>
+          <w:tcPr>
             <w:tcW w:w="1039" w:type="dxa"/>
             <w:tcBorders>
               <w:top w:val="nil"/>
@@ -23271,51 +23295,13 @@
                 <w:szCs w:val="20"/>
                 <w:lang w:eastAsia="en-GB"/>
               </w:rPr>
-              <w:t>21.25</w:t>
-            </w:r>
-          </w:p>
-        </w:tc>
-        <w:tc>
-          <w:tcPr>
-            <w:tcW w:w="1039" w:type="dxa"/>
-            <w:tcBorders>
-              <w:top w:val="nil"/>
-              <w:left w:val="nil"/>
-              <w:bottom w:val="nil"/>
-              <w:right w:val="nil"/>
-            </w:tcBorders>
-            <w:shd w:val="clear" w:color="auto" w:fill="auto"/>
-            <w:noWrap/>
-            <w:vAlign w:val="bottom"/>
-            <w:hideMark/>
-          </w:tcPr>
-          <w:p>
-            <w:pPr>
-              <w:spacing w:after="0" w:line="240" w:lineRule="auto"/>
-              <w:jc w:val="center"/>
-              <w:rPr>
-                <w:rFonts w:eastAsia="Times New Roman" w:cstheme="minorHAnsi"/>
-                <w:color w:val="000000"/>
-                <w:sz w:val="20"/>
-                <w:szCs w:val="20"/>
-                <w:lang w:eastAsia="en-GB"/>
-              </w:rPr>
-            </w:pPr>
-            <w:r>
-              <w:rPr>
-                <w:rFonts w:eastAsia="Times New Roman" w:cstheme="minorHAnsi"/>
-                <w:color w:val="000000"/>
-                <w:sz w:val="20"/>
-                <w:szCs w:val="20"/>
-                <w:lang w:eastAsia="en-GB"/>
-              </w:rPr>
               <w:t>60.48</w:t>
             </w:r>
           </w:p>
         </w:tc>
         <w:tc>
           <w:tcPr>
-            <w:tcW w:w="1039" w:type="dxa"/>
+            <w:tcW w:w="1040" w:type="dxa"/>
             <w:tcBorders>
               <w:top w:val="nil"/>
               <w:left w:val="nil"/>
@@ -23511,6 +23497,44 @@
         </w:tc>
         <w:tc>
           <w:tcPr>
+            <w:tcW w:w="1040" w:type="dxa"/>
+            <w:tcBorders>
+              <w:top w:val="nil"/>
+              <w:left w:val="nil"/>
+              <w:bottom w:val="nil"/>
+              <w:right w:val="nil"/>
+            </w:tcBorders>
+            <w:shd w:val="clear" w:color="auto" w:fill="auto"/>
+            <w:noWrap/>
+            <w:vAlign w:val="bottom"/>
+            <w:hideMark/>
+          </w:tcPr>
+          <w:p>
+            <w:pPr>
+              <w:spacing w:after="0" w:line="240" w:lineRule="auto"/>
+              <w:jc w:val="center"/>
+              <w:rPr>
+                <w:rFonts w:eastAsia="Times New Roman" w:cstheme="minorHAnsi"/>
+                <w:color w:val="000000"/>
+                <w:sz w:val="20"/>
+                <w:szCs w:val="20"/>
+                <w:lang w:eastAsia="en-GB"/>
+              </w:rPr>
+            </w:pPr>
+            <w:r>
+              <w:rPr>
+                <w:rFonts w:eastAsia="Times New Roman" w:cstheme="minorHAnsi"/>
+                <w:color w:val="000000"/>
+                <w:sz w:val="20"/>
+                <w:szCs w:val="20"/>
+                <w:lang w:eastAsia="en-GB"/>
+              </w:rPr>
+              <w:t>11.64</w:t>
+            </w:r>
+          </w:p>
+        </w:tc>
+        <w:tc>
+          <w:tcPr>
             <w:tcW w:w="1039" w:type="dxa"/>
             <w:tcBorders>
               <w:top w:val="nil"/>
@@ -23543,51 +23567,13 @@
                 <w:szCs w:val="20"/>
                 <w:lang w:eastAsia="en-GB"/>
               </w:rPr>
-              <w:t>11.64</w:t>
-            </w:r>
-          </w:p>
-        </w:tc>
-        <w:tc>
-          <w:tcPr>
-            <w:tcW w:w="1039" w:type="dxa"/>
-            <w:tcBorders>
-              <w:top w:val="nil"/>
-              <w:left w:val="nil"/>
-              <w:bottom w:val="nil"/>
-              <w:right w:val="nil"/>
-            </w:tcBorders>
-            <w:shd w:val="clear" w:color="auto" w:fill="auto"/>
-            <w:noWrap/>
-            <w:vAlign w:val="bottom"/>
-            <w:hideMark/>
-          </w:tcPr>
-          <w:p>
-            <w:pPr>
-              <w:spacing w:after="0" w:line="240" w:lineRule="auto"/>
-              <w:jc w:val="center"/>
-              <w:rPr>
-                <w:rFonts w:eastAsia="Times New Roman" w:cstheme="minorHAnsi"/>
-                <w:color w:val="000000"/>
-                <w:sz w:val="20"/>
-                <w:szCs w:val="20"/>
-                <w:lang w:eastAsia="en-GB"/>
-              </w:rPr>
-            </w:pPr>
-            <w:r>
-              <w:rPr>
-                <w:rFonts w:eastAsia="Times New Roman" w:cstheme="minorHAnsi"/>
-                <w:color w:val="000000"/>
-                <w:sz w:val="20"/>
-                <w:szCs w:val="20"/>
-                <w:lang w:eastAsia="en-GB"/>
-              </w:rPr>
               <w:t>659.26</w:t>
             </w:r>
           </w:p>
         </w:tc>
         <w:tc>
           <w:tcPr>
-            <w:tcW w:w="1039" w:type="dxa"/>
+            <w:tcW w:w="1040" w:type="dxa"/>
             <w:tcBorders>
               <w:top w:val="nil"/>
               <w:left w:val="nil"/>
@@ -23783,6 +23769,44 @@
         </w:tc>
         <w:tc>
           <w:tcPr>
+            <w:tcW w:w="1040" w:type="dxa"/>
+            <w:tcBorders>
+              <w:top w:val="nil"/>
+              <w:left w:val="nil"/>
+              <w:bottom w:val="nil"/>
+              <w:right w:val="nil"/>
+            </w:tcBorders>
+            <w:shd w:val="clear" w:color="auto" w:fill="auto"/>
+            <w:noWrap/>
+            <w:vAlign w:val="bottom"/>
+            <w:hideMark/>
+          </w:tcPr>
+          <w:p>
+            <w:pPr>
+              <w:spacing w:after="0" w:line="240" w:lineRule="auto"/>
+              <w:jc w:val="center"/>
+              <w:rPr>
+                <w:rFonts w:eastAsia="Times New Roman" w:cstheme="minorHAnsi"/>
+                <w:color w:val="000000"/>
+                <w:sz w:val="20"/>
+                <w:szCs w:val="20"/>
+                <w:lang w:eastAsia="en-GB"/>
+              </w:rPr>
+            </w:pPr>
+            <w:r>
+              <w:rPr>
+                <w:rFonts w:eastAsia="Times New Roman" w:cstheme="minorHAnsi"/>
+                <w:color w:val="000000"/>
+                <w:sz w:val="20"/>
+                <w:szCs w:val="20"/>
+                <w:lang w:eastAsia="en-GB"/>
+              </w:rPr>
+              <w:t>10.84</w:t>
+            </w:r>
+          </w:p>
+        </w:tc>
+        <w:tc>
+          <w:tcPr>
             <w:tcW w:w="1039" w:type="dxa"/>
             <w:tcBorders>
               <w:top w:val="nil"/>
@@ -23815,51 +23839,13 @@
                 <w:szCs w:val="20"/>
                 <w:lang w:eastAsia="en-GB"/>
               </w:rPr>
-              <w:t>10.84</w:t>
-            </w:r>
-          </w:p>
-        </w:tc>
-        <w:tc>
-          <w:tcPr>
-            <w:tcW w:w="1039" w:type="dxa"/>
-            <w:tcBorders>
-              <w:top w:val="nil"/>
-              <w:left w:val="nil"/>
-              <w:bottom w:val="nil"/>
-              <w:right w:val="nil"/>
-            </w:tcBorders>
-            <w:shd w:val="clear" w:color="auto" w:fill="auto"/>
-            <w:noWrap/>
-            <w:vAlign w:val="bottom"/>
-            <w:hideMark/>
-          </w:tcPr>
-          <w:p>
-            <w:pPr>
-              <w:spacing w:after="0" w:line="240" w:lineRule="auto"/>
-              <w:jc w:val="center"/>
-              <w:rPr>
-                <w:rFonts w:eastAsia="Times New Roman" w:cstheme="minorHAnsi"/>
-                <w:color w:val="000000"/>
-                <w:sz w:val="20"/>
-                <w:szCs w:val="20"/>
-                <w:lang w:eastAsia="en-GB"/>
-              </w:rPr>
-            </w:pPr>
-            <w:r>
-              <w:rPr>
-                <w:rFonts w:eastAsia="Times New Roman" w:cstheme="minorHAnsi"/>
-                <w:color w:val="000000"/>
-                <w:sz w:val="20"/>
-                <w:szCs w:val="20"/>
-                <w:lang w:eastAsia="en-GB"/>
-              </w:rPr>
               <w:t>287.8</w:t>
             </w:r>
           </w:p>
         </w:tc>
         <w:tc>
           <w:tcPr>
-            <w:tcW w:w="1039" w:type="dxa"/>
+            <w:tcW w:w="1040" w:type="dxa"/>
             <w:tcBorders>
               <w:top w:val="nil"/>
               <w:left w:val="nil"/>
@@ -24055,6 +24041,44 @@
         </w:tc>
         <w:tc>
           <w:tcPr>
+            <w:tcW w:w="1040" w:type="dxa"/>
+            <w:tcBorders>
+              <w:top w:val="nil"/>
+              <w:left w:val="nil"/>
+              <w:bottom w:val="nil"/>
+              <w:right w:val="nil"/>
+            </w:tcBorders>
+            <w:shd w:val="clear" w:color="auto" w:fill="auto"/>
+            <w:noWrap/>
+            <w:vAlign w:val="bottom"/>
+            <w:hideMark/>
+          </w:tcPr>
+          <w:p>
+            <w:pPr>
+              <w:spacing w:after="0" w:line="240" w:lineRule="auto"/>
+              <w:jc w:val="center"/>
+              <w:rPr>
+                <w:rFonts w:eastAsia="Times New Roman" w:cstheme="minorHAnsi"/>
+                <w:color w:val="000000"/>
+                <w:sz w:val="20"/>
+                <w:szCs w:val="20"/>
+                <w:lang w:eastAsia="en-GB"/>
+              </w:rPr>
+            </w:pPr>
+            <w:r>
+              <w:rPr>
+                <w:rFonts w:eastAsia="Times New Roman" w:cstheme="minorHAnsi"/>
+                <w:color w:val="000000"/>
+                <w:sz w:val="20"/>
+                <w:szCs w:val="20"/>
+                <w:lang w:eastAsia="en-GB"/>
+              </w:rPr>
+              <w:t>21.96</w:t>
+            </w:r>
+          </w:p>
+        </w:tc>
+        <w:tc>
+          <w:tcPr>
             <w:tcW w:w="1039" w:type="dxa"/>
             <w:tcBorders>
               <w:top w:val="nil"/>
@@ -24087,51 +24111,13 @@
                 <w:szCs w:val="20"/>
                 <w:lang w:eastAsia="en-GB"/>
               </w:rPr>
-              <w:t>21.96</w:t>
-            </w:r>
-          </w:p>
-        </w:tc>
-        <w:tc>
-          <w:tcPr>
-            <w:tcW w:w="1039" w:type="dxa"/>
-            <w:tcBorders>
-              <w:top w:val="nil"/>
-              <w:left w:val="nil"/>
-              <w:bottom w:val="nil"/>
-              <w:right w:val="nil"/>
-            </w:tcBorders>
-            <w:shd w:val="clear" w:color="auto" w:fill="auto"/>
-            <w:noWrap/>
-            <w:vAlign w:val="bottom"/>
-            <w:hideMark/>
-          </w:tcPr>
-          <w:p>
-            <w:pPr>
-              <w:spacing w:after="0" w:line="240" w:lineRule="auto"/>
-              <w:jc w:val="center"/>
-              <w:rPr>
-                <w:rFonts w:eastAsia="Times New Roman" w:cstheme="minorHAnsi"/>
-                <w:color w:val="000000"/>
-                <w:sz w:val="20"/>
-                <w:szCs w:val="20"/>
-                <w:lang w:eastAsia="en-GB"/>
-              </w:rPr>
-            </w:pPr>
-            <w:r>
-              <w:rPr>
-                <w:rFonts w:eastAsia="Times New Roman" w:cstheme="minorHAnsi"/>
-                <w:color w:val="000000"/>
-                <w:sz w:val="20"/>
-                <w:szCs w:val="20"/>
-                <w:lang w:eastAsia="en-GB"/>
-              </w:rPr>
               <w:t>400.93</w:t>
             </w:r>
           </w:p>
         </w:tc>
         <w:tc>
           <w:tcPr>
-            <w:tcW w:w="1039" w:type="dxa"/>
+            <w:tcW w:w="1040" w:type="dxa"/>
             <w:tcBorders>
               <w:top w:val="nil"/>
               <w:left w:val="nil"/>
@@ -24327,6 +24313,44 @@
         </w:tc>
         <w:tc>
           <w:tcPr>
+            <w:tcW w:w="1040" w:type="dxa"/>
+            <w:tcBorders>
+              <w:top w:val="nil"/>
+              <w:left w:val="nil"/>
+              <w:bottom w:val="nil"/>
+              <w:right w:val="nil"/>
+            </w:tcBorders>
+            <w:shd w:val="clear" w:color="auto" w:fill="auto"/>
+            <w:noWrap/>
+            <w:vAlign w:val="bottom"/>
+            <w:hideMark/>
+          </w:tcPr>
+          <w:p>
+            <w:pPr>
+              <w:spacing w:after="0" w:line="240" w:lineRule="auto"/>
+              <w:jc w:val="center"/>
+              <w:rPr>
+                <w:rFonts w:eastAsia="Times New Roman" w:cstheme="minorHAnsi"/>
+                <w:color w:val="000000"/>
+                <w:sz w:val="20"/>
+                <w:szCs w:val="20"/>
+                <w:lang w:eastAsia="en-GB"/>
+              </w:rPr>
+            </w:pPr>
+            <w:r>
+              <w:rPr>
+                <w:rFonts w:eastAsia="Times New Roman" w:cstheme="minorHAnsi"/>
+                <w:color w:val="000000"/>
+                <w:sz w:val="20"/>
+                <w:szCs w:val="20"/>
+                <w:lang w:eastAsia="en-GB"/>
+              </w:rPr>
+              <w:t>11.34</w:t>
+            </w:r>
+          </w:p>
+        </w:tc>
+        <w:tc>
+          <w:tcPr>
             <w:tcW w:w="1039" w:type="dxa"/>
             <w:tcBorders>
               <w:top w:val="nil"/>
@@ -24359,51 +24383,13 @@
                 <w:szCs w:val="20"/>
                 <w:lang w:eastAsia="en-GB"/>
               </w:rPr>
-              <w:t>11.34</w:t>
-            </w:r>
-          </w:p>
-        </w:tc>
-        <w:tc>
-          <w:tcPr>
-            <w:tcW w:w="1039" w:type="dxa"/>
-            <w:tcBorders>
-              <w:top w:val="nil"/>
-              <w:left w:val="nil"/>
-              <w:bottom w:val="nil"/>
-              <w:right w:val="nil"/>
-            </w:tcBorders>
-            <w:shd w:val="clear" w:color="auto" w:fill="auto"/>
-            <w:noWrap/>
-            <w:vAlign w:val="bottom"/>
-            <w:hideMark/>
-          </w:tcPr>
-          <w:p>
-            <w:pPr>
-              <w:spacing w:after="0" w:line="240" w:lineRule="auto"/>
-              <w:jc w:val="center"/>
-              <w:rPr>
-                <w:rFonts w:eastAsia="Times New Roman" w:cstheme="minorHAnsi"/>
-                <w:color w:val="000000"/>
-                <w:sz w:val="20"/>
-                <w:szCs w:val="20"/>
-                <w:lang w:eastAsia="en-GB"/>
-              </w:rPr>
-            </w:pPr>
-            <w:r>
-              <w:rPr>
-                <w:rFonts w:eastAsia="Times New Roman" w:cstheme="minorHAnsi"/>
-                <w:color w:val="000000"/>
-                <w:sz w:val="20"/>
-                <w:szCs w:val="20"/>
-                <w:lang w:eastAsia="en-GB"/>
-              </w:rPr>
               <w:t>715.63</w:t>
             </w:r>
           </w:p>
         </w:tc>
         <w:tc>
           <w:tcPr>
-            <w:tcW w:w="1039" w:type="dxa"/>
+            <w:tcW w:w="1040" w:type="dxa"/>
             <w:tcBorders>
               <w:top w:val="nil"/>
               <w:left w:val="nil"/>
@@ -24599,6 +24585,44 @@
         </w:tc>
         <w:tc>
           <w:tcPr>
+            <w:tcW w:w="1040" w:type="dxa"/>
+            <w:tcBorders>
+              <w:top w:val="nil"/>
+              <w:left w:val="nil"/>
+              <w:bottom w:val="nil"/>
+              <w:right w:val="nil"/>
+            </w:tcBorders>
+            <w:shd w:val="clear" w:color="auto" w:fill="auto"/>
+            <w:noWrap/>
+            <w:vAlign w:val="bottom"/>
+            <w:hideMark/>
+          </w:tcPr>
+          <w:p>
+            <w:pPr>
+              <w:spacing w:after="0" w:line="240" w:lineRule="auto"/>
+              <w:jc w:val="center"/>
+              <w:rPr>
+                <w:rFonts w:eastAsia="Times New Roman" w:cstheme="minorHAnsi"/>
+                <w:color w:val="000000"/>
+                <w:sz w:val="20"/>
+                <w:szCs w:val="20"/>
+                <w:lang w:eastAsia="en-GB"/>
+              </w:rPr>
+            </w:pPr>
+            <w:r>
+              <w:rPr>
+                <w:rFonts w:eastAsia="Times New Roman" w:cstheme="minorHAnsi"/>
+                <w:color w:val="000000"/>
+                <w:sz w:val="20"/>
+                <w:szCs w:val="20"/>
+                <w:lang w:eastAsia="en-GB"/>
+              </w:rPr>
+              <w:t>9.52</w:t>
+            </w:r>
+          </w:p>
+        </w:tc>
+        <w:tc>
+          <w:tcPr>
             <w:tcW w:w="1039" w:type="dxa"/>
             <w:tcBorders>
               <w:top w:val="nil"/>
@@ -24631,51 +24655,13 @@
                 <w:szCs w:val="20"/>
                 <w:lang w:eastAsia="en-GB"/>
               </w:rPr>
-              <w:t>9.52</w:t>
-            </w:r>
-          </w:p>
-        </w:tc>
-        <w:tc>
-          <w:tcPr>
-            <w:tcW w:w="1039" w:type="dxa"/>
-            <w:tcBorders>
-              <w:top w:val="nil"/>
-              <w:left w:val="nil"/>
-              <w:bottom w:val="nil"/>
-              <w:right w:val="nil"/>
-            </w:tcBorders>
-            <w:shd w:val="clear" w:color="auto" w:fill="auto"/>
-            <w:noWrap/>
-            <w:vAlign w:val="bottom"/>
-            <w:hideMark/>
-          </w:tcPr>
-          <w:p>
-            <w:pPr>
-              <w:spacing w:after="0" w:line="240" w:lineRule="auto"/>
-              <w:jc w:val="center"/>
-              <w:rPr>
-                <w:rFonts w:eastAsia="Times New Roman" w:cstheme="minorHAnsi"/>
-                <w:color w:val="000000"/>
-                <w:sz w:val="20"/>
-                <w:szCs w:val="20"/>
-                <w:lang w:eastAsia="en-GB"/>
-              </w:rPr>
-            </w:pPr>
-            <w:r>
-              <w:rPr>
-                <w:rFonts w:eastAsia="Times New Roman" w:cstheme="minorHAnsi"/>
-                <w:color w:val="000000"/>
-                <w:sz w:val="20"/>
-                <w:szCs w:val="20"/>
-                <w:lang w:eastAsia="en-GB"/>
-              </w:rPr>
               <w:t>415.87</w:t>
             </w:r>
           </w:p>
         </w:tc>
         <w:tc>
           <w:tcPr>
-            <w:tcW w:w="1039" w:type="dxa"/>
+            <w:tcW w:w="1040" w:type="dxa"/>
             <w:tcBorders>
               <w:top w:val="nil"/>
               <w:left w:val="nil"/>
@@ -24871,6 +24857,44 @@
         </w:tc>
         <w:tc>
           <w:tcPr>
+            <w:tcW w:w="1040" w:type="dxa"/>
+            <w:tcBorders>
+              <w:top w:val="nil"/>
+              <w:left w:val="nil"/>
+              <w:bottom w:val="nil"/>
+              <w:right w:val="nil"/>
+            </w:tcBorders>
+            <w:shd w:val="clear" w:color="auto" w:fill="auto"/>
+            <w:noWrap/>
+            <w:vAlign w:val="bottom"/>
+            <w:hideMark/>
+          </w:tcPr>
+          <w:p>
+            <w:pPr>
+              <w:spacing w:after="0" w:line="240" w:lineRule="auto"/>
+              <w:jc w:val="center"/>
+              <w:rPr>
+                <w:rFonts w:eastAsia="Times New Roman" w:cstheme="minorHAnsi"/>
+                <w:color w:val="000000"/>
+                <w:sz w:val="20"/>
+                <w:szCs w:val="20"/>
+                <w:lang w:eastAsia="en-GB"/>
+              </w:rPr>
+            </w:pPr>
+            <w:r>
+              <w:rPr>
+                <w:rFonts w:eastAsia="Times New Roman" w:cstheme="minorHAnsi"/>
+                <w:color w:val="000000"/>
+                <w:sz w:val="20"/>
+                <w:szCs w:val="20"/>
+                <w:lang w:eastAsia="en-GB"/>
+              </w:rPr>
+              <w:t>31.45</w:t>
+            </w:r>
+          </w:p>
+        </w:tc>
+        <w:tc>
+          <w:tcPr>
             <w:tcW w:w="1039" w:type="dxa"/>
             <w:tcBorders>
               <w:top w:val="nil"/>
@@ -24903,51 +24927,13 @@
                 <w:szCs w:val="20"/>
                 <w:lang w:eastAsia="en-GB"/>
               </w:rPr>
-              <w:t>31.45</w:t>
-            </w:r>
-          </w:p>
-        </w:tc>
-        <w:tc>
-          <w:tcPr>
-            <w:tcW w:w="1039" w:type="dxa"/>
-            <w:tcBorders>
-              <w:top w:val="nil"/>
-              <w:left w:val="nil"/>
-              <w:bottom w:val="nil"/>
-              <w:right w:val="nil"/>
-            </w:tcBorders>
-            <w:shd w:val="clear" w:color="auto" w:fill="auto"/>
-            <w:noWrap/>
-            <w:vAlign w:val="bottom"/>
-            <w:hideMark/>
-          </w:tcPr>
-          <w:p>
-            <w:pPr>
-              <w:spacing w:after="0" w:line="240" w:lineRule="auto"/>
-              <w:jc w:val="center"/>
-              <w:rPr>
-                <w:rFonts w:eastAsia="Times New Roman" w:cstheme="minorHAnsi"/>
-                <w:color w:val="000000"/>
-                <w:sz w:val="20"/>
-                <w:szCs w:val="20"/>
-                <w:lang w:eastAsia="en-GB"/>
-              </w:rPr>
-            </w:pPr>
-            <w:r>
-              <w:rPr>
-                <w:rFonts w:eastAsia="Times New Roman" w:cstheme="minorHAnsi"/>
-                <w:color w:val="000000"/>
-                <w:sz w:val="20"/>
-                <w:szCs w:val="20"/>
-                <w:lang w:eastAsia="en-GB"/>
-              </w:rPr>
               <w:t>230.22</w:t>
             </w:r>
           </w:p>
         </w:tc>
         <w:tc>
           <w:tcPr>
-            <w:tcW w:w="1039" w:type="dxa"/>
+            <w:tcW w:w="1040" w:type="dxa"/>
             <w:tcBorders>
               <w:top w:val="nil"/>
               <w:left w:val="nil"/>
@@ -25143,6 +25129,44 @@
         </w:tc>
         <w:tc>
           <w:tcPr>
+            <w:tcW w:w="1040" w:type="dxa"/>
+            <w:tcBorders>
+              <w:top w:val="nil"/>
+              <w:left w:val="nil"/>
+              <w:bottom w:val="nil"/>
+              <w:right w:val="nil"/>
+            </w:tcBorders>
+            <w:shd w:val="clear" w:color="auto" w:fill="auto"/>
+            <w:noWrap/>
+            <w:vAlign w:val="bottom"/>
+            <w:hideMark/>
+          </w:tcPr>
+          <w:p>
+            <w:pPr>
+              <w:spacing w:after="0" w:line="240" w:lineRule="auto"/>
+              <w:jc w:val="center"/>
+              <w:rPr>
+                <w:rFonts w:eastAsia="Times New Roman" w:cstheme="minorHAnsi"/>
+                <w:color w:val="000000"/>
+                <w:sz w:val="20"/>
+                <w:szCs w:val="20"/>
+                <w:lang w:eastAsia="en-GB"/>
+              </w:rPr>
+            </w:pPr>
+            <w:r>
+              <w:rPr>
+                <w:rFonts w:eastAsia="Times New Roman" w:cstheme="minorHAnsi"/>
+                <w:color w:val="000000"/>
+                <w:sz w:val="20"/>
+                <w:szCs w:val="20"/>
+                <w:lang w:eastAsia="en-GB"/>
+              </w:rPr>
+              <w:t>27.35</w:t>
+            </w:r>
+          </w:p>
+        </w:tc>
+        <w:tc>
+          <w:tcPr>
             <w:tcW w:w="1039" w:type="dxa"/>
             <w:tcBorders>
               <w:top w:val="nil"/>
@@ -25175,51 +25199,13 @@
                 <w:szCs w:val="20"/>
                 <w:lang w:eastAsia="en-GB"/>
               </w:rPr>
-              <w:t>27.35</w:t>
-            </w:r>
-          </w:p>
-        </w:tc>
-        <w:tc>
-          <w:tcPr>
-            <w:tcW w:w="1039" w:type="dxa"/>
-            <w:tcBorders>
-              <w:top w:val="nil"/>
-              <w:left w:val="nil"/>
-              <w:bottom w:val="nil"/>
-              <w:right w:val="nil"/>
-            </w:tcBorders>
-            <w:shd w:val="clear" w:color="auto" w:fill="auto"/>
-            <w:noWrap/>
-            <w:vAlign w:val="bottom"/>
-            <w:hideMark/>
-          </w:tcPr>
-          <w:p>
-            <w:pPr>
-              <w:spacing w:after="0" w:line="240" w:lineRule="auto"/>
-              <w:jc w:val="center"/>
-              <w:rPr>
-                <w:rFonts w:eastAsia="Times New Roman" w:cstheme="minorHAnsi"/>
-                <w:color w:val="000000"/>
-                <w:sz w:val="20"/>
-                <w:szCs w:val="20"/>
-                <w:lang w:eastAsia="en-GB"/>
-              </w:rPr>
-            </w:pPr>
-            <w:r>
-              <w:rPr>
-                <w:rFonts w:eastAsia="Times New Roman" w:cstheme="minorHAnsi"/>
-                <w:color w:val="000000"/>
-                <w:sz w:val="20"/>
-                <w:szCs w:val="20"/>
-                <w:lang w:eastAsia="en-GB"/>
-              </w:rPr>
               <w:t>20.32</w:t>
             </w:r>
           </w:p>
         </w:tc>
         <w:tc>
           <w:tcPr>
-            <w:tcW w:w="1039" w:type="dxa"/>
+            <w:tcW w:w="1040" w:type="dxa"/>
             <w:tcBorders>
               <w:top w:val="nil"/>
               <w:left w:val="nil"/>
@@ -25415,6 +25401,44 @@
         </w:tc>
         <w:tc>
           <w:tcPr>
+            <w:tcW w:w="1040" w:type="dxa"/>
+            <w:tcBorders>
+              <w:top w:val="nil"/>
+              <w:left w:val="nil"/>
+              <w:bottom w:val="nil"/>
+              <w:right w:val="nil"/>
+            </w:tcBorders>
+            <w:shd w:val="clear" w:color="auto" w:fill="auto"/>
+            <w:noWrap/>
+            <w:vAlign w:val="bottom"/>
+            <w:hideMark/>
+          </w:tcPr>
+          <w:p>
+            <w:pPr>
+              <w:spacing w:after="0" w:line="240" w:lineRule="auto"/>
+              <w:jc w:val="center"/>
+              <w:rPr>
+                <w:rFonts w:eastAsia="Times New Roman" w:cstheme="minorHAnsi"/>
+                <w:color w:val="000000"/>
+                <w:sz w:val="20"/>
+                <w:szCs w:val="20"/>
+                <w:lang w:eastAsia="en-GB"/>
+              </w:rPr>
+            </w:pPr>
+            <w:r>
+              <w:rPr>
+                <w:rFonts w:eastAsia="Times New Roman" w:cstheme="minorHAnsi"/>
+                <w:color w:val="000000"/>
+                <w:sz w:val="20"/>
+                <w:szCs w:val="20"/>
+                <w:lang w:eastAsia="en-GB"/>
+              </w:rPr>
+              <w:t>23.95</w:t>
+            </w:r>
+          </w:p>
+        </w:tc>
+        <w:tc>
+          <w:tcPr>
             <w:tcW w:w="1039" w:type="dxa"/>
             <w:tcBorders>
               <w:top w:val="nil"/>
@@ -25447,51 +25471,13 @@
                 <w:szCs w:val="20"/>
                 <w:lang w:eastAsia="en-GB"/>
               </w:rPr>
-              <w:t>23.95</w:t>
-            </w:r>
-          </w:p>
-        </w:tc>
-        <w:tc>
-          <w:tcPr>
-            <w:tcW w:w="1039" w:type="dxa"/>
-            <w:tcBorders>
-              <w:top w:val="nil"/>
-              <w:left w:val="nil"/>
-              <w:bottom w:val="nil"/>
-              <w:right w:val="nil"/>
-            </w:tcBorders>
-            <w:shd w:val="clear" w:color="auto" w:fill="auto"/>
-            <w:noWrap/>
-            <w:vAlign w:val="bottom"/>
-            <w:hideMark/>
-          </w:tcPr>
-          <w:p>
-            <w:pPr>
-              <w:spacing w:after="0" w:line="240" w:lineRule="auto"/>
-              <w:jc w:val="center"/>
-              <w:rPr>
-                <w:rFonts w:eastAsia="Times New Roman" w:cstheme="minorHAnsi"/>
-                <w:color w:val="000000"/>
-                <w:sz w:val="20"/>
-                <w:szCs w:val="20"/>
-                <w:lang w:eastAsia="en-GB"/>
-              </w:rPr>
-            </w:pPr>
-            <w:r>
-              <w:rPr>
-                <w:rFonts w:eastAsia="Times New Roman" w:cstheme="minorHAnsi"/>
-                <w:color w:val="000000"/>
-                <w:sz w:val="20"/>
-                <w:szCs w:val="20"/>
-                <w:lang w:eastAsia="en-GB"/>
-              </w:rPr>
               <w:t>346.63</w:t>
             </w:r>
           </w:p>
         </w:tc>
         <w:tc>
           <w:tcPr>
-            <w:tcW w:w="1039" w:type="dxa"/>
+            <w:tcW w:w="1040" w:type="dxa"/>
             <w:tcBorders>
               <w:top w:val="nil"/>
               <w:left w:val="nil"/>
@@ -25687,6 +25673,44 @@
         </w:tc>
         <w:tc>
           <w:tcPr>
+            <w:tcW w:w="1040" w:type="dxa"/>
+            <w:tcBorders>
+              <w:top w:val="nil"/>
+              <w:left w:val="nil"/>
+              <w:bottom w:val="nil"/>
+              <w:right w:val="nil"/>
+            </w:tcBorders>
+            <w:shd w:val="clear" w:color="auto" w:fill="auto"/>
+            <w:noWrap/>
+            <w:vAlign w:val="bottom"/>
+            <w:hideMark/>
+          </w:tcPr>
+          <w:p>
+            <w:pPr>
+              <w:spacing w:after="0" w:line="240" w:lineRule="auto"/>
+              <w:jc w:val="center"/>
+              <w:rPr>
+                <w:rFonts w:eastAsia="Times New Roman" w:cstheme="minorHAnsi"/>
+                <w:color w:val="000000"/>
+                <w:sz w:val="20"/>
+                <w:szCs w:val="20"/>
+                <w:lang w:eastAsia="en-GB"/>
+              </w:rPr>
+            </w:pPr>
+            <w:r>
+              <w:rPr>
+                <w:rFonts w:eastAsia="Times New Roman" w:cstheme="minorHAnsi"/>
+                <w:color w:val="000000"/>
+                <w:sz w:val="20"/>
+                <w:szCs w:val="20"/>
+                <w:lang w:eastAsia="en-GB"/>
+              </w:rPr>
+              <w:t>24.42</w:t>
+            </w:r>
+          </w:p>
+        </w:tc>
+        <w:tc>
+          <w:tcPr>
             <w:tcW w:w="1039" w:type="dxa"/>
             <w:tcBorders>
               <w:top w:val="nil"/>
@@ -25719,51 +25743,13 @@
                 <w:szCs w:val="20"/>
                 <w:lang w:eastAsia="en-GB"/>
               </w:rPr>
-              <w:t>24.42</w:t>
-            </w:r>
-          </w:p>
-        </w:tc>
-        <w:tc>
-          <w:tcPr>
-            <w:tcW w:w="1039" w:type="dxa"/>
-            <w:tcBorders>
-              <w:top w:val="nil"/>
-              <w:left w:val="nil"/>
-              <w:bottom w:val="nil"/>
-              <w:right w:val="nil"/>
-            </w:tcBorders>
-            <w:shd w:val="clear" w:color="auto" w:fill="auto"/>
-            <w:noWrap/>
-            <w:vAlign w:val="bottom"/>
-            <w:hideMark/>
-          </w:tcPr>
-          <w:p>
-            <w:pPr>
-              <w:spacing w:after="0" w:line="240" w:lineRule="auto"/>
-              <w:jc w:val="center"/>
-              <w:rPr>
-                <w:rFonts w:eastAsia="Times New Roman" w:cstheme="minorHAnsi"/>
-                <w:color w:val="000000"/>
-                <w:sz w:val="20"/>
-                <w:szCs w:val="20"/>
-                <w:lang w:eastAsia="en-GB"/>
-              </w:rPr>
-            </w:pPr>
-            <w:r>
-              <w:rPr>
-                <w:rFonts w:eastAsia="Times New Roman" w:cstheme="minorHAnsi"/>
-                <w:color w:val="000000"/>
-                <w:sz w:val="20"/>
-                <w:szCs w:val="20"/>
-                <w:lang w:eastAsia="en-GB"/>
-              </w:rPr>
               <w:t>327.21</w:t>
             </w:r>
           </w:p>
         </w:tc>
         <w:tc>
           <w:tcPr>
-            <w:tcW w:w="1039" w:type="dxa"/>
+            <w:tcW w:w="1040" w:type="dxa"/>
             <w:tcBorders>
               <w:top w:val="nil"/>
               <w:left w:val="nil"/>
@@ -25959,6 +25945,44 @@
         </w:tc>
         <w:tc>
           <w:tcPr>
+            <w:tcW w:w="1040" w:type="dxa"/>
+            <w:tcBorders>
+              <w:top w:val="nil"/>
+              <w:left w:val="nil"/>
+              <w:bottom w:val="nil"/>
+              <w:right w:val="nil"/>
+            </w:tcBorders>
+            <w:shd w:val="clear" w:color="auto" w:fill="auto"/>
+            <w:noWrap/>
+            <w:vAlign w:val="bottom"/>
+            <w:hideMark/>
+          </w:tcPr>
+          <w:p>
+            <w:pPr>
+              <w:spacing w:after="0" w:line="240" w:lineRule="auto"/>
+              <w:jc w:val="center"/>
+              <w:rPr>
+                <w:rFonts w:eastAsia="Times New Roman" w:cstheme="minorHAnsi"/>
+                <w:color w:val="000000"/>
+                <w:sz w:val="20"/>
+                <w:szCs w:val="20"/>
+                <w:lang w:eastAsia="en-GB"/>
+              </w:rPr>
+            </w:pPr>
+            <w:r>
+              <w:rPr>
+                <w:rFonts w:eastAsia="Times New Roman" w:cstheme="minorHAnsi"/>
+                <w:color w:val="000000"/>
+                <w:sz w:val="20"/>
+                <w:szCs w:val="20"/>
+                <w:lang w:eastAsia="en-GB"/>
+              </w:rPr>
+              <w:t>10.21</w:t>
+            </w:r>
+          </w:p>
+        </w:tc>
+        <w:tc>
+          <w:tcPr>
             <w:tcW w:w="1039" w:type="dxa"/>
             <w:tcBorders>
               <w:top w:val="nil"/>
@@ -25991,51 +26015,13 @@
                 <w:szCs w:val="20"/>
                 <w:lang w:eastAsia="en-GB"/>
               </w:rPr>
-              <w:t>10.21</w:t>
-            </w:r>
-          </w:p>
-        </w:tc>
-        <w:tc>
-          <w:tcPr>
-            <w:tcW w:w="1039" w:type="dxa"/>
-            <w:tcBorders>
-              <w:top w:val="nil"/>
-              <w:left w:val="nil"/>
-              <w:bottom w:val="nil"/>
-              <w:right w:val="nil"/>
-            </w:tcBorders>
-            <w:shd w:val="clear" w:color="auto" w:fill="auto"/>
-            <w:noWrap/>
-            <w:vAlign w:val="bottom"/>
-            <w:hideMark/>
-          </w:tcPr>
-          <w:p>
-            <w:pPr>
-              <w:spacing w:after="0" w:line="240" w:lineRule="auto"/>
-              <w:jc w:val="center"/>
-              <w:rPr>
-                <w:rFonts w:eastAsia="Times New Roman" w:cstheme="minorHAnsi"/>
-                <w:color w:val="000000"/>
-                <w:sz w:val="20"/>
-                <w:szCs w:val="20"/>
-                <w:lang w:eastAsia="en-GB"/>
-              </w:rPr>
-            </w:pPr>
-            <w:r>
-              <w:rPr>
-                <w:rFonts w:eastAsia="Times New Roman" w:cstheme="minorHAnsi"/>
-                <w:color w:val="000000"/>
-                <w:sz w:val="20"/>
-                <w:szCs w:val="20"/>
-                <w:lang w:eastAsia="en-GB"/>
-              </w:rPr>
               <w:t>759.87</w:t>
             </w:r>
           </w:p>
         </w:tc>
         <w:tc>
           <w:tcPr>
-            <w:tcW w:w="1039" w:type="dxa"/>
+            <w:tcW w:w="1040" w:type="dxa"/>
             <w:tcBorders>
               <w:top w:val="nil"/>
               <w:left w:val="nil"/>
@@ -26231,6 +26217,44 @@
         </w:tc>
         <w:tc>
           <w:tcPr>
+            <w:tcW w:w="1040" w:type="dxa"/>
+            <w:tcBorders>
+              <w:top w:val="nil"/>
+              <w:left w:val="nil"/>
+              <w:bottom w:val="nil"/>
+              <w:right w:val="nil"/>
+            </w:tcBorders>
+            <w:shd w:val="clear" w:color="auto" w:fill="auto"/>
+            <w:noWrap/>
+            <w:vAlign w:val="bottom"/>
+            <w:hideMark/>
+          </w:tcPr>
+          <w:p>
+            <w:pPr>
+              <w:spacing w:after="0" w:line="240" w:lineRule="auto"/>
+              <w:jc w:val="center"/>
+              <w:rPr>
+                <w:rFonts w:eastAsia="Times New Roman" w:cstheme="minorHAnsi"/>
+                <w:color w:val="000000"/>
+                <w:sz w:val="20"/>
+                <w:szCs w:val="20"/>
+                <w:lang w:eastAsia="en-GB"/>
+              </w:rPr>
+            </w:pPr>
+            <w:r>
+              <w:rPr>
+                <w:rFonts w:eastAsia="Times New Roman" w:cstheme="minorHAnsi"/>
+                <w:color w:val="000000"/>
+                <w:sz w:val="20"/>
+                <w:szCs w:val="20"/>
+                <w:lang w:eastAsia="en-GB"/>
+              </w:rPr>
+              <w:t>10.5</w:t>
+            </w:r>
+          </w:p>
+        </w:tc>
+        <w:tc>
+          <w:tcPr>
             <w:tcW w:w="1039" w:type="dxa"/>
             <w:tcBorders>
               <w:top w:val="nil"/>
@@ -26263,51 +26287,13 @@
                 <w:szCs w:val="20"/>
                 <w:lang w:eastAsia="en-GB"/>
               </w:rPr>
-              <w:t>10.5</w:t>
-            </w:r>
-          </w:p>
-        </w:tc>
-        <w:tc>
-          <w:tcPr>
-            <w:tcW w:w="1039" w:type="dxa"/>
-            <w:tcBorders>
-              <w:top w:val="nil"/>
-              <w:left w:val="nil"/>
-              <w:bottom w:val="nil"/>
-              <w:right w:val="nil"/>
-            </w:tcBorders>
-            <w:shd w:val="clear" w:color="auto" w:fill="auto"/>
-            <w:noWrap/>
-            <w:vAlign w:val="bottom"/>
-            <w:hideMark/>
-          </w:tcPr>
-          <w:p>
-            <w:pPr>
-              <w:spacing w:after="0" w:line="240" w:lineRule="auto"/>
-              <w:jc w:val="center"/>
-              <w:rPr>
-                <w:rFonts w:eastAsia="Times New Roman" w:cstheme="minorHAnsi"/>
-                <w:color w:val="000000"/>
-                <w:sz w:val="20"/>
-                <w:szCs w:val="20"/>
-                <w:lang w:eastAsia="en-GB"/>
-              </w:rPr>
-            </w:pPr>
-            <w:r>
-              <w:rPr>
-                <w:rFonts w:eastAsia="Times New Roman" w:cstheme="minorHAnsi"/>
-                <w:color w:val="000000"/>
-                <w:sz w:val="20"/>
-                <w:szCs w:val="20"/>
-                <w:lang w:eastAsia="en-GB"/>
-              </w:rPr>
               <w:t>333.8</w:t>
             </w:r>
           </w:p>
         </w:tc>
         <w:tc>
           <w:tcPr>
-            <w:tcW w:w="1039" w:type="dxa"/>
+            <w:tcW w:w="1040" w:type="dxa"/>
             <w:tcBorders>
               <w:top w:val="nil"/>
               <w:left w:val="nil"/>
@@ -26503,6 +26489,44 @@
         </w:tc>
         <w:tc>
           <w:tcPr>
+            <w:tcW w:w="1040" w:type="dxa"/>
+            <w:tcBorders>
+              <w:top w:val="nil"/>
+              <w:left w:val="nil"/>
+              <w:bottom w:val="nil"/>
+              <w:right w:val="nil"/>
+            </w:tcBorders>
+            <w:shd w:val="clear" w:color="auto" w:fill="auto"/>
+            <w:noWrap/>
+            <w:vAlign w:val="bottom"/>
+            <w:hideMark/>
+          </w:tcPr>
+          <w:p>
+            <w:pPr>
+              <w:spacing w:after="0" w:line="240" w:lineRule="auto"/>
+              <w:jc w:val="center"/>
+              <w:rPr>
+                <w:rFonts w:eastAsia="Times New Roman" w:cstheme="minorHAnsi"/>
+                <w:color w:val="000000"/>
+                <w:sz w:val="20"/>
+                <w:szCs w:val="20"/>
+                <w:lang w:eastAsia="en-GB"/>
+              </w:rPr>
+            </w:pPr>
+            <w:r>
+              <w:rPr>
+                <w:rFonts w:eastAsia="Times New Roman" w:cstheme="minorHAnsi"/>
+                <w:color w:val="000000"/>
+                <w:sz w:val="20"/>
+                <w:szCs w:val="20"/>
+                <w:lang w:eastAsia="en-GB"/>
+              </w:rPr>
+              <w:t>30.29</w:t>
+            </w:r>
+          </w:p>
+        </w:tc>
+        <w:tc>
+          <w:tcPr>
             <w:tcW w:w="1039" w:type="dxa"/>
             <w:tcBorders>
               <w:top w:val="nil"/>
@@ -26535,51 +26559,13 @@
                 <w:szCs w:val="20"/>
                 <w:lang w:eastAsia="en-GB"/>
               </w:rPr>
-              <w:t>30.29</w:t>
-            </w:r>
-          </w:p>
-        </w:tc>
-        <w:tc>
-          <w:tcPr>
-            <w:tcW w:w="1039" w:type="dxa"/>
-            <w:tcBorders>
-              <w:top w:val="nil"/>
-              <w:left w:val="nil"/>
-              <w:bottom w:val="nil"/>
-              <w:right w:val="nil"/>
-            </w:tcBorders>
-            <w:shd w:val="clear" w:color="auto" w:fill="auto"/>
-            <w:noWrap/>
-            <w:vAlign w:val="bottom"/>
-            <w:hideMark/>
-          </w:tcPr>
-          <w:p>
-            <w:pPr>
-              <w:spacing w:after="0" w:line="240" w:lineRule="auto"/>
-              <w:jc w:val="center"/>
-              <w:rPr>
-                <w:rFonts w:eastAsia="Times New Roman" w:cstheme="minorHAnsi"/>
-                <w:color w:val="000000"/>
-                <w:sz w:val="20"/>
-                <w:szCs w:val="20"/>
-                <w:lang w:eastAsia="en-GB"/>
-              </w:rPr>
-            </w:pPr>
-            <w:r>
-              <w:rPr>
-                <w:rFonts w:eastAsia="Times New Roman" w:cstheme="minorHAnsi"/>
-                <w:color w:val="000000"/>
-                <w:sz w:val="20"/>
-                <w:szCs w:val="20"/>
-                <w:lang w:eastAsia="en-GB"/>
-              </w:rPr>
               <w:t>27.18</w:t>
             </w:r>
           </w:p>
         </w:tc>
         <w:tc>
           <w:tcPr>
-            <w:tcW w:w="1039" w:type="dxa"/>
+            <w:tcW w:w="1040" w:type="dxa"/>
             <w:tcBorders>
               <w:top w:val="nil"/>
               <w:left w:val="nil"/>
@@ -26775,6 +26761,44 @@
         </w:tc>
         <w:tc>
           <w:tcPr>
+            <w:tcW w:w="1040" w:type="dxa"/>
+            <w:tcBorders>
+              <w:top w:val="nil"/>
+              <w:left w:val="nil"/>
+              <w:bottom w:val="nil"/>
+              <w:right w:val="nil"/>
+            </w:tcBorders>
+            <w:shd w:val="clear" w:color="auto" w:fill="auto"/>
+            <w:noWrap/>
+            <w:vAlign w:val="bottom"/>
+            <w:hideMark/>
+          </w:tcPr>
+          <w:p>
+            <w:pPr>
+              <w:spacing w:after="0" w:line="240" w:lineRule="auto"/>
+              <w:jc w:val="center"/>
+              <w:rPr>
+                <w:rFonts w:eastAsia="Times New Roman" w:cstheme="minorHAnsi"/>
+                <w:color w:val="000000"/>
+                <w:sz w:val="20"/>
+                <w:szCs w:val="20"/>
+                <w:lang w:eastAsia="en-GB"/>
+              </w:rPr>
+            </w:pPr>
+            <w:r>
+              <w:rPr>
+                <w:rFonts w:eastAsia="Times New Roman" w:cstheme="minorHAnsi"/>
+                <w:color w:val="000000"/>
+                <w:sz w:val="20"/>
+                <w:szCs w:val="20"/>
+                <w:lang w:eastAsia="en-GB"/>
+              </w:rPr>
+              <w:t>10.65</w:t>
+            </w:r>
+          </w:p>
+        </w:tc>
+        <w:tc>
+          <w:tcPr>
             <w:tcW w:w="1039" w:type="dxa"/>
             <w:tcBorders>
               <w:top w:val="nil"/>
@@ -26807,51 +26831,13 @@
                 <w:szCs w:val="20"/>
                 <w:lang w:eastAsia="en-GB"/>
               </w:rPr>
-              <w:t>10.65</w:t>
-            </w:r>
-          </w:p>
-        </w:tc>
-        <w:tc>
-          <w:tcPr>
-            <w:tcW w:w="1039" w:type="dxa"/>
-            <w:tcBorders>
-              <w:top w:val="nil"/>
-              <w:left w:val="nil"/>
-              <w:bottom w:val="nil"/>
-              <w:right w:val="nil"/>
-            </w:tcBorders>
-            <w:shd w:val="clear" w:color="auto" w:fill="auto"/>
-            <w:noWrap/>
-            <w:vAlign w:val="bottom"/>
-            <w:hideMark/>
-          </w:tcPr>
-          <w:p>
-            <w:pPr>
-              <w:spacing w:after="0" w:line="240" w:lineRule="auto"/>
-              <w:jc w:val="center"/>
-              <w:rPr>
-                <w:rFonts w:eastAsia="Times New Roman" w:cstheme="minorHAnsi"/>
-                <w:color w:val="000000"/>
-                <w:sz w:val="20"/>
-                <w:szCs w:val="20"/>
-                <w:lang w:eastAsia="en-GB"/>
-              </w:rPr>
-            </w:pPr>
-            <w:r>
-              <w:rPr>
-                <w:rFonts w:eastAsia="Times New Roman" w:cstheme="minorHAnsi"/>
-                <w:color w:val="000000"/>
-                <w:sz w:val="20"/>
-                <w:szCs w:val="20"/>
-                <w:lang w:eastAsia="en-GB"/>
-              </w:rPr>
               <w:t>425.33</w:t>
             </w:r>
           </w:p>
         </w:tc>
         <w:tc>
           <w:tcPr>
-            <w:tcW w:w="1039" w:type="dxa"/>
+            <w:tcW w:w="1040" w:type="dxa"/>
             <w:tcBorders>
               <w:top w:val="nil"/>
               <w:left w:val="nil"/>
@@ -27047,6 +27033,44 @@
         </w:tc>
         <w:tc>
           <w:tcPr>
+            <w:tcW w:w="1040" w:type="dxa"/>
+            <w:tcBorders>
+              <w:top w:val="nil"/>
+              <w:left w:val="nil"/>
+              <w:bottom w:val="nil"/>
+              <w:right w:val="nil"/>
+            </w:tcBorders>
+            <w:shd w:val="clear" w:color="auto" w:fill="auto"/>
+            <w:noWrap/>
+            <w:vAlign w:val="bottom"/>
+            <w:hideMark/>
+          </w:tcPr>
+          <w:p>
+            <w:pPr>
+              <w:spacing w:after="0" w:line="240" w:lineRule="auto"/>
+              <w:jc w:val="center"/>
+              <w:rPr>
+                <w:rFonts w:eastAsia="Times New Roman" w:cstheme="minorHAnsi"/>
+                <w:color w:val="000000"/>
+                <w:sz w:val="20"/>
+                <w:szCs w:val="20"/>
+                <w:lang w:eastAsia="en-GB"/>
+              </w:rPr>
+            </w:pPr>
+            <w:r>
+              <w:rPr>
+                <w:rFonts w:eastAsia="Times New Roman" w:cstheme="minorHAnsi"/>
+                <w:color w:val="000000"/>
+                <w:sz w:val="20"/>
+                <w:szCs w:val="20"/>
+                <w:lang w:eastAsia="en-GB"/>
+              </w:rPr>
+              <w:t>10.1</w:t>
+            </w:r>
+          </w:p>
+        </w:tc>
+        <w:tc>
+          <w:tcPr>
             <w:tcW w:w="1039" w:type="dxa"/>
             <w:tcBorders>
               <w:top w:val="nil"/>
@@ -27079,51 +27103,13 @@
                 <w:szCs w:val="20"/>
                 <w:lang w:eastAsia="en-GB"/>
               </w:rPr>
-              <w:t>10.1</w:t>
-            </w:r>
-          </w:p>
-        </w:tc>
-        <w:tc>
-          <w:tcPr>
-            <w:tcW w:w="1039" w:type="dxa"/>
-            <w:tcBorders>
-              <w:top w:val="nil"/>
-              <w:left w:val="nil"/>
-              <w:bottom w:val="nil"/>
-              <w:right w:val="nil"/>
-            </w:tcBorders>
-            <w:shd w:val="clear" w:color="auto" w:fill="auto"/>
-            <w:noWrap/>
-            <w:vAlign w:val="bottom"/>
-            <w:hideMark/>
-          </w:tcPr>
-          <w:p>
-            <w:pPr>
-              <w:spacing w:after="0" w:line="240" w:lineRule="auto"/>
-              <w:jc w:val="center"/>
-              <w:rPr>
-                <w:rFonts w:eastAsia="Times New Roman" w:cstheme="minorHAnsi"/>
-                <w:color w:val="000000"/>
-                <w:sz w:val="20"/>
-                <w:szCs w:val="20"/>
-                <w:lang w:eastAsia="en-GB"/>
-              </w:rPr>
-            </w:pPr>
-            <w:r>
-              <w:rPr>
-                <w:rFonts w:eastAsia="Times New Roman" w:cstheme="minorHAnsi"/>
-                <w:color w:val="000000"/>
-                <w:sz w:val="20"/>
-                <w:szCs w:val="20"/>
-                <w:lang w:eastAsia="en-GB"/>
-              </w:rPr>
               <w:t>640.12</w:t>
             </w:r>
           </w:p>
         </w:tc>
         <w:tc>
           <w:tcPr>
-            <w:tcW w:w="1039" w:type="dxa"/>
+            <w:tcW w:w="1040" w:type="dxa"/>
             <w:tcBorders>
               <w:top w:val="nil"/>
               <w:left w:val="nil"/>
@@ -27319,6 +27305,44 @@
         </w:tc>
         <w:tc>
           <w:tcPr>
+            <w:tcW w:w="1040" w:type="dxa"/>
+            <w:tcBorders>
+              <w:top w:val="nil"/>
+              <w:left w:val="nil"/>
+              <w:bottom w:val="nil"/>
+              <w:right w:val="nil"/>
+            </w:tcBorders>
+            <w:shd w:val="clear" w:color="auto" w:fill="auto"/>
+            <w:noWrap/>
+            <w:vAlign w:val="bottom"/>
+            <w:hideMark/>
+          </w:tcPr>
+          <w:p>
+            <w:pPr>
+              <w:spacing w:after="0" w:line="240" w:lineRule="auto"/>
+              <w:jc w:val="center"/>
+              <w:rPr>
+                <w:rFonts w:eastAsia="Times New Roman" w:cstheme="minorHAnsi"/>
+                <w:color w:val="000000"/>
+                <w:sz w:val="20"/>
+                <w:szCs w:val="20"/>
+                <w:lang w:eastAsia="en-GB"/>
+              </w:rPr>
+            </w:pPr>
+            <w:r>
+              <w:rPr>
+                <w:rFonts w:eastAsia="Times New Roman" w:cstheme="minorHAnsi"/>
+                <w:color w:val="000000"/>
+                <w:sz w:val="20"/>
+                <w:szCs w:val="20"/>
+                <w:lang w:eastAsia="en-GB"/>
+              </w:rPr>
+              <w:t>18.85</w:t>
+            </w:r>
+          </w:p>
+        </w:tc>
+        <w:tc>
+          <w:tcPr>
             <w:tcW w:w="1039" w:type="dxa"/>
             <w:tcBorders>
               <w:top w:val="nil"/>
@@ -27351,51 +27375,13 @@
                 <w:szCs w:val="20"/>
                 <w:lang w:eastAsia="en-GB"/>
               </w:rPr>
-              <w:t>18.85</w:t>
-            </w:r>
-          </w:p>
-        </w:tc>
-        <w:tc>
-          <w:tcPr>
-            <w:tcW w:w="1039" w:type="dxa"/>
-            <w:tcBorders>
-              <w:top w:val="nil"/>
-              <w:left w:val="nil"/>
-              <w:bottom w:val="nil"/>
-              <w:right w:val="nil"/>
-            </w:tcBorders>
-            <w:shd w:val="clear" w:color="auto" w:fill="auto"/>
-            <w:noWrap/>
-            <w:vAlign w:val="bottom"/>
-            <w:hideMark/>
-          </w:tcPr>
-          <w:p>
-            <w:pPr>
-              <w:spacing w:after="0" w:line="240" w:lineRule="auto"/>
-              <w:jc w:val="center"/>
-              <w:rPr>
-                <w:rFonts w:eastAsia="Times New Roman" w:cstheme="minorHAnsi"/>
-                <w:color w:val="000000"/>
-                <w:sz w:val="20"/>
-                <w:szCs w:val="20"/>
-                <w:lang w:eastAsia="en-GB"/>
-              </w:rPr>
-            </w:pPr>
-            <w:r>
-              <w:rPr>
-                <w:rFonts w:eastAsia="Times New Roman" w:cstheme="minorHAnsi"/>
-                <w:color w:val="000000"/>
-                <w:sz w:val="20"/>
-                <w:szCs w:val="20"/>
-                <w:lang w:eastAsia="en-GB"/>
-              </w:rPr>
               <w:t>281.75</w:t>
             </w:r>
           </w:p>
         </w:tc>
         <w:tc>
           <w:tcPr>
-            <w:tcW w:w="1039" w:type="dxa"/>
+            <w:tcW w:w="1040" w:type="dxa"/>
             <w:tcBorders>
               <w:top w:val="nil"/>
               <w:left w:val="nil"/>
@@ -27591,6 +27577,44 @@
         </w:tc>
         <w:tc>
           <w:tcPr>
+            <w:tcW w:w="1040" w:type="dxa"/>
+            <w:tcBorders>
+              <w:top w:val="nil"/>
+              <w:left w:val="nil"/>
+              <w:bottom w:val="nil"/>
+              <w:right w:val="nil"/>
+            </w:tcBorders>
+            <w:shd w:val="clear" w:color="auto" w:fill="auto"/>
+            <w:noWrap/>
+            <w:vAlign w:val="bottom"/>
+            <w:hideMark/>
+          </w:tcPr>
+          <w:p>
+            <w:pPr>
+              <w:spacing w:after="0" w:line="240" w:lineRule="auto"/>
+              <w:jc w:val="center"/>
+              <w:rPr>
+                <w:rFonts w:eastAsia="Times New Roman" w:cstheme="minorHAnsi"/>
+                <w:color w:val="000000"/>
+                <w:sz w:val="20"/>
+                <w:szCs w:val="20"/>
+                <w:lang w:eastAsia="en-GB"/>
+              </w:rPr>
+            </w:pPr>
+            <w:r>
+              <w:rPr>
+                <w:rFonts w:eastAsia="Times New Roman" w:cstheme="minorHAnsi"/>
+                <w:color w:val="000000"/>
+                <w:sz w:val="20"/>
+                <w:szCs w:val="20"/>
+                <w:lang w:eastAsia="en-GB"/>
+              </w:rPr>
+              <w:t>11.71</w:t>
+            </w:r>
+          </w:p>
+        </w:tc>
+        <w:tc>
+          <w:tcPr>
             <w:tcW w:w="1039" w:type="dxa"/>
             <w:tcBorders>
               <w:top w:val="nil"/>
@@ -27623,51 +27647,13 @@
                 <w:szCs w:val="20"/>
                 <w:lang w:eastAsia="en-GB"/>
               </w:rPr>
-              <w:t>11.71</w:t>
-            </w:r>
-          </w:p>
-        </w:tc>
-        <w:tc>
-          <w:tcPr>
-            <w:tcW w:w="1039" w:type="dxa"/>
-            <w:tcBorders>
-              <w:top w:val="nil"/>
-              <w:left w:val="nil"/>
-              <w:bottom w:val="nil"/>
-              <w:right w:val="nil"/>
-            </w:tcBorders>
-            <w:shd w:val="clear" w:color="auto" w:fill="auto"/>
-            <w:noWrap/>
-            <w:vAlign w:val="bottom"/>
-            <w:hideMark/>
-          </w:tcPr>
-          <w:p>
-            <w:pPr>
-              <w:spacing w:after="0" w:line="240" w:lineRule="auto"/>
-              <w:jc w:val="center"/>
-              <w:rPr>
-                <w:rFonts w:eastAsia="Times New Roman" w:cstheme="minorHAnsi"/>
-                <w:color w:val="000000"/>
-                <w:sz w:val="20"/>
-                <w:szCs w:val="20"/>
-                <w:lang w:eastAsia="en-GB"/>
-              </w:rPr>
-            </w:pPr>
-            <w:r>
-              <w:rPr>
-                <w:rFonts w:eastAsia="Times New Roman" w:cstheme="minorHAnsi"/>
-                <w:color w:val="000000"/>
-                <w:sz w:val="20"/>
-                <w:szCs w:val="20"/>
-                <w:lang w:eastAsia="en-GB"/>
-              </w:rPr>
               <w:t>354</w:t>
             </w:r>
           </w:p>
         </w:tc>
         <w:tc>
           <w:tcPr>
-            <w:tcW w:w="1039" w:type="dxa"/>
+            <w:tcW w:w="1040" w:type="dxa"/>
             <w:tcBorders>
               <w:top w:val="nil"/>
               <w:left w:val="nil"/>
@@ -27863,6 +27849,44 @@
         </w:tc>
         <w:tc>
           <w:tcPr>
+            <w:tcW w:w="1040" w:type="dxa"/>
+            <w:tcBorders>
+              <w:top w:val="nil"/>
+              <w:left w:val="nil"/>
+              <w:bottom w:val="nil"/>
+              <w:right w:val="nil"/>
+            </w:tcBorders>
+            <w:shd w:val="clear" w:color="auto" w:fill="auto"/>
+            <w:noWrap/>
+            <w:vAlign w:val="bottom"/>
+            <w:hideMark/>
+          </w:tcPr>
+          <w:p>
+            <w:pPr>
+              <w:spacing w:after="0" w:line="240" w:lineRule="auto"/>
+              <w:jc w:val="center"/>
+              <w:rPr>
+                <w:rFonts w:eastAsia="Times New Roman" w:cstheme="minorHAnsi"/>
+                <w:color w:val="000000"/>
+                <w:sz w:val="20"/>
+                <w:szCs w:val="20"/>
+                <w:lang w:eastAsia="en-GB"/>
+              </w:rPr>
+            </w:pPr>
+            <w:r>
+              <w:rPr>
+                <w:rFonts w:eastAsia="Times New Roman" w:cstheme="minorHAnsi"/>
+                <w:color w:val="000000"/>
+                <w:sz w:val="20"/>
+                <w:szCs w:val="20"/>
+                <w:lang w:eastAsia="en-GB"/>
+              </w:rPr>
+              <w:t>21.31</w:t>
+            </w:r>
+          </w:p>
+        </w:tc>
+        <w:tc>
+          <w:tcPr>
             <w:tcW w:w="1039" w:type="dxa"/>
             <w:tcBorders>
               <w:top w:val="nil"/>
@@ -27895,51 +27919,13 @@
                 <w:szCs w:val="20"/>
                 <w:lang w:eastAsia="en-GB"/>
               </w:rPr>
-              <w:t>21.31</w:t>
-            </w:r>
-          </w:p>
-        </w:tc>
-        <w:tc>
-          <w:tcPr>
-            <w:tcW w:w="1039" w:type="dxa"/>
-            <w:tcBorders>
-              <w:top w:val="nil"/>
-              <w:left w:val="nil"/>
-              <w:bottom w:val="nil"/>
-              <w:right w:val="nil"/>
-            </w:tcBorders>
-            <w:shd w:val="clear" w:color="auto" w:fill="auto"/>
-            <w:noWrap/>
-            <w:vAlign w:val="bottom"/>
-            <w:hideMark/>
-          </w:tcPr>
-          <w:p>
-            <w:pPr>
-              <w:spacing w:after="0" w:line="240" w:lineRule="auto"/>
-              <w:jc w:val="center"/>
-              <w:rPr>
-                <w:rFonts w:eastAsia="Times New Roman" w:cstheme="minorHAnsi"/>
-                <w:color w:val="000000"/>
-                <w:sz w:val="20"/>
-                <w:szCs w:val="20"/>
-                <w:lang w:eastAsia="en-GB"/>
-              </w:rPr>
-            </w:pPr>
-            <w:r>
-              <w:rPr>
-                <w:rFonts w:eastAsia="Times New Roman" w:cstheme="minorHAnsi"/>
-                <w:color w:val="000000"/>
-                <w:sz w:val="20"/>
-                <w:szCs w:val="20"/>
-                <w:lang w:eastAsia="en-GB"/>
-              </w:rPr>
               <w:t>217.87</w:t>
             </w:r>
           </w:p>
         </w:tc>
         <w:tc>
           <w:tcPr>
-            <w:tcW w:w="1039" w:type="dxa"/>
+            <w:tcW w:w="1040" w:type="dxa"/>
             <w:tcBorders>
               <w:top w:val="nil"/>
               <w:left w:val="nil"/>
@@ -28135,6 +28121,44 @@
         </w:tc>
         <w:tc>
           <w:tcPr>
+            <w:tcW w:w="1040" w:type="dxa"/>
+            <w:tcBorders>
+              <w:top w:val="nil"/>
+              <w:left w:val="nil"/>
+              <w:bottom w:val="nil"/>
+              <w:right w:val="nil"/>
+            </w:tcBorders>
+            <w:shd w:val="clear" w:color="auto" w:fill="auto"/>
+            <w:noWrap/>
+            <w:vAlign w:val="bottom"/>
+            <w:hideMark/>
+          </w:tcPr>
+          <w:p>
+            <w:pPr>
+              <w:spacing w:after="0" w:line="240" w:lineRule="auto"/>
+              <w:jc w:val="center"/>
+              <w:rPr>
+                <w:rFonts w:eastAsia="Times New Roman" w:cstheme="minorHAnsi"/>
+                <w:color w:val="000000"/>
+                <w:sz w:val="20"/>
+                <w:szCs w:val="20"/>
+                <w:lang w:eastAsia="en-GB"/>
+              </w:rPr>
+            </w:pPr>
+            <w:r>
+              <w:rPr>
+                <w:rFonts w:eastAsia="Times New Roman" w:cstheme="minorHAnsi"/>
+                <w:color w:val="000000"/>
+                <w:sz w:val="20"/>
+                <w:szCs w:val="20"/>
+                <w:lang w:eastAsia="en-GB"/>
+              </w:rPr>
+              <w:t>32.14</w:t>
+            </w:r>
+          </w:p>
+        </w:tc>
+        <w:tc>
+          <w:tcPr>
             <w:tcW w:w="1039" w:type="dxa"/>
             <w:tcBorders>
               <w:top w:val="nil"/>
@@ -28167,51 +28191,13 @@
                 <w:szCs w:val="20"/>
                 <w:lang w:eastAsia="en-GB"/>
               </w:rPr>
-              <w:t>32.14</w:t>
-            </w:r>
-          </w:p>
-        </w:tc>
-        <w:tc>
-          <w:tcPr>
-            <w:tcW w:w="1039" w:type="dxa"/>
-            <w:tcBorders>
-              <w:top w:val="nil"/>
-              <w:left w:val="nil"/>
-              <w:bottom w:val="nil"/>
-              <w:right w:val="nil"/>
-            </w:tcBorders>
-            <w:shd w:val="clear" w:color="auto" w:fill="auto"/>
-            <w:noWrap/>
-            <w:vAlign w:val="bottom"/>
-            <w:hideMark/>
-          </w:tcPr>
-          <w:p>
-            <w:pPr>
-              <w:spacing w:after="0" w:line="240" w:lineRule="auto"/>
-              <w:jc w:val="center"/>
-              <w:rPr>
-                <w:rFonts w:eastAsia="Times New Roman" w:cstheme="minorHAnsi"/>
-                <w:color w:val="000000"/>
-                <w:sz w:val="20"/>
-                <w:szCs w:val="20"/>
-                <w:lang w:eastAsia="en-GB"/>
-              </w:rPr>
-            </w:pPr>
-            <w:r>
-              <w:rPr>
-                <w:rFonts w:eastAsia="Times New Roman" w:cstheme="minorHAnsi"/>
-                <w:color w:val="000000"/>
-                <w:sz w:val="20"/>
-                <w:szCs w:val="20"/>
-                <w:lang w:eastAsia="en-GB"/>
-              </w:rPr>
               <w:t>160.18</w:t>
             </w:r>
           </w:p>
         </w:tc>
         <w:tc>
           <w:tcPr>
-            <w:tcW w:w="1039" w:type="dxa"/>
+            <w:tcW w:w="1040" w:type="dxa"/>
             <w:tcBorders>
               <w:top w:val="nil"/>
               <w:left w:val="nil"/>
@@ -28407,6 +28393,44 @@
         </w:tc>
         <w:tc>
           <w:tcPr>
+            <w:tcW w:w="1040" w:type="dxa"/>
+            <w:tcBorders>
+              <w:top w:val="nil"/>
+              <w:left w:val="nil"/>
+              <w:bottom w:val="nil"/>
+              <w:right w:val="nil"/>
+            </w:tcBorders>
+            <w:shd w:val="clear" w:color="auto" w:fill="auto"/>
+            <w:noWrap/>
+            <w:vAlign w:val="bottom"/>
+            <w:hideMark/>
+          </w:tcPr>
+          <w:p>
+            <w:pPr>
+              <w:spacing w:after="0" w:line="240" w:lineRule="auto"/>
+              <w:jc w:val="center"/>
+              <w:rPr>
+                <w:rFonts w:eastAsia="Times New Roman" w:cstheme="minorHAnsi"/>
+                <w:color w:val="000000"/>
+                <w:sz w:val="20"/>
+                <w:szCs w:val="20"/>
+                <w:lang w:eastAsia="en-GB"/>
+              </w:rPr>
+            </w:pPr>
+            <w:r>
+              <w:rPr>
+                <w:rFonts w:eastAsia="Times New Roman" w:cstheme="minorHAnsi"/>
+                <w:color w:val="000000"/>
+                <w:sz w:val="20"/>
+                <w:szCs w:val="20"/>
+                <w:lang w:eastAsia="en-GB"/>
+              </w:rPr>
+              <w:t>20.63</w:t>
+            </w:r>
+          </w:p>
+        </w:tc>
+        <w:tc>
+          <w:tcPr>
             <w:tcW w:w="1039" w:type="dxa"/>
             <w:tcBorders>
               <w:top w:val="nil"/>
@@ -28439,51 +28463,13 @@
                 <w:szCs w:val="20"/>
                 <w:lang w:eastAsia="en-GB"/>
               </w:rPr>
-              <w:t>20.63</w:t>
-            </w:r>
-          </w:p>
-        </w:tc>
-        <w:tc>
-          <w:tcPr>
-            <w:tcW w:w="1039" w:type="dxa"/>
-            <w:tcBorders>
-              <w:top w:val="nil"/>
-              <w:left w:val="nil"/>
-              <w:bottom w:val="nil"/>
-              <w:right w:val="nil"/>
-            </w:tcBorders>
-            <w:shd w:val="clear" w:color="auto" w:fill="auto"/>
-            <w:noWrap/>
-            <w:vAlign w:val="bottom"/>
-            <w:hideMark/>
-          </w:tcPr>
-          <w:p>
-            <w:pPr>
-              <w:spacing w:after="0" w:line="240" w:lineRule="auto"/>
-              <w:jc w:val="center"/>
-              <w:rPr>
-                <w:rFonts w:eastAsia="Times New Roman" w:cstheme="minorHAnsi"/>
-                <w:color w:val="000000"/>
-                <w:sz w:val="20"/>
-                <w:szCs w:val="20"/>
-                <w:lang w:eastAsia="en-GB"/>
-              </w:rPr>
-            </w:pPr>
-            <w:r>
-              <w:rPr>
-                <w:rFonts w:eastAsia="Times New Roman" w:cstheme="minorHAnsi"/>
-                <w:color w:val="000000"/>
-                <w:sz w:val="20"/>
-                <w:szCs w:val="20"/>
-                <w:lang w:eastAsia="en-GB"/>
-              </w:rPr>
               <w:t>182.21</w:t>
             </w:r>
           </w:p>
         </w:tc>
         <w:tc>
           <w:tcPr>
-            <w:tcW w:w="1039" w:type="dxa"/>
+            <w:tcW w:w="1040" w:type="dxa"/>
             <w:tcBorders>
               <w:top w:val="nil"/>
               <w:left w:val="nil"/>
@@ -28679,6 +28665,44 @@
         </w:tc>
         <w:tc>
           <w:tcPr>
+            <w:tcW w:w="1040" w:type="dxa"/>
+            <w:tcBorders>
+              <w:top w:val="nil"/>
+              <w:left w:val="nil"/>
+              <w:bottom w:val="nil"/>
+              <w:right w:val="nil"/>
+            </w:tcBorders>
+            <w:shd w:val="clear" w:color="auto" w:fill="auto"/>
+            <w:noWrap/>
+            <w:vAlign w:val="bottom"/>
+            <w:hideMark/>
+          </w:tcPr>
+          <w:p>
+            <w:pPr>
+              <w:spacing w:after="0" w:line="240" w:lineRule="auto"/>
+              <w:jc w:val="center"/>
+              <w:rPr>
+                <w:rFonts w:eastAsia="Times New Roman" w:cstheme="minorHAnsi"/>
+                <w:color w:val="000000"/>
+                <w:sz w:val="20"/>
+                <w:szCs w:val="20"/>
+                <w:lang w:eastAsia="en-GB"/>
+              </w:rPr>
+            </w:pPr>
+            <w:r>
+              <w:rPr>
+                <w:rFonts w:eastAsia="Times New Roman" w:cstheme="minorHAnsi"/>
+                <w:color w:val="000000"/>
+                <w:sz w:val="20"/>
+                <w:szCs w:val="20"/>
+                <w:lang w:eastAsia="en-GB"/>
+              </w:rPr>
+              <w:t>19.88</w:t>
+            </w:r>
+          </w:p>
+        </w:tc>
+        <w:tc>
+          <w:tcPr>
             <w:tcW w:w="1039" w:type="dxa"/>
             <w:tcBorders>
               <w:top w:val="nil"/>
@@ -28711,51 +28735,13 @@
                 <w:szCs w:val="20"/>
                 <w:lang w:eastAsia="en-GB"/>
               </w:rPr>
-              <w:t>19.88</w:t>
-            </w:r>
-          </w:p>
-        </w:tc>
-        <w:tc>
-          <w:tcPr>
-            <w:tcW w:w="1039" w:type="dxa"/>
-            <w:tcBorders>
-              <w:top w:val="nil"/>
-              <w:left w:val="nil"/>
-              <w:bottom w:val="nil"/>
-              <w:right w:val="nil"/>
-            </w:tcBorders>
-            <w:shd w:val="clear" w:color="auto" w:fill="auto"/>
-            <w:noWrap/>
-            <w:vAlign w:val="bottom"/>
-            <w:hideMark/>
-          </w:tcPr>
-          <w:p>
-            <w:pPr>
-              <w:spacing w:after="0" w:line="240" w:lineRule="auto"/>
-              <w:jc w:val="center"/>
-              <w:rPr>
-                <w:rFonts w:eastAsia="Times New Roman" w:cstheme="minorHAnsi"/>
-                <w:color w:val="000000"/>
-                <w:sz w:val="20"/>
-                <w:szCs w:val="20"/>
-                <w:lang w:eastAsia="en-GB"/>
-              </w:rPr>
-            </w:pPr>
-            <w:r>
-              <w:rPr>
-                <w:rFonts w:eastAsia="Times New Roman" w:cstheme="minorHAnsi"/>
-                <w:color w:val="000000"/>
-                <w:sz w:val="20"/>
-                <w:szCs w:val="20"/>
-                <w:lang w:eastAsia="en-GB"/>
-              </w:rPr>
               <w:t>450.79</w:t>
             </w:r>
           </w:p>
         </w:tc>
         <w:tc>
           <w:tcPr>
-            <w:tcW w:w="1039" w:type="dxa"/>
+            <w:tcW w:w="1040" w:type="dxa"/>
             <w:tcBorders>
               <w:top w:val="nil"/>
               <w:left w:val="nil"/>
@@ -28951,6 +28937,44 @@
         </w:tc>
         <w:tc>
           <w:tcPr>
+            <w:tcW w:w="1040" w:type="dxa"/>
+            <w:tcBorders>
+              <w:top w:val="nil"/>
+              <w:left w:val="nil"/>
+              <w:bottom w:val="nil"/>
+              <w:right w:val="nil"/>
+            </w:tcBorders>
+            <w:shd w:val="clear" w:color="auto" w:fill="auto"/>
+            <w:noWrap/>
+            <w:vAlign w:val="bottom"/>
+            <w:hideMark/>
+          </w:tcPr>
+          <w:p>
+            <w:pPr>
+              <w:spacing w:after="0" w:line="240" w:lineRule="auto"/>
+              <w:jc w:val="center"/>
+              <w:rPr>
+                <w:rFonts w:eastAsia="Times New Roman" w:cstheme="minorHAnsi"/>
+                <w:color w:val="000000"/>
+                <w:sz w:val="20"/>
+                <w:szCs w:val="20"/>
+                <w:lang w:eastAsia="en-GB"/>
+              </w:rPr>
+            </w:pPr>
+            <w:r>
+              <w:rPr>
+                <w:rFonts w:eastAsia="Times New Roman" w:cstheme="minorHAnsi"/>
+                <w:color w:val="000000"/>
+                <w:sz w:val="20"/>
+                <w:szCs w:val="20"/>
+                <w:lang w:eastAsia="en-GB"/>
+              </w:rPr>
+              <w:t>13.43</w:t>
+            </w:r>
+          </w:p>
+        </w:tc>
+        <w:tc>
+          <w:tcPr>
             <w:tcW w:w="1039" w:type="dxa"/>
             <w:tcBorders>
               <w:top w:val="nil"/>
@@ -28983,51 +29007,13 @@
                 <w:szCs w:val="20"/>
                 <w:lang w:eastAsia="en-GB"/>
               </w:rPr>
-              <w:t>13.43</w:t>
-            </w:r>
-          </w:p>
-        </w:tc>
-        <w:tc>
-          <w:tcPr>
-            <w:tcW w:w="1039" w:type="dxa"/>
-            <w:tcBorders>
-              <w:top w:val="nil"/>
-              <w:left w:val="nil"/>
-              <w:bottom w:val="nil"/>
-              <w:right w:val="nil"/>
-            </w:tcBorders>
-            <w:shd w:val="clear" w:color="auto" w:fill="auto"/>
-            <w:noWrap/>
-            <w:vAlign w:val="bottom"/>
-            <w:hideMark/>
-          </w:tcPr>
-          <w:p>
-            <w:pPr>
-              <w:spacing w:after="0" w:line="240" w:lineRule="auto"/>
-              <w:jc w:val="center"/>
-              <w:rPr>
-                <w:rFonts w:eastAsia="Times New Roman" w:cstheme="minorHAnsi"/>
-                <w:color w:val="000000"/>
-                <w:sz w:val="20"/>
-                <w:szCs w:val="20"/>
-                <w:lang w:eastAsia="en-GB"/>
-              </w:rPr>
-            </w:pPr>
-            <w:r>
-              <w:rPr>
-                <w:rFonts w:eastAsia="Times New Roman" w:cstheme="minorHAnsi"/>
-                <w:color w:val="000000"/>
-                <w:sz w:val="20"/>
-                <w:szCs w:val="20"/>
-                <w:lang w:eastAsia="en-GB"/>
-              </w:rPr>
               <w:t>318.62</w:t>
             </w:r>
           </w:p>
         </w:tc>
         <w:tc>
           <w:tcPr>
-            <w:tcW w:w="1039" w:type="dxa"/>
+            <w:tcW w:w="1040" w:type="dxa"/>
             <w:tcBorders>
               <w:top w:val="nil"/>
               <w:left w:val="nil"/>
@@ -29223,6 +29209,44 @@
         </w:tc>
         <w:tc>
           <w:tcPr>
+            <w:tcW w:w="1040" w:type="dxa"/>
+            <w:tcBorders>
+              <w:top w:val="nil"/>
+              <w:left w:val="nil"/>
+              <w:bottom w:val="nil"/>
+              <w:right w:val="nil"/>
+            </w:tcBorders>
+            <w:shd w:val="clear" w:color="auto" w:fill="auto"/>
+            <w:noWrap/>
+            <w:vAlign w:val="bottom"/>
+            <w:hideMark/>
+          </w:tcPr>
+          <w:p>
+            <w:pPr>
+              <w:spacing w:after="0" w:line="240" w:lineRule="auto"/>
+              <w:jc w:val="center"/>
+              <w:rPr>
+                <w:rFonts w:eastAsia="Times New Roman" w:cstheme="minorHAnsi"/>
+                <w:color w:val="000000"/>
+                <w:sz w:val="20"/>
+                <w:szCs w:val="20"/>
+                <w:lang w:eastAsia="en-GB"/>
+              </w:rPr>
+            </w:pPr>
+            <w:r>
+              <w:rPr>
+                <w:rFonts w:eastAsia="Times New Roman" w:cstheme="minorHAnsi"/>
+                <w:color w:val="000000"/>
+                <w:sz w:val="20"/>
+                <w:szCs w:val="20"/>
+                <w:lang w:eastAsia="en-GB"/>
+              </w:rPr>
+              <w:t>9.67</w:t>
+            </w:r>
+          </w:p>
+        </w:tc>
+        <w:tc>
+          <w:tcPr>
             <w:tcW w:w="1039" w:type="dxa"/>
             <w:tcBorders>
               <w:top w:val="nil"/>
@@ -29255,51 +29279,13 @@
                 <w:szCs w:val="20"/>
                 <w:lang w:eastAsia="en-GB"/>
               </w:rPr>
-              <w:t>9.67</w:t>
-            </w:r>
-          </w:p>
-        </w:tc>
-        <w:tc>
-          <w:tcPr>
-            <w:tcW w:w="1039" w:type="dxa"/>
-            <w:tcBorders>
-              <w:top w:val="nil"/>
-              <w:left w:val="nil"/>
-              <w:bottom w:val="nil"/>
-              <w:right w:val="nil"/>
-            </w:tcBorders>
-            <w:shd w:val="clear" w:color="auto" w:fill="auto"/>
-            <w:noWrap/>
-            <w:vAlign w:val="bottom"/>
-            <w:hideMark/>
-          </w:tcPr>
-          <w:p>
-            <w:pPr>
-              <w:spacing w:after="0" w:line="240" w:lineRule="auto"/>
-              <w:jc w:val="center"/>
-              <w:rPr>
-                <w:rFonts w:eastAsia="Times New Roman" w:cstheme="minorHAnsi"/>
-                <w:color w:val="000000"/>
-                <w:sz w:val="20"/>
-                <w:szCs w:val="20"/>
-                <w:lang w:eastAsia="en-GB"/>
-              </w:rPr>
-            </w:pPr>
-            <w:r>
-              <w:rPr>
-                <w:rFonts w:eastAsia="Times New Roman" w:cstheme="minorHAnsi"/>
-                <w:color w:val="000000"/>
-                <w:sz w:val="20"/>
-                <w:szCs w:val="20"/>
-                <w:lang w:eastAsia="en-GB"/>
-              </w:rPr>
               <w:t>244.37</w:t>
             </w:r>
           </w:p>
         </w:tc>
         <w:tc>
           <w:tcPr>
-            <w:tcW w:w="1039" w:type="dxa"/>
+            <w:tcW w:w="1040" w:type="dxa"/>
             <w:tcBorders>
               <w:top w:val="nil"/>
               <w:left w:val="nil"/>
@@ -29495,6 +29481,44 @@
         </w:tc>
         <w:tc>
           <w:tcPr>
+            <w:tcW w:w="1040" w:type="dxa"/>
+            <w:tcBorders>
+              <w:top w:val="nil"/>
+              <w:left w:val="nil"/>
+              <w:bottom w:val="nil"/>
+              <w:right w:val="nil"/>
+            </w:tcBorders>
+            <w:shd w:val="clear" w:color="auto" w:fill="auto"/>
+            <w:noWrap/>
+            <w:vAlign w:val="bottom"/>
+            <w:hideMark/>
+          </w:tcPr>
+          <w:p>
+            <w:pPr>
+              <w:spacing w:after="0" w:line="240" w:lineRule="auto"/>
+              <w:jc w:val="center"/>
+              <w:rPr>
+                <w:rFonts w:eastAsia="Times New Roman" w:cstheme="minorHAnsi"/>
+                <w:color w:val="000000"/>
+                <w:sz w:val="20"/>
+                <w:szCs w:val="20"/>
+                <w:lang w:eastAsia="en-GB"/>
+              </w:rPr>
+            </w:pPr>
+            <w:r>
+              <w:rPr>
+                <w:rFonts w:eastAsia="Times New Roman" w:cstheme="minorHAnsi"/>
+                <w:color w:val="000000"/>
+                <w:sz w:val="20"/>
+                <w:szCs w:val="20"/>
+                <w:lang w:eastAsia="en-GB"/>
+              </w:rPr>
+              <w:t>9.6</w:t>
+            </w:r>
+          </w:p>
+        </w:tc>
+        <w:tc>
+          <w:tcPr>
             <w:tcW w:w="1039" w:type="dxa"/>
             <w:tcBorders>
               <w:top w:val="nil"/>
@@ -29527,51 +29551,13 @@
                 <w:szCs w:val="20"/>
                 <w:lang w:eastAsia="en-GB"/>
               </w:rPr>
-              <w:t>9.6</w:t>
-            </w:r>
-          </w:p>
-        </w:tc>
-        <w:tc>
-          <w:tcPr>
-            <w:tcW w:w="1039" w:type="dxa"/>
-            <w:tcBorders>
-              <w:top w:val="nil"/>
-              <w:left w:val="nil"/>
-              <w:bottom w:val="nil"/>
-              <w:right w:val="nil"/>
-            </w:tcBorders>
-            <w:shd w:val="clear" w:color="auto" w:fill="auto"/>
-            <w:noWrap/>
-            <w:vAlign w:val="bottom"/>
-            <w:hideMark/>
-          </w:tcPr>
-          <w:p>
-            <w:pPr>
-              <w:spacing w:after="0" w:line="240" w:lineRule="auto"/>
-              <w:jc w:val="center"/>
-              <w:rPr>
-                <w:rFonts w:eastAsia="Times New Roman" w:cstheme="minorHAnsi"/>
-                <w:color w:val="000000"/>
-                <w:sz w:val="20"/>
-                <w:szCs w:val="20"/>
-                <w:lang w:eastAsia="en-GB"/>
-              </w:rPr>
-            </w:pPr>
-            <w:r>
-              <w:rPr>
-                <w:rFonts w:eastAsia="Times New Roman" w:cstheme="minorHAnsi"/>
-                <w:color w:val="000000"/>
-                <w:sz w:val="20"/>
-                <w:szCs w:val="20"/>
-                <w:lang w:eastAsia="en-GB"/>
-              </w:rPr>
               <w:t>331.47</w:t>
             </w:r>
           </w:p>
         </w:tc>
         <w:tc>
           <w:tcPr>
-            <w:tcW w:w="1039" w:type="dxa"/>
+            <w:tcW w:w="1040" w:type="dxa"/>
             <w:tcBorders>
               <w:top w:val="nil"/>
               <w:left w:val="nil"/>
@@ -29767,6 +29753,44 @@
         </w:tc>
         <w:tc>
           <w:tcPr>
+            <w:tcW w:w="1040" w:type="dxa"/>
+            <w:tcBorders>
+              <w:top w:val="nil"/>
+              <w:left w:val="nil"/>
+              <w:bottom w:val="nil"/>
+              <w:right w:val="nil"/>
+            </w:tcBorders>
+            <w:shd w:val="clear" w:color="auto" w:fill="auto"/>
+            <w:noWrap/>
+            <w:vAlign w:val="bottom"/>
+            <w:hideMark/>
+          </w:tcPr>
+          <w:p>
+            <w:pPr>
+              <w:spacing w:after="0" w:line="240" w:lineRule="auto"/>
+              <w:jc w:val="center"/>
+              <w:rPr>
+                <w:rFonts w:eastAsia="Times New Roman" w:cstheme="minorHAnsi"/>
+                <w:color w:val="000000"/>
+                <w:sz w:val="20"/>
+                <w:szCs w:val="20"/>
+                <w:lang w:eastAsia="en-GB"/>
+              </w:rPr>
+            </w:pPr>
+            <w:r>
+              <w:rPr>
+                <w:rFonts w:eastAsia="Times New Roman" w:cstheme="minorHAnsi"/>
+                <w:color w:val="000000"/>
+                <w:sz w:val="20"/>
+                <w:szCs w:val="20"/>
+                <w:lang w:eastAsia="en-GB"/>
+              </w:rPr>
+              <w:t>9.13</w:t>
+            </w:r>
+          </w:p>
+        </w:tc>
+        <w:tc>
+          <w:tcPr>
             <w:tcW w:w="1039" w:type="dxa"/>
             <w:tcBorders>
               <w:top w:val="nil"/>
@@ -29799,51 +29823,13 @@
                 <w:szCs w:val="20"/>
                 <w:lang w:eastAsia="en-GB"/>
               </w:rPr>
-              <w:t>9.13</w:t>
-            </w:r>
-          </w:p>
-        </w:tc>
-        <w:tc>
-          <w:tcPr>
-            <w:tcW w:w="1039" w:type="dxa"/>
-            <w:tcBorders>
-              <w:top w:val="nil"/>
-              <w:left w:val="nil"/>
-              <w:bottom w:val="nil"/>
-              <w:right w:val="nil"/>
-            </w:tcBorders>
-            <w:shd w:val="clear" w:color="auto" w:fill="auto"/>
-            <w:noWrap/>
-            <w:vAlign w:val="bottom"/>
-            <w:hideMark/>
-          </w:tcPr>
-          <w:p>
-            <w:pPr>
-              <w:spacing w:after="0" w:line="240" w:lineRule="auto"/>
-              <w:jc w:val="center"/>
-              <w:rPr>
-                <w:rFonts w:eastAsia="Times New Roman" w:cstheme="minorHAnsi"/>
-                <w:color w:val="000000"/>
-                <w:sz w:val="20"/>
-                <w:szCs w:val="20"/>
-                <w:lang w:eastAsia="en-GB"/>
-              </w:rPr>
-            </w:pPr>
-            <w:r>
-              <w:rPr>
-                <w:rFonts w:eastAsia="Times New Roman" w:cstheme="minorHAnsi"/>
-                <w:color w:val="000000"/>
-                <w:sz w:val="20"/>
-                <w:szCs w:val="20"/>
-                <w:lang w:eastAsia="en-GB"/>
-              </w:rPr>
               <w:t>522.95</w:t>
             </w:r>
           </w:p>
         </w:tc>
         <w:tc>
           <w:tcPr>
-            <w:tcW w:w="1039" w:type="dxa"/>
+            <w:tcW w:w="1040" w:type="dxa"/>
             <w:tcBorders>
               <w:top w:val="nil"/>
               <w:left w:val="nil"/>
@@ -30039,6 +30025,44 @@
         </w:tc>
         <w:tc>
           <w:tcPr>
+            <w:tcW w:w="1040" w:type="dxa"/>
+            <w:tcBorders>
+              <w:top w:val="nil"/>
+              <w:left w:val="nil"/>
+              <w:bottom w:val="nil"/>
+              <w:right w:val="nil"/>
+            </w:tcBorders>
+            <w:shd w:val="clear" w:color="auto" w:fill="auto"/>
+            <w:noWrap/>
+            <w:vAlign w:val="bottom"/>
+            <w:hideMark/>
+          </w:tcPr>
+          <w:p>
+            <w:pPr>
+              <w:spacing w:after="0" w:line="240" w:lineRule="auto"/>
+              <w:jc w:val="center"/>
+              <w:rPr>
+                <w:rFonts w:eastAsia="Times New Roman" w:cstheme="minorHAnsi"/>
+                <w:color w:val="000000"/>
+                <w:sz w:val="20"/>
+                <w:szCs w:val="20"/>
+                <w:lang w:eastAsia="en-GB"/>
+              </w:rPr>
+            </w:pPr>
+            <w:r>
+              <w:rPr>
+                <w:rFonts w:eastAsia="Times New Roman" w:cstheme="minorHAnsi"/>
+                <w:color w:val="000000"/>
+                <w:sz w:val="20"/>
+                <w:szCs w:val="20"/>
+                <w:lang w:eastAsia="en-GB"/>
+              </w:rPr>
+              <w:t>5.06</w:t>
+            </w:r>
+          </w:p>
+        </w:tc>
+        <w:tc>
+          <w:tcPr>
             <w:tcW w:w="1039" w:type="dxa"/>
             <w:tcBorders>
               <w:top w:val="nil"/>
@@ -30071,51 +30095,13 @@
                 <w:szCs w:val="20"/>
                 <w:lang w:eastAsia="en-GB"/>
               </w:rPr>
-              <w:t>5.06</w:t>
-            </w:r>
-          </w:p>
-        </w:tc>
-        <w:tc>
-          <w:tcPr>
-            <w:tcW w:w="1039" w:type="dxa"/>
-            <w:tcBorders>
-              <w:top w:val="nil"/>
-              <w:left w:val="nil"/>
-              <w:bottom w:val="nil"/>
-              <w:right w:val="nil"/>
-            </w:tcBorders>
-            <w:shd w:val="clear" w:color="auto" w:fill="auto"/>
-            <w:noWrap/>
-            <w:vAlign w:val="bottom"/>
-            <w:hideMark/>
-          </w:tcPr>
-          <w:p>
-            <w:pPr>
-              <w:spacing w:after="0" w:line="240" w:lineRule="auto"/>
-              <w:jc w:val="center"/>
-              <w:rPr>
-                <w:rFonts w:eastAsia="Times New Roman" w:cstheme="minorHAnsi"/>
-                <w:color w:val="000000"/>
-                <w:sz w:val="20"/>
-                <w:szCs w:val="20"/>
-                <w:lang w:eastAsia="en-GB"/>
-              </w:rPr>
-            </w:pPr>
-            <w:r>
-              <w:rPr>
-                <w:rFonts w:eastAsia="Times New Roman" w:cstheme="minorHAnsi"/>
-                <w:color w:val="000000"/>
-                <w:sz w:val="20"/>
-                <w:szCs w:val="20"/>
-                <w:lang w:eastAsia="en-GB"/>
-              </w:rPr>
               <w:t>8.04</w:t>
             </w:r>
           </w:p>
         </w:tc>
         <w:tc>
           <w:tcPr>
-            <w:tcW w:w="1039" w:type="dxa"/>
+            <w:tcW w:w="1040" w:type="dxa"/>
             <w:tcBorders>
               <w:top w:val="nil"/>
               <w:left w:val="nil"/>
@@ -30311,6 +30297,44 @@
         </w:tc>
         <w:tc>
           <w:tcPr>
+            <w:tcW w:w="1040" w:type="dxa"/>
+            <w:tcBorders>
+              <w:top w:val="nil"/>
+              <w:left w:val="nil"/>
+              <w:bottom w:val="nil"/>
+              <w:right w:val="nil"/>
+            </w:tcBorders>
+            <w:shd w:val="clear" w:color="auto" w:fill="auto"/>
+            <w:noWrap/>
+            <w:vAlign w:val="bottom"/>
+            <w:hideMark/>
+          </w:tcPr>
+          <w:p>
+            <w:pPr>
+              <w:spacing w:after="0" w:line="240" w:lineRule="auto"/>
+              <w:jc w:val="center"/>
+              <w:rPr>
+                <w:rFonts w:eastAsia="Times New Roman" w:cstheme="minorHAnsi"/>
+                <w:color w:val="000000"/>
+                <w:sz w:val="20"/>
+                <w:szCs w:val="20"/>
+                <w:lang w:eastAsia="en-GB"/>
+              </w:rPr>
+            </w:pPr>
+            <w:r>
+              <w:rPr>
+                <w:rFonts w:eastAsia="Times New Roman" w:cstheme="minorHAnsi"/>
+                <w:color w:val="000000"/>
+                <w:sz w:val="20"/>
+                <w:szCs w:val="20"/>
+                <w:lang w:eastAsia="en-GB"/>
+              </w:rPr>
+              <w:t>15.26</w:t>
+            </w:r>
+          </w:p>
+        </w:tc>
+        <w:tc>
+          <w:tcPr>
             <w:tcW w:w="1039" w:type="dxa"/>
             <w:tcBorders>
               <w:top w:val="nil"/>
@@ -30343,51 +30367,13 @@
                 <w:szCs w:val="20"/>
                 <w:lang w:eastAsia="en-GB"/>
               </w:rPr>
-              <w:t>15.26</w:t>
-            </w:r>
-          </w:p>
-        </w:tc>
-        <w:tc>
-          <w:tcPr>
-            <w:tcW w:w="1039" w:type="dxa"/>
-            <w:tcBorders>
-              <w:top w:val="nil"/>
-              <w:left w:val="nil"/>
-              <w:bottom w:val="nil"/>
-              <w:right w:val="nil"/>
-            </w:tcBorders>
-            <w:shd w:val="clear" w:color="auto" w:fill="auto"/>
-            <w:noWrap/>
-            <w:vAlign w:val="bottom"/>
-            <w:hideMark/>
-          </w:tcPr>
-          <w:p>
-            <w:pPr>
-              <w:spacing w:after="0" w:line="240" w:lineRule="auto"/>
-              <w:jc w:val="center"/>
-              <w:rPr>
-                <w:rFonts w:eastAsia="Times New Roman" w:cstheme="minorHAnsi"/>
-                <w:color w:val="000000"/>
-                <w:sz w:val="20"/>
-                <w:szCs w:val="20"/>
-                <w:lang w:eastAsia="en-GB"/>
-              </w:rPr>
-            </w:pPr>
-            <w:r>
-              <w:rPr>
-                <w:rFonts w:eastAsia="Times New Roman" w:cstheme="minorHAnsi"/>
-                <w:color w:val="000000"/>
-                <w:sz w:val="20"/>
-                <w:szCs w:val="20"/>
-                <w:lang w:eastAsia="en-GB"/>
-              </w:rPr>
               <w:t>202.92</w:t>
             </w:r>
           </w:p>
         </w:tc>
         <w:tc>
           <w:tcPr>
-            <w:tcW w:w="1039" w:type="dxa"/>
+            <w:tcW w:w="1040" w:type="dxa"/>
             <w:tcBorders>
               <w:top w:val="nil"/>
               <w:left w:val="nil"/>
@@ -30583,6 +30569,44 @@
         </w:tc>
         <w:tc>
           <w:tcPr>
+            <w:tcW w:w="1040" w:type="dxa"/>
+            <w:tcBorders>
+              <w:top w:val="nil"/>
+              <w:left w:val="nil"/>
+              <w:bottom w:val="nil"/>
+              <w:right w:val="nil"/>
+            </w:tcBorders>
+            <w:shd w:val="clear" w:color="auto" w:fill="auto"/>
+            <w:noWrap/>
+            <w:vAlign w:val="bottom"/>
+            <w:hideMark/>
+          </w:tcPr>
+          <w:p>
+            <w:pPr>
+              <w:spacing w:after="0" w:line="240" w:lineRule="auto"/>
+              <w:jc w:val="center"/>
+              <w:rPr>
+                <w:rFonts w:eastAsia="Times New Roman" w:cstheme="minorHAnsi"/>
+                <w:color w:val="000000"/>
+                <w:sz w:val="20"/>
+                <w:szCs w:val="20"/>
+                <w:lang w:eastAsia="en-GB"/>
+              </w:rPr>
+            </w:pPr>
+            <w:r>
+              <w:rPr>
+                <w:rFonts w:eastAsia="Times New Roman" w:cstheme="minorHAnsi"/>
+                <w:color w:val="000000"/>
+                <w:sz w:val="20"/>
+                <w:szCs w:val="20"/>
+                <w:lang w:eastAsia="en-GB"/>
+              </w:rPr>
+              <w:t>11.89</w:t>
+            </w:r>
+          </w:p>
+        </w:tc>
+        <w:tc>
+          <w:tcPr>
             <w:tcW w:w="1039" w:type="dxa"/>
             <w:tcBorders>
               <w:top w:val="nil"/>
@@ -30615,51 +30639,13 @@
                 <w:szCs w:val="20"/>
                 <w:lang w:eastAsia="en-GB"/>
               </w:rPr>
-              <w:t>11.89</w:t>
-            </w:r>
-          </w:p>
-        </w:tc>
-        <w:tc>
-          <w:tcPr>
-            <w:tcW w:w="1039" w:type="dxa"/>
-            <w:tcBorders>
-              <w:top w:val="nil"/>
-              <w:left w:val="nil"/>
-              <w:bottom w:val="nil"/>
-              <w:right w:val="nil"/>
-            </w:tcBorders>
-            <w:shd w:val="clear" w:color="auto" w:fill="auto"/>
-            <w:noWrap/>
-            <w:vAlign w:val="bottom"/>
-            <w:hideMark/>
-          </w:tcPr>
-          <w:p>
-            <w:pPr>
-              <w:spacing w:after="0" w:line="240" w:lineRule="auto"/>
-              <w:jc w:val="center"/>
-              <w:rPr>
-                <w:rFonts w:eastAsia="Times New Roman" w:cstheme="minorHAnsi"/>
-                <w:color w:val="000000"/>
-                <w:sz w:val="20"/>
-                <w:szCs w:val="20"/>
-                <w:lang w:eastAsia="en-GB"/>
-              </w:rPr>
-            </w:pPr>
-            <w:r>
-              <w:rPr>
-                <w:rFonts w:eastAsia="Times New Roman" w:cstheme="minorHAnsi"/>
-                <w:color w:val="000000"/>
-                <w:sz w:val="20"/>
-                <w:szCs w:val="20"/>
-                <w:lang w:eastAsia="en-GB"/>
-              </w:rPr>
               <w:t>657.31</w:t>
             </w:r>
           </w:p>
         </w:tc>
         <w:tc>
           <w:tcPr>
-            <w:tcW w:w="1039" w:type="dxa"/>
+            <w:tcW w:w="1040" w:type="dxa"/>
             <w:tcBorders>
               <w:top w:val="nil"/>
               <w:left w:val="nil"/>
@@ -30855,6 +30841,44 @@
         </w:tc>
         <w:tc>
           <w:tcPr>
+            <w:tcW w:w="1040" w:type="dxa"/>
+            <w:tcBorders>
+              <w:top w:val="nil"/>
+              <w:left w:val="nil"/>
+              <w:bottom w:val="nil"/>
+              <w:right w:val="nil"/>
+            </w:tcBorders>
+            <w:shd w:val="clear" w:color="auto" w:fill="auto"/>
+            <w:noWrap/>
+            <w:vAlign w:val="bottom"/>
+            <w:hideMark/>
+          </w:tcPr>
+          <w:p>
+            <w:pPr>
+              <w:spacing w:after="0" w:line="240" w:lineRule="auto"/>
+              <w:jc w:val="center"/>
+              <w:rPr>
+                <w:rFonts w:eastAsia="Times New Roman" w:cstheme="minorHAnsi"/>
+                <w:color w:val="000000"/>
+                <w:sz w:val="20"/>
+                <w:szCs w:val="20"/>
+                <w:lang w:eastAsia="en-GB"/>
+              </w:rPr>
+            </w:pPr>
+            <w:r>
+              <w:rPr>
+                <w:rFonts w:eastAsia="Times New Roman" w:cstheme="minorHAnsi"/>
+                <w:color w:val="000000"/>
+                <w:sz w:val="20"/>
+                <w:szCs w:val="20"/>
+                <w:lang w:eastAsia="en-GB"/>
+              </w:rPr>
+              <w:t>29.24</w:t>
+            </w:r>
+          </w:p>
+        </w:tc>
+        <w:tc>
+          <w:tcPr>
             <w:tcW w:w="1039" w:type="dxa"/>
             <w:tcBorders>
               <w:top w:val="nil"/>
@@ -30887,51 +30911,13 @@
                 <w:szCs w:val="20"/>
                 <w:lang w:eastAsia="en-GB"/>
               </w:rPr>
-              <w:t>29.24</w:t>
-            </w:r>
-          </w:p>
-        </w:tc>
-        <w:tc>
-          <w:tcPr>
-            <w:tcW w:w="1039" w:type="dxa"/>
-            <w:tcBorders>
-              <w:top w:val="nil"/>
-              <w:left w:val="nil"/>
-              <w:bottom w:val="nil"/>
-              <w:right w:val="nil"/>
-            </w:tcBorders>
-            <w:shd w:val="clear" w:color="auto" w:fill="auto"/>
-            <w:noWrap/>
-            <w:vAlign w:val="bottom"/>
-            <w:hideMark/>
-          </w:tcPr>
-          <w:p>
-            <w:pPr>
-              <w:spacing w:after="0" w:line="240" w:lineRule="auto"/>
-              <w:jc w:val="center"/>
-              <w:rPr>
-                <w:rFonts w:eastAsia="Times New Roman" w:cstheme="minorHAnsi"/>
-                <w:color w:val="000000"/>
-                <w:sz w:val="20"/>
-                <w:szCs w:val="20"/>
-                <w:lang w:eastAsia="en-GB"/>
-              </w:rPr>
-            </w:pPr>
-            <w:r>
-              <w:rPr>
-                <w:rFonts w:eastAsia="Times New Roman" w:cstheme="minorHAnsi"/>
-                <w:color w:val="000000"/>
-                <w:sz w:val="20"/>
-                <w:szCs w:val="20"/>
-                <w:lang w:eastAsia="en-GB"/>
-              </w:rPr>
               <w:t>40.02</w:t>
             </w:r>
           </w:p>
         </w:tc>
         <w:tc>
           <w:tcPr>
-            <w:tcW w:w="1039" w:type="dxa"/>
+            <w:tcW w:w="1040" w:type="dxa"/>
             <w:tcBorders>
               <w:top w:val="nil"/>
               <w:left w:val="nil"/>
@@ -31127,6 +31113,44 @@
         </w:tc>
         <w:tc>
           <w:tcPr>
+            <w:tcW w:w="1040" w:type="dxa"/>
+            <w:tcBorders>
+              <w:top w:val="nil"/>
+              <w:left w:val="nil"/>
+              <w:bottom w:val="nil"/>
+              <w:right w:val="nil"/>
+            </w:tcBorders>
+            <w:shd w:val="clear" w:color="auto" w:fill="auto"/>
+            <w:noWrap/>
+            <w:vAlign w:val="bottom"/>
+            <w:hideMark/>
+          </w:tcPr>
+          <w:p>
+            <w:pPr>
+              <w:spacing w:after="0" w:line="240" w:lineRule="auto"/>
+              <w:jc w:val="center"/>
+              <w:rPr>
+                <w:rFonts w:eastAsia="Times New Roman" w:cstheme="minorHAnsi"/>
+                <w:color w:val="000000"/>
+                <w:sz w:val="20"/>
+                <w:szCs w:val="20"/>
+                <w:lang w:eastAsia="en-GB"/>
+              </w:rPr>
+            </w:pPr>
+            <w:r>
+              <w:rPr>
+                <w:rFonts w:eastAsia="Times New Roman" w:cstheme="minorHAnsi"/>
+                <w:color w:val="000000"/>
+                <w:sz w:val="20"/>
+                <w:szCs w:val="20"/>
+                <w:lang w:eastAsia="en-GB"/>
+              </w:rPr>
+              <w:t>30.99</w:t>
+            </w:r>
+          </w:p>
+        </w:tc>
+        <w:tc>
+          <w:tcPr>
             <w:tcW w:w="1039" w:type="dxa"/>
             <w:tcBorders>
               <w:top w:val="nil"/>
@@ -31159,51 +31183,13 @@
                 <w:szCs w:val="20"/>
                 <w:lang w:eastAsia="en-GB"/>
               </w:rPr>
-              <w:t>30.99</w:t>
-            </w:r>
-          </w:p>
-        </w:tc>
-        <w:tc>
-          <w:tcPr>
-            <w:tcW w:w="1039" w:type="dxa"/>
-            <w:tcBorders>
-              <w:top w:val="nil"/>
-              <w:left w:val="nil"/>
-              <w:bottom w:val="nil"/>
-              <w:right w:val="nil"/>
-            </w:tcBorders>
-            <w:shd w:val="clear" w:color="auto" w:fill="auto"/>
-            <w:noWrap/>
-            <w:vAlign w:val="bottom"/>
-            <w:hideMark/>
-          </w:tcPr>
-          <w:p>
-            <w:pPr>
-              <w:spacing w:after="0" w:line="240" w:lineRule="auto"/>
-              <w:jc w:val="center"/>
-              <w:rPr>
-                <w:rFonts w:eastAsia="Times New Roman" w:cstheme="minorHAnsi"/>
-                <w:color w:val="000000"/>
-                <w:sz w:val="20"/>
-                <w:szCs w:val="20"/>
-                <w:lang w:eastAsia="en-GB"/>
-              </w:rPr>
-            </w:pPr>
-            <w:r>
-              <w:rPr>
-                <w:rFonts w:eastAsia="Times New Roman" w:cstheme="minorHAnsi"/>
-                <w:color w:val="000000"/>
-                <w:sz w:val="20"/>
-                <w:szCs w:val="20"/>
-                <w:lang w:eastAsia="en-GB"/>
-              </w:rPr>
               <w:t>31.73</w:t>
             </w:r>
           </w:p>
         </w:tc>
         <w:tc>
           <w:tcPr>
-            <w:tcW w:w="1039" w:type="dxa"/>
+            <w:tcW w:w="1040" w:type="dxa"/>
             <w:tcBorders>
               <w:top w:val="nil"/>
               <w:left w:val="nil"/>
@@ -31731,18 +31717,16 @@
                 <w:lang w:eastAsia="en-GB"/>
               </w:rPr>
             </w:pPr>
-            <w:proofErr w:type="spellStart"/>
-            <w:r>
-              <w:rPr>
-                <w:rFonts w:ascii="Calibri" w:eastAsia="Times New Roman" w:hAnsi="Calibri" w:cs="Calibri"/>
-                <w:color w:val="000000"/>
-                <w:sz w:val="20"/>
-                <w:szCs w:val="20"/>
-                <w:lang w:eastAsia="en-GB"/>
-              </w:rPr>
-              <w:t>DA_drf</w:t>
-            </w:r>
-            <w:proofErr w:type="spellEnd"/>
+            <w:r>
+              <w:rPr>
+                <w:rFonts w:ascii="Calibri" w:eastAsia="Times New Roman" w:hAnsi="Calibri" w:cs="Calibri"/>
+                <w:color w:val="000000"/>
+                <w:sz w:val="20"/>
+                <w:szCs w:val="20"/>
+                <w:lang w:eastAsia="en-GB"/>
+              </w:rPr>
+              <w:t>Non-linear</w:t>
+            </w:r>
           </w:p>
         </w:tc>
         <w:tc>
@@ -31770,18 +31754,16 @@
                 <w:lang w:eastAsia="en-GB"/>
               </w:rPr>
             </w:pPr>
-            <w:proofErr w:type="spellStart"/>
-            <w:r>
-              <w:rPr>
-                <w:rFonts w:ascii="Calibri" w:eastAsia="Times New Roman" w:hAnsi="Calibri" w:cs="Calibri"/>
-                <w:color w:val="000000"/>
-                <w:sz w:val="20"/>
-                <w:szCs w:val="20"/>
-                <w:lang w:eastAsia="en-GB"/>
-              </w:rPr>
-              <w:t>DA_lin</w:t>
-            </w:r>
-            <w:proofErr w:type="spellEnd"/>
+            <w:r>
+              <w:rPr>
+                <w:rFonts w:ascii="Calibri" w:eastAsia="Times New Roman" w:hAnsi="Calibri" w:cs="Calibri"/>
+                <w:color w:val="000000"/>
+                <w:sz w:val="20"/>
+                <w:szCs w:val="20"/>
+                <w:lang w:eastAsia="en-GB"/>
+              </w:rPr>
+              <w:t>Linear</w:t>
+            </w:r>
           </w:p>
         </w:tc>
         <w:tc>
@@ -31809,18 +31791,16 @@
                 <w:lang w:eastAsia="en-GB"/>
               </w:rPr>
             </w:pPr>
-            <w:proofErr w:type="spellStart"/>
-            <w:r>
-              <w:rPr>
-                <w:rFonts w:ascii="Calibri" w:eastAsia="Times New Roman" w:hAnsi="Calibri" w:cs="Calibri"/>
-                <w:color w:val="000000"/>
-                <w:sz w:val="20"/>
-                <w:szCs w:val="20"/>
-                <w:lang w:eastAsia="en-GB"/>
-              </w:rPr>
-              <w:t>NMB_drf</w:t>
-            </w:r>
-            <w:proofErr w:type="spellEnd"/>
+            <w:r>
+              <w:rPr>
+                <w:rFonts w:ascii="Calibri" w:eastAsia="Times New Roman" w:hAnsi="Calibri" w:cs="Calibri"/>
+                <w:color w:val="000000"/>
+                <w:sz w:val="20"/>
+                <w:szCs w:val="20"/>
+                <w:lang w:eastAsia="en-GB"/>
+              </w:rPr>
+              <w:t>Non-linear</w:t>
+            </w:r>
           </w:p>
         </w:tc>
         <w:tc>
@@ -31848,18 +31828,16 @@
                 <w:lang w:eastAsia="en-GB"/>
               </w:rPr>
             </w:pPr>
-            <w:proofErr w:type="spellStart"/>
-            <w:r>
-              <w:rPr>
-                <w:rFonts w:ascii="Calibri" w:eastAsia="Times New Roman" w:hAnsi="Calibri" w:cs="Calibri"/>
-                <w:color w:val="000000"/>
-                <w:sz w:val="20"/>
-                <w:szCs w:val="20"/>
-                <w:lang w:eastAsia="en-GB"/>
-              </w:rPr>
-              <w:t>NMB_lin</w:t>
-            </w:r>
-            <w:proofErr w:type="spellEnd"/>
+            <w:r>
+              <w:rPr>
+                <w:rFonts w:ascii="Calibri" w:eastAsia="Times New Roman" w:hAnsi="Calibri" w:cs="Calibri"/>
+                <w:color w:val="000000"/>
+                <w:sz w:val="20"/>
+                <w:szCs w:val="20"/>
+                <w:lang w:eastAsia="en-GB"/>
+              </w:rPr>
+              <w:t>Linear</w:t>
+            </w:r>
           </w:p>
         </w:tc>
       </w:tr>
@@ -42950,6 +42928,7 @@
                 <w:szCs w:val="20"/>
                 <w:lang w:eastAsia="en-GB"/>
               </w:rPr>
+              <w:lastRenderedPageBreak/>
               <w:t>42</w:t>
             </w:r>
           </w:p>
@@ -43219,7 +43198,6 @@
                 <w:szCs w:val="20"/>
                 <w:lang w:eastAsia="en-GB"/>
               </w:rPr>
-              <w:lastRenderedPageBreak/>
               <w:t>43</w:t>
             </w:r>
           </w:p>
@@ -43730,6 +43708,7 @@
       </w:pPr>
     </w:p>
     <w:sectPr>
+      <w:footerReference w:type="default" r:id="rId13"/>
       <w:pgSz w:w="11906" w:h="16838"/>
       <w:pgMar w:top="1440" w:right="1440" w:bottom="1440" w:left="1440" w:header="708" w:footer="708" w:gutter="0"/>
       <w:lnNumType w:countBy="1" w:restart="continuous"/>
@@ -43763,6 +43742,59 @@
     </w:p>
   </w:endnote>
 </w:endnotes>
+</file>
+
+<file path=word/footer1.xml><?xml version="1.0" encoding="utf-8"?>
+<w:ftr xmlns:wpc="http://schemas.microsoft.com/office/word/2010/wordprocessingCanvas" xmlns:cx="http://schemas.microsoft.com/office/drawing/2014/chartex" xmlns:cx1="http://schemas.microsoft.com/office/drawing/2015/9/8/chartex" xmlns:cx2="http://schemas.microsoft.com/office/drawing/2015/10/21/chartex" xmlns:cx3="http://schemas.microsoft.com/office/drawing/2016/5/9/chartex" xmlns:cx4="http://schemas.microsoft.com/office/drawing/2016/5/10/chartex" xmlns:cx5="http://schemas.microsoft.com/office/drawing/2016/5/11/chartex" xmlns:cx6="http://schemas.microsoft.com/office/drawing/2016/5/12/chartex" xmlns:cx7="http://schemas.microsoft.com/office/drawing/2016/5/13/chartex" xmlns:cx8="http://schemas.microsoft.com/office/drawing/2016/5/14/chartex" xmlns:mc="http://schemas.openxmlformats.org/markup-compatibility/2006" xmlns:aink="http://schemas.microsoft.com/office/drawing/2016/ink" xmlns:am3d="http://schemas.microsoft.com/office/drawing/2017/model3d" xmlns:o="urn:schemas-microsoft-com:office:office" xmlns:r="http://schemas.openxmlformats.org/officeDocument/2006/relationships" xmlns:m="http://schemas.openxmlformats.org/officeDocument/2006/math" xmlns:v="urn:schemas-microsoft-com:vml" xmlns:wp14="http://schemas.microsoft.com/office/word/2010/wordprocessingDrawing" xmlns:wp="http://schemas.openxmlformats.org/drawingml/2006/wordprocessingDrawing" xmlns:w10="urn:schemas-microsoft-com:office:word" xmlns:w="http://schemas.openxmlformats.org/wordprocessingml/2006/main" xmlns:w14="http://schemas.microsoft.com/office/word/2010/wordml" xmlns:w15="http://schemas.microsoft.com/office/word/2012/wordml" xmlns:w16cid="http://schemas.microsoft.com/office/word/2016/wordml/cid" xmlns:w16se="http://schemas.microsoft.com/office/word/2015/wordml/symex" xmlns:wpg="http://schemas.microsoft.com/office/word/2010/wordprocessingGroup" xmlns:wpi="http://schemas.microsoft.com/office/word/2010/wordprocessingInk" xmlns:wne="http://schemas.microsoft.com/office/word/2006/wordml" xmlns:wps="http://schemas.microsoft.com/office/word/2010/wordprocessingShape" mc:Ignorable="w14 w15 w16se w16cid wp14">
+  <w:sdt>
+    <w:sdtPr>
+      <w:id w:val="16119960"/>
+      <w:docPartObj>
+        <w:docPartGallery w:val="Page Numbers (Bottom of Page)"/>
+        <w:docPartUnique/>
+      </w:docPartObj>
+    </w:sdtPr>
+    <w:sdtEndPr>
+      <w:rPr>
+        <w:noProof/>
+      </w:rPr>
+    </w:sdtEndPr>
+    <w:sdtContent>
+      <w:p>
+        <w:pPr>
+          <w:pStyle w:val="Footer"/>
+          <w:jc w:val="center"/>
+        </w:pPr>
+        <w:r>
+          <w:fldChar w:fldCharType="begin"/>
+        </w:r>
+        <w:r>
+          <w:instrText xml:space="preserve"> PAGE   \* MERGEFORMAT </w:instrText>
+        </w:r>
+        <w:r>
+          <w:fldChar w:fldCharType="separate"/>
+        </w:r>
+        <w:r>
+          <w:rPr>
+            <w:noProof/>
+          </w:rPr>
+          <w:t>2</w:t>
+        </w:r>
+        <w:r>
+          <w:rPr>
+            <w:noProof/>
+          </w:rPr>
+          <w:fldChar w:fldCharType="end"/>
+        </w:r>
+      </w:p>
+    </w:sdtContent>
+  </w:sdt>
+  <w:p>
+    <w:pPr>
+      <w:pStyle w:val="Footer"/>
+    </w:pPr>
+  </w:p>
+</w:ftr>
 </file>
 
 <file path=word/footnotes.xml><?xml version="1.0" encoding="utf-8"?>
@@ -45706,7 +45738,7 @@
 </file>
 
 <file path=customXml/itemProps1.xml><?xml version="1.0" encoding="utf-8"?>
-<ds:datastoreItem xmlns:ds="http://schemas.openxmlformats.org/officeDocument/2006/customXml" ds:itemID="{7C638179-EC85-4544-A6F4-67F9166ED837}">
+<ds:datastoreItem xmlns:ds="http://schemas.openxmlformats.org/officeDocument/2006/customXml" ds:itemID="{55AF6B35-8B66-4165-B067-434465D12A6F}">
   <ds:schemaRefs>
     <ds:schemaRef ds:uri="http://schemas.openxmlformats.org/officeDocument/2006/bibliography"/>
   </ds:schemaRefs>

</xml_diff>

<commit_message>
changes to make ready for publication
</commit_message>
<xml_diff>
--- a/Dissemination/JTH_DRF_Manuscript.docx
+++ b/Dissemination/JTH_DRF_Manuscript.docx
@@ -180,7 +180,30 @@
           <w:rFonts w:cstheme="minorHAnsi"/>
           <w:lang w:val="en-US"/>
         </w:rPr>
-        <w:t xml:space="preserve"> The success of the HEAT is in part due to its simplicity, requiring relatively few user inputs compared to other health economic models.</w:t>
+        <w:t xml:space="preserve"> The success of the HEAT is in part due to its simplicity, requiring relatively few user inputs compared to other health economic </w:t>
+      </w:r>
+      <w:r>
+        <w:rPr>
+          <w:rFonts w:cstheme="minorHAnsi"/>
+          <w:highlight w:val="yellow"/>
+          <w:lang w:val="en-US"/>
+        </w:rPr>
+        <w:t>models</w:t>
+      </w:r>
+      <w:r>
+        <w:rPr>
+          <w:rFonts w:cstheme="minorHAnsi"/>
+          <w:highlight w:val="yellow"/>
+          <w:lang w:val="en-US"/>
+        </w:rPr>
+        <w:t xml:space="preserve"> (Smith et al. 2021)</w:t>
+      </w:r>
+      <w:r>
+        <w:rPr>
+          <w:rFonts w:cstheme="minorHAnsi"/>
+          <w:lang w:val="en-US"/>
+        </w:rPr>
+        <w:t>.</w:t>
       </w:r>
     </w:p>
     <w:p>
@@ -236,6 +259,38 @@
           <w:shd w:val="clear" w:color="auto" w:fill="FFFFFF"/>
         </w:rPr>
         <w:t xml:space="preserve"> Kelly et al., 2014</w:t>
+      </w:r>
+      <w:r>
+        <w:rPr>
+          <w:rFonts w:cstheme="minorHAnsi"/>
+          <w:color w:val="222222"/>
+          <w:shd w:val="clear" w:color="auto" w:fill="FFFFFF"/>
+        </w:rPr>
+        <w:t xml:space="preserve">, </w:t>
+      </w:r>
+      <w:proofErr w:type="spellStart"/>
+      <w:r>
+        <w:rPr>
+          <w:rFonts w:ascii="Arial" w:hAnsi="Arial" w:cs="Arial"/>
+          <w:color w:val="222222"/>
+          <w:sz w:val="20"/>
+          <w:szCs w:val="20"/>
+          <w:highlight w:val="yellow"/>
+          <w:shd w:val="clear" w:color="auto" w:fill="FFFFFF"/>
+        </w:rPr>
+        <w:t>Ekelund</w:t>
+      </w:r>
+      <w:proofErr w:type="spellEnd"/>
+      <w:r>
+        <w:rPr>
+          <w:rFonts w:ascii="Arial" w:hAnsi="Arial" w:cs="Arial"/>
+          <w:color w:val="222222"/>
+          <w:sz w:val="20"/>
+          <w:szCs w:val="20"/>
+          <w:highlight w:val="yellow"/>
+          <w:shd w:val="clear" w:color="auto" w:fill="FFFFFF"/>
+        </w:rPr>
+        <w:t xml:space="preserve"> et al. 2019</w:t>
       </w:r>
       <w:r>
         <w:rPr>
@@ -3520,13 +3575,647 @@
         <w:rPr>
           <w:lang w:val="en-US"/>
         </w:rPr>
-        <w:t xml:space="preserve"> for each country was derived using a method from Hafner et al. (2019)</w:t>
-      </w:r>
-      <w:r>
-        <w:rPr>
-          <w:lang w:val="en-US"/>
-        </w:rPr>
-        <w:t>. These are</w:t>
+        <w:t xml:space="preserve"> for each country was </w:t>
+      </w:r>
+      <w:r>
+        <w:rPr>
+          <w:lang w:val="en-US"/>
+        </w:rPr>
+        <w:t>imputed</w:t>
+      </w:r>
+      <w:r>
+        <w:rPr>
+          <w:lang w:val="en-US"/>
+        </w:rPr>
+        <w:t xml:space="preserve"> using a method from Hafner et al. (2019)</w:t>
+      </w:r>
+      <w:r>
+        <w:rPr>
+          <w:lang w:val="en-US"/>
+        </w:rPr>
+        <w:t>.</w:t>
+      </w:r>
+      <w:r>
+        <w:rPr>
+          <w:lang w:val="en-US"/>
+        </w:rPr>
+        <w:t xml:space="preserve"> </w:t>
+      </w:r>
+      <w:r>
+        <w:rPr>
+          <w:highlight w:val="yellow"/>
+          <w:lang w:val="en-US"/>
+        </w:rPr>
+        <w:t>This method combines estimates of prevalence of physical inactivity for each of the 44</w:t>
+      </w:r>
+      <w:r>
+        <w:rPr>
+          <w:highlight w:val="yellow"/>
+          <w:lang w:val="en-US"/>
+        </w:rPr>
+        <w:t xml:space="preserve"> countries</w:t>
+      </w:r>
+      <w:r>
+        <w:rPr>
+          <w:highlight w:val="yellow"/>
+          <w:lang w:val="en-US"/>
+        </w:rPr>
+        <w:t xml:space="preserve"> with the distribution of physical activity </w:t>
+      </w:r>
+      <w:r>
+        <w:rPr>
+          <w:highlight w:val="yellow"/>
+          <w:lang w:val="en-US"/>
+        </w:rPr>
+        <w:t>in a g</w:t>
+      </w:r>
+      <w:r>
+        <w:rPr>
+          <w:highlight w:val="yellow"/>
+          <w:lang w:val="en-US"/>
+        </w:rPr>
+        <w:t>eneric distribution</w:t>
+      </w:r>
+      <w:r>
+        <w:rPr>
+          <w:highlight w:val="yellow"/>
+          <w:lang w:val="en-US"/>
+        </w:rPr>
+        <w:t xml:space="preserve"> (we use the distribution derived from the Health Survey for England</w:t>
+      </w:r>
+      <w:r>
+        <w:rPr>
+          <w:highlight w:val="yellow"/>
+          <w:lang w:val="en-US"/>
+        </w:rPr>
+        <w:t>).</w:t>
+      </w:r>
+      <w:r>
+        <w:rPr>
+          <w:highlight w:val="yellow"/>
+          <w:lang w:val="en-US"/>
+        </w:rPr>
+        <w:t xml:space="preserve"> Each percentile, n, of physical activity in the target country, c, distribution </w:t>
+      </w:r>
+      <w:r>
+        <w:rPr>
+          <w:lang w:val="en-US"/>
+        </w:rPr>
+        <w:t>is calculated separately using the equation below.</w:t>
+      </w:r>
+    </w:p>
+    <w:p>
+      <w:pPr>
+        <w:rPr>
+          <w:sz w:val="40"/>
+          <w:lang w:val="en-US"/>
+        </w:rPr>
+      </w:pPr>
+      <w:r>
+        <w:rPr>
+          <w:rFonts w:eastAsiaTheme="minorEastAsia" w:cstheme="minorHAnsi"/>
+          <w:sz w:val="24"/>
+          <w:szCs w:val="24"/>
+          <w:lang w:val="en-US"/>
+        </w:rPr>
+        <w:lastRenderedPageBreak/>
+        <w:t>EQ</w:t>
+      </w:r>
+      <w:r>
+        <w:rPr>
+          <w:rFonts w:eastAsiaTheme="minorEastAsia" w:cstheme="minorHAnsi"/>
+          <w:sz w:val="24"/>
+          <w:szCs w:val="24"/>
+          <w:lang w:val="en-US"/>
+        </w:rPr>
+        <w:t>4</w:t>
+      </w:r>
+      <w:r>
+        <w:rPr>
+          <w:rFonts w:eastAsiaTheme="minorEastAsia" w:cstheme="minorHAnsi"/>
+          <w:sz w:val="24"/>
+          <w:szCs w:val="24"/>
+          <w:lang w:val="en-US"/>
+        </w:rPr>
+        <w:t>:</w:t>
+      </w:r>
+      <w:r>
+        <w:rPr>
+          <w:rFonts w:eastAsiaTheme="minorEastAsia" w:cstheme="minorHAnsi"/>
+          <w:sz w:val="24"/>
+          <w:szCs w:val="24"/>
+          <w:lang w:val="en-US"/>
+        </w:rPr>
+        <w:t xml:space="preserve"> </w:t>
+      </w:r>
+      <m:oMath>
+        <m:sSubSup>
+          <m:sSubSupPr>
+            <m:ctrlPr>
+              <w:rPr>
+                <w:rFonts w:ascii="Cambria Math" w:eastAsia="Cambria Math" w:hAnsi="Cambria Math" w:cs="Cambria Math"/>
+                <w:i/>
+                <w:sz w:val="40"/>
+                <w:lang w:val="en-US"/>
+              </w:rPr>
+            </m:ctrlPr>
+          </m:sSubSupPr>
+          <m:e>
+            <m:r>
+              <w:rPr>
+                <w:rFonts w:ascii="Cambria Math" w:eastAsia="Cambria Math" w:hAnsi="Cambria Math" w:cs="Cambria Math"/>
+                <w:sz w:val="40"/>
+                <w:lang w:val="en-US"/>
+              </w:rPr>
+              <m:t>p</m:t>
+            </m:r>
+          </m:e>
+          <m:sub>
+            <m:r>
+              <w:rPr>
+                <w:rFonts w:ascii="Cambria Math" w:eastAsia="Cambria Math" w:hAnsi="Cambria Math" w:cs="Cambria Math"/>
+                <w:sz w:val="40"/>
+                <w:lang w:val="en-US"/>
+              </w:rPr>
+              <m:t>c</m:t>
+            </m:r>
+          </m:sub>
+          <m:sup>
+            <m:r>
+              <w:rPr>
+                <w:rFonts w:ascii="Cambria Math" w:eastAsia="Cambria Math" w:hAnsi="Cambria Math" w:cs="Cambria Math"/>
+                <w:sz w:val="40"/>
+                <w:lang w:val="en-US"/>
+              </w:rPr>
+              <m:t>n</m:t>
+            </m:r>
+          </m:sup>
+        </m:sSubSup>
+        <m:r>
+          <w:rPr>
+            <w:rFonts w:ascii="Cambria Math" w:eastAsia="Cambria Math" w:hAnsi="Cambria Math" w:cs="Cambria Math"/>
+            <w:sz w:val="40"/>
+            <w:lang w:val="en-US"/>
+          </w:rPr>
+          <m:t>=</m:t>
+        </m:r>
+        <m:sSubSup>
+          <m:sSubSupPr>
+            <m:ctrlPr>
+              <w:rPr>
+                <w:rFonts w:ascii="Cambria Math" w:eastAsia="Cambria Math" w:hAnsi="Cambria Math" w:cs="Cambria Math"/>
+                <w:i/>
+                <w:sz w:val="40"/>
+                <w:lang w:val="en-US"/>
+              </w:rPr>
+            </m:ctrlPr>
+          </m:sSubSupPr>
+          <m:e>
+            <m:r>
+              <w:rPr>
+                <w:rFonts w:ascii="Cambria Math" w:eastAsia="Cambria Math" w:hAnsi="Cambria Math" w:cs="Cambria Math"/>
+                <w:sz w:val="40"/>
+                <w:lang w:val="en-US"/>
+              </w:rPr>
+              <m:t>p</m:t>
+            </m:r>
+          </m:e>
+          <m:sub>
+            <m:r>
+              <w:rPr>
+                <w:rFonts w:ascii="Cambria Math" w:eastAsia="Cambria Math" w:hAnsi="Cambria Math" w:cs="Cambria Math"/>
+                <w:sz w:val="40"/>
+                <w:lang w:val="en-US"/>
+              </w:rPr>
+              <m:t>c</m:t>
+            </m:r>
+          </m:sub>
+          <m:sup>
+            <m:r>
+              <w:rPr>
+                <w:rFonts w:ascii="Cambria Math" w:eastAsia="Cambria Math" w:hAnsi="Cambria Math" w:cs="Cambria Math"/>
+                <w:sz w:val="40"/>
+                <w:lang w:val="en-US"/>
+              </w:rPr>
+              <m:t>n-1</m:t>
+            </m:r>
+          </m:sup>
+        </m:sSubSup>
+        <m:r>
+          <w:rPr>
+            <w:rFonts w:ascii="Cambria Math" w:eastAsia="Cambria Math" w:hAnsi="Cambria Math" w:cs="Cambria Math"/>
+            <w:sz w:val="40"/>
+            <w:lang w:val="en-US"/>
+          </w:rPr>
+          <m:t xml:space="preserve"> + (</m:t>
+        </m:r>
+        <m:sSubSup>
+          <m:sSubSupPr>
+            <m:ctrlPr>
+              <w:rPr>
+                <w:rFonts w:ascii="Cambria Math" w:eastAsia="Cambria Math" w:hAnsi="Cambria Math" w:cs="Cambria Math"/>
+                <w:i/>
+                <w:sz w:val="40"/>
+                <w:lang w:val="en-US"/>
+              </w:rPr>
+            </m:ctrlPr>
+          </m:sSubSupPr>
+          <m:e>
+            <m:r>
+              <w:rPr>
+                <w:rFonts w:ascii="Cambria Math" w:eastAsia="Cambria Math" w:hAnsi="Cambria Math" w:cs="Cambria Math"/>
+                <w:sz w:val="40"/>
+                <w:lang w:val="en-US"/>
+              </w:rPr>
+              <m:t>p</m:t>
+            </m:r>
+          </m:e>
+          <m:sub>
+            <m:r>
+              <w:rPr>
+                <w:rFonts w:ascii="Cambria Math" w:eastAsia="Cambria Math" w:hAnsi="Cambria Math" w:cs="Cambria Math"/>
+                <w:sz w:val="40"/>
+                <w:lang w:val="en-US"/>
+              </w:rPr>
+              <m:t>g</m:t>
+            </m:r>
+          </m:sub>
+          <m:sup>
+            <m:r>
+              <w:rPr>
+                <w:rFonts w:ascii="Cambria Math" w:eastAsia="Cambria Math" w:hAnsi="Cambria Math" w:cs="Cambria Math"/>
+                <w:sz w:val="40"/>
+                <w:lang w:val="en-US"/>
+              </w:rPr>
+              <m:t>n</m:t>
+            </m:r>
+          </m:sup>
+        </m:sSubSup>
+        <m:r>
+          <w:rPr>
+            <w:rFonts w:ascii="Cambria Math" w:eastAsia="Cambria Math" w:hAnsi="Cambria Math" w:cs="Cambria Math"/>
+            <w:sz w:val="40"/>
+            <w:lang w:val="en-US"/>
+          </w:rPr>
+          <m:t>-</m:t>
+        </m:r>
+        <m:sSubSup>
+          <m:sSubSupPr>
+            <m:ctrlPr>
+              <w:rPr>
+                <w:rFonts w:ascii="Cambria Math" w:eastAsia="Cambria Math" w:hAnsi="Cambria Math" w:cs="Cambria Math"/>
+                <w:i/>
+                <w:sz w:val="40"/>
+                <w:lang w:val="en-US"/>
+              </w:rPr>
+            </m:ctrlPr>
+          </m:sSubSupPr>
+          <m:e>
+            <m:r>
+              <w:rPr>
+                <w:rFonts w:ascii="Cambria Math" w:eastAsia="Cambria Math" w:hAnsi="Cambria Math" w:cs="Cambria Math"/>
+                <w:sz w:val="40"/>
+                <w:lang w:val="en-US"/>
+              </w:rPr>
+              <m:t>p</m:t>
+            </m:r>
+          </m:e>
+          <m:sub>
+            <m:r>
+              <w:rPr>
+                <w:rFonts w:ascii="Cambria Math" w:eastAsia="Cambria Math" w:hAnsi="Cambria Math" w:cs="Cambria Math"/>
+                <w:sz w:val="40"/>
+                <w:lang w:val="en-US"/>
+              </w:rPr>
+              <m:t>g</m:t>
+            </m:r>
+          </m:sub>
+          <m:sup>
+            <m:r>
+              <w:rPr>
+                <w:rFonts w:ascii="Cambria Math" w:eastAsia="Cambria Math" w:hAnsi="Cambria Math" w:cs="Cambria Math"/>
+                <w:sz w:val="40"/>
+                <w:lang w:val="en-US"/>
+              </w:rPr>
+              <m:t>n-1</m:t>
+            </m:r>
+          </m:sup>
+        </m:sSubSup>
+        <m:r>
+          <w:rPr>
+            <w:rFonts w:ascii="Cambria Math" w:eastAsia="Cambria Math" w:hAnsi="Cambria Math" w:cs="Cambria Math"/>
+            <w:sz w:val="40"/>
+            <w:lang w:val="en-US"/>
+          </w:rPr>
+          <m:t xml:space="preserve">)  </m:t>
+        </m:r>
+        <m:f>
+          <m:fPr>
+            <m:ctrlPr>
+              <w:rPr>
+                <w:rFonts w:ascii="Cambria Math" w:eastAsia="Cambria Math" w:hAnsi="Cambria Math" w:cs="Cambria Math"/>
+                <w:i/>
+                <w:sz w:val="40"/>
+                <w:lang w:val="en-US"/>
+              </w:rPr>
+            </m:ctrlPr>
+          </m:fPr>
+          <m:num>
+            <m:sSubSup>
+              <m:sSubSupPr>
+                <m:ctrlPr>
+                  <w:rPr>
+                    <w:rFonts w:ascii="Cambria Math" w:eastAsia="Cambria Math" w:hAnsi="Cambria Math" w:cs="Cambria Math"/>
+                    <w:i/>
+                    <w:sz w:val="40"/>
+                    <w:lang w:val="en-US"/>
+                  </w:rPr>
+                </m:ctrlPr>
+              </m:sSubSupPr>
+              <m:e>
+                <m:r>
+                  <w:rPr>
+                    <w:rFonts w:ascii="Cambria Math" w:eastAsia="Cambria Math" w:hAnsi="Cambria Math" w:cs="Cambria Math"/>
+                    <w:sz w:val="40"/>
+                    <w:lang w:val="en-US"/>
+                  </w:rPr>
+                  <m:t>x</m:t>
+                </m:r>
+              </m:e>
+              <m:sub>
+                <m:r>
+                  <w:rPr>
+                    <w:rFonts w:ascii="Cambria Math" w:eastAsia="Cambria Math" w:hAnsi="Cambria Math" w:cs="Cambria Math"/>
+                    <w:sz w:val="40"/>
+                    <w:lang w:val="en-US"/>
+                  </w:rPr>
+                  <m:t>c</m:t>
+                </m:r>
+              </m:sub>
+              <m:sup/>
+            </m:sSubSup>
+          </m:num>
+          <m:den>
+            <m:sSubSup>
+              <m:sSubSupPr>
+                <m:ctrlPr>
+                  <w:rPr>
+                    <w:rFonts w:ascii="Cambria Math" w:eastAsia="Cambria Math" w:hAnsi="Cambria Math" w:cs="Cambria Math"/>
+                    <w:i/>
+                    <w:sz w:val="40"/>
+                    <w:lang w:val="en-US"/>
+                  </w:rPr>
+                </m:ctrlPr>
+              </m:sSubSupPr>
+              <m:e>
+                <m:r>
+                  <w:rPr>
+                    <w:rFonts w:ascii="Cambria Math" w:eastAsia="Cambria Math" w:hAnsi="Cambria Math" w:cs="Cambria Math"/>
+                    <w:sz w:val="40"/>
+                    <w:lang w:val="en-US"/>
+                  </w:rPr>
+                  <m:t>x</m:t>
+                </m:r>
+              </m:e>
+              <m:sub>
+                <m:r>
+                  <w:rPr>
+                    <w:rFonts w:ascii="Cambria Math" w:eastAsia="Cambria Math" w:hAnsi="Cambria Math" w:cs="Cambria Math"/>
+                    <w:sz w:val="40"/>
+                    <w:lang w:val="en-US"/>
+                  </w:rPr>
+                  <m:t>g</m:t>
+                </m:r>
+              </m:sub>
+              <m:sup/>
+            </m:sSubSup>
+          </m:den>
+        </m:f>
+        <m:r>
+          <w:rPr>
+            <w:rFonts w:ascii="Cambria Math" w:eastAsia="Cambria Math" w:hAnsi="Cambria Math" w:cs="Cambria Math"/>
+            <w:sz w:val="40"/>
+            <w:lang w:val="en-US"/>
+          </w:rPr>
+          <m:t xml:space="preserve"> </m:t>
+        </m:r>
+      </m:oMath>
+    </w:p>
+    <w:p>
+      <w:pPr>
+        <w:spacing w:line="360" w:lineRule="auto"/>
+        <w:rPr>
+          <w:lang w:val="en-US"/>
+        </w:rPr>
+      </w:pPr>
+      <w:r>
+        <w:rPr>
+          <w:highlight w:val="yellow"/>
+          <w:lang w:val="en-US"/>
+        </w:rPr>
+        <w:t xml:space="preserve">The weekly </w:t>
+      </w:r>
+      <w:r>
+        <w:rPr>
+          <w:highlight w:val="yellow"/>
+          <w:lang w:val="en-US"/>
+        </w:rPr>
+        <w:t xml:space="preserve">MET-mins, p, for each country c, at each percentile, n, </w:t>
+      </w:r>
+      <w:r>
+        <w:rPr>
+          <w:highlight w:val="yellow"/>
+          <w:lang w:val="en-US"/>
+        </w:rPr>
+        <w:t>is</w:t>
+      </w:r>
+      <w:r>
+        <w:rPr>
+          <w:highlight w:val="yellow"/>
+          <w:lang w:val="en-US"/>
+        </w:rPr>
+        <w:t xml:space="preserve"> based on the prevalence of </w:t>
+      </w:r>
+      <w:r>
+        <w:rPr>
+          <w:highlight w:val="yellow"/>
+          <w:lang w:val="en-US"/>
+        </w:rPr>
+        <w:t xml:space="preserve">sufficient physical </w:t>
+      </w:r>
+      <w:r>
+        <w:rPr>
+          <w:highlight w:val="yellow"/>
+          <w:lang w:val="en-US"/>
+        </w:rPr>
+        <w:t xml:space="preserve">activity, </w:t>
+      </w:r>
+      <m:oMath>
+        <m:sSubSup>
+          <m:sSubSupPr>
+            <m:ctrlPr>
+              <w:rPr>
+                <w:rFonts w:ascii="Cambria Math" w:eastAsia="Cambria Math" w:hAnsi="Cambria Math" w:cs="Cambria Math"/>
+                <w:i/>
+                <w:sz w:val="24"/>
+                <w:szCs w:val="14"/>
+                <w:lang w:val="en-US"/>
+              </w:rPr>
+            </m:ctrlPr>
+          </m:sSubSupPr>
+          <m:e>
+            <m:r>
+              <w:rPr>
+                <w:rFonts w:ascii="Cambria Math" w:eastAsia="Cambria Math" w:hAnsi="Cambria Math" w:cs="Cambria Math"/>
+                <w:sz w:val="24"/>
+                <w:szCs w:val="14"/>
+                <w:lang w:val="en-US"/>
+              </w:rPr>
+              <m:t>x</m:t>
+            </m:r>
+          </m:e>
+          <m:sub>
+            <m:r>
+              <w:rPr>
+                <w:rFonts w:ascii="Cambria Math" w:eastAsia="Cambria Math" w:hAnsi="Cambria Math" w:cs="Cambria Math"/>
+                <w:sz w:val="24"/>
+                <w:szCs w:val="14"/>
+                <w:lang w:val="en-US"/>
+              </w:rPr>
+              <m:t>c</m:t>
+            </m:r>
+          </m:sub>
+          <m:sup/>
+        </m:sSubSup>
+      </m:oMath>
+      <w:r>
+        <w:rPr>
+          <w:highlight w:val="yellow"/>
+          <w:lang w:val="en-US"/>
+        </w:rPr>
+        <w:t xml:space="preserve">, in the country, c, compared to the prevalence of </w:t>
+      </w:r>
+      <w:r>
+        <w:rPr>
+          <w:highlight w:val="yellow"/>
+          <w:lang w:val="en-US"/>
+        </w:rPr>
+        <w:t xml:space="preserve">sufficient </w:t>
+      </w:r>
+      <w:r>
+        <w:rPr>
+          <w:highlight w:val="yellow"/>
+          <w:lang w:val="en-US"/>
+        </w:rPr>
+        <w:t xml:space="preserve">activity in the generic distribution </w:t>
+      </w:r>
+      <w:r>
+        <w:rPr>
+          <w:sz w:val="14"/>
+          <w:szCs w:val="14"/>
+          <w:highlight w:val="yellow"/>
+          <w:lang w:val="en-US"/>
+        </w:rPr>
+        <w:t>(</w:t>
+      </w:r>
+      <m:oMath>
+        <m:sSubSup>
+          <m:sSubSupPr>
+            <m:ctrlPr>
+              <w:rPr>
+                <w:rFonts w:ascii="Cambria Math" w:eastAsia="Cambria Math" w:hAnsi="Cambria Math" w:cs="Cambria Math"/>
+                <w:i/>
+                <w:sz w:val="24"/>
+                <w:szCs w:val="14"/>
+                <w:lang w:val="en-US"/>
+              </w:rPr>
+            </m:ctrlPr>
+          </m:sSubSupPr>
+          <m:e>
+            <m:r>
+              <w:rPr>
+                <w:rFonts w:ascii="Cambria Math" w:eastAsia="Cambria Math" w:hAnsi="Cambria Math" w:cs="Cambria Math"/>
+                <w:sz w:val="24"/>
+                <w:szCs w:val="14"/>
+                <w:lang w:val="en-US"/>
+              </w:rPr>
+              <m:t>x</m:t>
+            </m:r>
+          </m:e>
+          <m:sub>
+            <m:r>
+              <w:rPr>
+                <w:rFonts w:ascii="Cambria Math" w:eastAsia="Cambria Math" w:hAnsi="Cambria Math" w:cs="Cambria Math"/>
+                <w:sz w:val="24"/>
+                <w:szCs w:val="14"/>
+                <w:lang w:val="en-US"/>
+              </w:rPr>
+              <m:t>g</m:t>
+            </m:r>
+          </m:sub>
+          <m:sup/>
+        </m:sSubSup>
+      </m:oMath>
+      <w:r>
+        <w:rPr>
+          <w:highlight w:val="yellow"/>
+          <w:lang w:val="en-US"/>
+        </w:rPr>
+        <w:t>). The values for each percentile then form the estimated physical activity distribution for each country.</w:t>
+      </w:r>
+      <w:r>
+        <w:rPr>
+          <w:highlight w:val="yellow"/>
+          <w:lang w:val="en-US"/>
+        </w:rPr>
+        <w:t xml:space="preserve"> </w:t>
+      </w:r>
+      <w:r>
+        <w:rPr>
+          <w:highlight w:val="yellow"/>
+          <w:lang w:val="en-US"/>
+        </w:rPr>
+        <w:t>More detail on this method, as well as comparisons of country distributions, can be found in H</w:t>
+      </w:r>
+      <w:r>
+        <w:rPr>
+          <w:highlight w:val="yellow"/>
+          <w:lang w:val="en-US"/>
+        </w:rPr>
+        <w:t>afner et al. (Appendix C)</w:t>
+      </w:r>
+      <w:r>
+        <w:rPr>
+          <w:lang w:val="en-US"/>
+        </w:rPr>
+        <w:t>.</w:t>
+      </w:r>
+    </w:p>
+    <w:p>
+      <w:pPr>
+        <w:spacing w:line="360" w:lineRule="auto"/>
+        <w:jc w:val="both"/>
+        <w:rPr>
+          <w:lang w:val="en-US"/>
+        </w:rPr>
+      </w:pPr>
+      <w:r>
+        <w:rPr>
+          <w:lang w:val="en-US"/>
+        </w:rPr>
+        <w:t>The</w:t>
+      </w:r>
+      <w:r>
+        <w:rPr>
+          <w:lang w:val="en-US"/>
+        </w:rPr>
+        <w:t xml:space="preserve"> estimates derived from these equations</w:t>
+      </w:r>
+      <w:r>
+        <w:rPr>
+          <w:lang w:val="en-US"/>
+        </w:rPr>
+        <w:t xml:space="preserve"> are</w:t>
       </w:r>
       <w:r>
         <w:rPr>
@@ -3931,14 +4620,7 @@
         <w:rPr>
           <w:lang w:val="en-US"/>
         </w:rPr>
-        <w:t xml:space="preserve"> </w:t>
-      </w:r>
-      <w:r>
-        <w:rPr>
-          <w:lang w:val="en-US"/>
-        </w:rPr>
-        <w:lastRenderedPageBreak/>
-        <w:t>in the main analysis,</w:t>
+        <w:t xml:space="preserve"> in the main analysis,</w:t>
       </w:r>
       <w:r>
         <w:rPr>
@@ -4044,7 +4726,25 @@
           <w:szCs w:val="24"/>
           <w:lang w:val="en-US"/>
         </w:rPr>
-        <w:t>EQ4:</w:t>
+        <w:t>EQ</w:t>
+      </w:r>
+      <w:r>
+        <w:rPr>
+          <w:rFonts w:eastAsiaTheme="minorEastAsia" w:cstheme="minorHAnsi"/>
+          <w:sz w:val="24"/>
+          <w:szCs w:val="24"/>
+          <w:lang w:val="en-US"/>
+        </w:rPr>
+        <w:t>5</w:t>
+      </w:r>
+      <w:r>
+        <w:rPr>
+          <w:rFonts w:eastAsiaTheme="minorEastAsia" w:cstheme="minorHAnsi"/>
+          <w:sz w:val="24"/>
+          <w:szCs w:val="24"/>
+          <w:lang w:val="en-US"/>
+        </w:rPr>
+        <w:t>:</w:t>
       </w:r>
       <w:r>
         <w:rPr>
@@ -5473,10 +6173,184 @@
     <w:p>
       <w:pPr>
         <w:spacing w:line="360" w:lineRule="auto"/>
+        <w:jc w:val="both"/>
         <w:rPr>
           <w:lang w:val="en-US"/>
         </w:rPr>
       </w:pPr>
+      <w:r>
+        <w:rPr>
+          <w:lang w:val="en-US"/>
+        </w:rPr>
+        <w:t xml:space="preserve">Increasing population physical activity </w:t>
+      </w:r>
+      <w:r>
+        <w:rPr>
+          <w:lang w:val="en-US"/>
+        </w:rPr>
+        <w:t>is</w:t>
+      </w:r>
+      <w:r>
+        <w:rPr>
+          <w:lang w:val="en-US"/>
+        </w:rPr>
+        <w:t xml:space="preserve"> likely </w:t>
+      </w:r>
+      <w:r>
+        <w:rPr>
+          <w:lang w:val="en-US"/>
+        </w:rPr>
+        <w:t xml:space="preserve">to </w:t>
+      </w:r>
+      <w:r>
+        <w:rPr>
+          <w:lang w:val="en-US"/>
+        </w:rPr>
+        <w:t xml:space="preserve">yield </w:t>
+      </w:r>
+      <w:r>
+        <w:rPr>
+          <w:lang w:val="en-US"/>
+        </w:rPr>
+        <w:t xml:space="preserve">large </w:t>
+      </w:r>
+      <w:r>
+        <w:rPr>
+          <w:lang w:val="en-US"/>
+        </w:rPr>
+        <w:t xml:space="preserve">benefits in health, wellbeing &amp; productivity worldwide (Hafner et al., 2019). However, trade-offs </w:t>
+      </w:r>
+      <w:r>
+        <w:rPr>
+          <w:lang w:val="en-US"/>
+        </w:rPr>
+        <w:t xml:space="preserve">often </w:t>
+      </w:r>
+      <w:r>
+        <w:rPr>
+          <w:lang w:val="en-US"/>
+        </w:rPr>
+        <w:t xml:space="preserve">exist between increasing population physical activity and </w:t>
+      </w:r>
+      <w:r>
+        <w:rPr>
+          <w:lang w:val="en-US"/>
+        </w:rPr>
+        <w:t xml:space="preserve">achieving </w:t>
+      </w:r>
+      <w:r>
+        <w:rPr>
+          <w:lang w:val="en-US"/>
+        </w:rPr>
+        <w:t xml:space="preserve">other </w:t>
+      </w:r>
+      <w:r>
+        <w:rPr>
+          <w:lang w:val="en-US"/>
+        </w:rPr>
+        <w:t xml:space="preserve">health and non-health </w:t>
+      </w:r>
+      <w:r>
+        <w:rPr>
+          <w:lang w:val="en-US"/>
+        </w:rPr>
+        <w:t>outcomes</w:t>
+      </w:r>
+      <w:r>
+        <w:rPr>
+          <w:lang w:val="en-US"/>
+        </w:rPr>
+        <w:t xml:space="preserve">. It is therefore important to have a robust method to consider whether interventions that improve activity levels provide good value for money. </w:t>
+      </w:r>
+      <w:r>
+        <w:rPr>
+          <w:lang w:val="en-US"/>
+        </w:rPr>
+        <w:t xml:space="preserve">The HEAT is an example of </w:t>
+      </w:r>
+      <w:r>
+        <w:rPr>
+          <w:lang w:val="en-US"/>
+        </w:rPr>
+        <w:t>a tool</w:t>
+      </w:r>
+      <w:r>
+        <w:rPr>
+          <w:lang w:val="en-US"/>
+        </w:rPr>
+        <w:t>,</w:t>
+      </w:r>
+      <w:r>
+        <w:rPr>
+          <w:lang w:val="en-US"/>
+        </w:rPr>
+        <w:t xml:space="preserve"> often used by transport planners</w:t>
+      </w:r>
+      <w:r>
+        <w:rPr>
+          <w:lang w:val="en-US"/>
+        </w:rPr>
+        <w:t>, which allows users to estimate, and monetize, the benefits</w:t>
+      </w:r>
+      <w:r>
+        <w:rPr>
+          <w:lang w:val="en-US"/>
+        </w:rPr>
+        <w:t xml:space="preserve"> of </w:t>
+      </w:r>
+      <w:r>
+        <w:rPr>
+          <w:lang w:val="en-US"/>
+        </w:rPr>
+        <w:t>increased walking and cycling</w:t>
+      </w:r>
+      <w:r>
+        <w:rPr>
+          <w:lang w:val="en-US"/>
+        </w:rPr>
+        <w:t xml:space="preserve"> (</w:t>
+      </w:r>
+      <w:proofErr w:type="spellStart"/>
+      <w:r>
+        <w:rPr>
+          <w:lang w:val="en-US"/>
+        </w:rPr>
+        <w:t>Kahlmeier</w:t>
+      </w:r>
+      <w:proofErr w:type="spellEnd"/>
+      <w:r>
+        <w:rPr>
+          <w:lang w:val="en-US"/>
+        </w:rPr>
+        <w:t xml:space="preserve"> et al., 201</w:t>
+      </w:r>
+      <w:r>
+        <w:rPr>
+          <w:lang w:val="en-US"/>
+        </w:rPr>
+        <w:t>0</w:t>
+      </w:r>
+      <w:r>
+        <w:rPr>
+          <w:lang w:val="en-US"/>
+        </w:rPr>
+        <w:t>)</w:t>
+      </w:r>
+      <w:r>
+        <w:rPr>
+          <w:lang w:val="en-US"/>
+        </w:rPr>
+        <w:t>.</w:t>
+      </w:r>
+      <w:r>
+        <w:rPr>
+          <w:lang w:val="en-US"/>
+        </w:rPr>
+        <w:t xml:space="preserve"> In general, the </w:t>
+      </w:r>
+      <w:r>
+        <w:t>estimates derived from the physical activity module of the tool have been shown to contribute the most to total monetary benefit (Mueller et al., 2015).</w:t>
+      </w:r>
     </w:p>
     <w:p>
       <w:pPr>
@@ -5490,25 +6364,26 @@
         <w:rPr>
           <w:lang w:val="en-US"/>
         </w:rPr>
-        <w:t xml:space="preserve">Increasing population physical activity </w:t>
-      </w:r>
-      <w:r>
-        <w:rPr>
-          <w:lang w:val="en-US"/>
-        </w:rPr>
-        <w:t>is</w:t>
-      </w:r>
-      <w:r>
-        <w:rPr>
-          <w:lang w:val="en-US"/>
-        </w:rPr>
-        <w:t xml:space="preserve"> likely </w:t>
-      </w:r>
-      <w:r>
-        <w:rPr>
-          <w:lang w:val="en-US"/>
-        </w:rPr>
-        <w:t xml:space="preserve">to </w:t>
+        <w:t>We describe a</w:t>
+      </w:r>
+      <w:r>
+        <w:rPr>
+          <w:lang w:val="en-US"/>
+        </w:rPr>
+        <w:t xml:space="preserve">n adaption to the current HEAT physical activity module which applies a non-linear dose response relationship between physical activity and mortality risk to estimated country specific </w:t>
+      </w:r>
+      <w:r>
+        <w:rPr>
+          <w:lang w:val="en-US"/>
+        </w:rPr>
+        <w:lastRenderedPageBreak/>
+        <w:t xml:space="preserve">baseline distributions of physical activity. The method is more sensitive to interventions which increase the activity levels of the least active, and less sensitive to interventions which increase the activity levels of the most active. This means that similar scenarios </w:t>
+      </w:r>
+      <w:r>
+        <w:rPr>
+          <w:lang w:val="en-US"/>
+        </w:rPr>
+        <w:t xml:space="preserve">may </w:t>
       </w:r>
       <w:r>
         <w:rPr>
@@ -5518,146 +6393,85 @@
       </w:r>
       <w:r>
         <w:rPr>
-          <w:lang w:val="en-US"/>
-        </w:rPr>
-        <w:t xml:space="preserve">large </w:t>
-      </w:r>
-      <w:r>
-        <w:rPr>
-          <w:lang w:val="en-US"/>
-        </w:rPr>
-        <w:t xml:space="preserve">benefits in health, wellbeing &amp; productivity worldwide (Hafner et al., 2019). However, trade-offs </w:t>
-      </w:r>
-      <w:r>
-        <w:rPr>
-          <w:lang w:val="en-US"/>
-        </w:rPr>
-        <w:t xml:space="preserve">often </w:t>
-      </w:r>
-      <w:r>
-        <w:rPr>
-          <w:lang w:val="en-US"/>
-        </w:rPr>
-        <w:t xml:space="preserve">exist between increasing population physical activity and </w:t>
-      </w:r>
-      <w:r>
-        <w:rPr>
-          <w:lang w:val="en-US"/>
-        </w:rPr>
-        <w:t xml:space="preserve">achieving </w:t>
-      </w:r>
-      <w:r>
-        <w:rPr>
-          <w:lang w:val="en-US"/>
-        </w:rPr>
-        <w:t xml:space="preserve">other </w:t>
-      </w:r>
-      <w:r>
-        <w:rPr>
-          <w:lang w:val="en-US"/>
-        </w:rPr>
-        <w:t xml:space="preserve">health and non-health </w:t>
-      </w:r>
-      <w:r>
-        <w:rPr>
-          <w:lang w:val="en-US"/>
-        </w:rPr>
-        <w:t>outcomes</w:t>
-      </w:r>
-      <w:r>
-        <w:rPr>
-          <w:lang w:val="en-US"/>
-        </w:rPr>
-        <w:t xml:space="preserve">. It is therefore important to have a robust method to consider whether interventions that improve activity levels provide good value for money. </w:t>
-      </w:r>
-      <w:r>
-        <w:rPr>
-          <w:lang w:val="en-US"/>
-        </w:rPr>
-        <w:t xml:space="preserve">The HEAT is an example of </w:t>
-      </w:r>
-      <w:r>
-        <w:rPr>
-          <w:lang w:val="en-US"/>
-        </w:rPr>
-        <w:t>a tool</w:t>
-      </w:r>
-      <w:r>
-        <w:rPr>
-          <w:lang w:val="en-US"/>
-        </w:rPr>
-        <w:t>,</w:t>
-      </w:r>
-      <w:r>
-        <w:rPr>
-          <w:lang w:val="en-US"/>
-        </w:rPr>
-        <w:t xml:space="preserve"> often used by transport planners</w:t>
-      </w:r>
-      <w:r>
-        <w:rPr>
-          <w:lang w:val="en-US"/>
-        </w:rPr>
-        <w:t>, which allows users to estimate, and monetize, the benefits</w:t>
-      </w:r>
-      <w:r>
-        <w:rPr>
-          <w:lang w:val="en-US"/>
-        </w:rPr>
-        <w:t xml:space="preserve"> of </w:t>
-      </w:r>
-      <w:r>
-        <w:rPr>
-          <w:lang w:val="en-US"/>
-        </w:rPr>
-        <w:t>increased walking and cycling</w:t>
-      </w:r>
-      <w:r>
-        <w:rPr>
-          <w:lang w:val="en-US"/>
-        </w:rPr>
-        <w:t xml:space="preserve"> (</w:t>
+          <w:highlight w:val="yellow"/>
+          <w:lang w:val="en-US"/>
+        </w:rPr>
+        <w:t>a lower</w:t>
+      </w:r>
+      <w:r>
+        <w:rPr>
+          <w:lang w:val="en-US"/>
+        </w:rPr>
+        <w:t xml:space="preserve"> health benefit in more active countries</w:t>
+      </w:r>
+      <w:r>
+        <w:rPr>
+          <w:lang w:val="en-US"/>
+        </w:rPr>
+        <w:t xml:space="preserve"> &amp; communities, </w:t>
+      </w:r>
+      <w:r>
+        <w:rPr>
+          <w:highlight w:val="yellow"/>
+          <w:lang w:val="en-US"/>
+        </w:rPr>
+        <w:t>and a higher benefit in less active countries &amp; communities</w:t>
+      </w:r>
+      <w:r>
+        <w:rPr>
+          <w:lang w:val="en-US"/>
+        </w:rPr>
+        <w:t xml:space="preserve">. Since countries with higher GDP tend to have </w:t>
+      </w:r>
+      <w:r>
+        <w:rPr>
+          <w:lang w:val="en-US"/>
+        </w:rPr>
+        <w:t xml:space="preserve">a </w:t>
+      </w:r>
+      <w:r>
+        <w:rPr>
+          <w:lang w:val="en-US"/>
+        </w:rPr>
+        <w:t xml:space="preserve">higher </w:t>
+      </w:r>
+      <w:r>
+        <w:rPr>
+          <w:lang w:val="en-US"/>
+        </w:rPr>
+        <w:t>Value of a Statistical Life</w:t>
+      </w:r>
+      <w:r>
+        <w:rPr>
+          <w:lang w:val="en-US"/>
+        </w:rPr>
+        <w:t xml:space="preserve"> (OECD, 2012) and higher prevalence of insufficient physical activity (</w:t>
       </w:r>
       <w:proofErr w:type="spellStart"/>
       <w:r>
         <w:rPr>
           <w:lang w:val="en-US"/>
         </w:rPr>
-        <w:t>Kahlmeier</w:t>
+        <w:t>Guthold</w:t>
       </w:r>
       <w:proofErr w:type="spellEnd"/>
       <w:r>
         <w:rPr>
           <w:lang w:val="en-US"/>
         </w:rPr>
-        <w:t xml:space="preserve"> et al., 201</w:t>
-      </w:r>
-      <w:r>
-        <w:rPr>
-          <w:lang w:val="en-US"/>
-        </w:rPr>
-        <w:t>0</w:t>
-      </w:r>
-      <w:r>
-        <w:rPr>
-          <w:lang w:val="en-US"/>
-        </w:rPr>
-        <w:t>)</w:t>
-      </w:r>
-      <w:r>
-        <w:rPr>
-          <w:lang w:val="en-US"/>
-        </w:rPr>
-        <w:t>.</w:t>
-      </w:r>
-      <w:r>
-        <w:rPr>
-          <w:lang w:val="en-US"/>
-        </w:rPr>
-        <w:t xml:space="preserve"> In general, the </w:t>
-      </w:r>
-      <w:r>
-        <w:t>estimates derived from the physical activity module of the tool have been shown to contribute the most to total monetary benefit (Mueller et al., 2015).</w:t>
+        <w:t xml:space="preserve"> et al., 2018), the estimated </w:t>
+      </w:r>
+      <w:r>
+        <w:rPr>
+          <w:lang w:val="en-US"/>
+        </w:rPr>
+        <w:t xml:space="preserve">net </w:t>
+      </w:r>
+      <w:r>
+        <w:rPr>
+          <w:lang w:val="en-US"/>
+        </w:rPr>
+        <w:t>monetary benefit tends to be higher in western Europe than eastern Europe.</w:t>
       </w:r>
     </w:p>
     <w:p>
@@ -5672,76 +6486,187 @@
         <w:rPr>
           <w:lang w:val="en-US"/>
         </w:rPr>
-        <w:lastRenderedPageBreak/>
-        <w:t>We describe a</w:t>
-      </w:r>
-      <w:r>
-        <w:rPr>
-          <w:lang w:val="en-US"/>
-        </w:rPr>
-        <w:t xml:space="preserve">n adaption to the current HEAT physical activity module which applies a non-linear dose response relationship between physical activity and mortality risk to estimated country specific baseline distributions of physical activity. The method is more sensitive to interventions which increase the activity levels of the least active, and less sensitive to interventions which increase the activity levels of the most active. This means that similar scenarios </w:t>
-      </w:r>
-      <w:r>
-        <w:rPr>
-          <w:lang w:val="en-US"/>
-        </w:rPr>
-        <w:t xml:space="preserve">may </w:t>
-      </w:r>
-      <w:r>
-        <w:rPr>
-          <w:lang w:val="en-US"/>
-        </w:rPr>
-        <w:t xml:space="preserve">yield less health benefit in more active countries. Since countries with higher GDP tend to have </w:t>
-      </w:r>
-      <w:r>
-        <w:rPr>
-          <w:lang w:val="en-US"/>
-        </w:rPr>
-        <w:t xml:space="preserve">a </w:t>
-      </w:r>
-      <w:r>
-        <w:rPr>
-          <w:lang w:val="en-US"/>
-        </w:rPr>
-        <w:t xml:space="preserve">higher </w:t>
-      </w:r>
-      <w:r>
-        <w:rPr>
-          <w:lang w:val="en-US"/>
-        </w:rPr>
-        <w:t>Value of a Statistical Life</w:t>
-      </w:r>
-      <w:r>
-        <w:rPr>
-          <w:lang w:val="en-US"/>
-        </w:rPr>
-        <w:t xml:space="preserve"> (OECD, 2012) and higher prevalence of insufficient physical activity (</w:t>
-      </w:r>
-      <w:proofErr w:type="spellStart"/>
-      <w:r>
-        <w:rPr>
-          <w:lang w:val="en-US"/>
-        </w:rPr>
-        <w:t>Guthold</w:t>
-      </w:r>
-      <w:proofErr w:type="spellEnd"/>
-      <w:r>
-        <w:rPr>
-          <w:lang w:val="en-US"/>
-        </w:rPr>
-        <w:t xml:space="preserve"> et al., 2018), the estimated </w:t>
-      </w:r>
-      <w:r>
-        <w:rPr>
-          <w:lang w:val="en-US"/>
-        </w:rPr>
-        <w:t xml:space="preserve">net </w:t>
-      </w:r>
-      <w:r>
-        <w:rPr>
-          <w:lang w:val="en-US"/>
-        </w:rPr>
-        <w:t>monetary benefit tends to be higher in western Europe than eastern Europe.</w:t>
+        <w:t>There are numerous limitations</w:t>
+      </w:r>
+      <w:r>
+        <w:rPr>
+          <w:lang w:val="en-US"/>
+        </w:rPr>
+        <w:t xml:space="preserve"> of this analysis</w:t>
+      </w:r>
+      <w:r>
+        <w:rPr>
+          <w:lang w:val="en-US"/>
+        </w:rPr>
+        <w:t xml:space="preserve">. </w:t>
+      </w:r>
+      <w:r>
+        <w:rPr>
+          <w:lang w:val="en-US"/>
+        </w:rPr>
+        <w:t>Firstly,</w:t>
+      </w:r>
+      <w:r>
+        <w:rPr>
+          <w:lang w:val="en-US"/>
+        </w:rPr>
+        <w:t xml:space="preserve"> the method used to estimate the baseline distribution</w:t>
+      </w:r>
+      <w:r>
+        <w:rPr>
+          <w:lang w:val="en-US"/>
+        </w:rPr>
+        <w:t>s</w:t>
+      </w:r>
+      <w:r>
+        <w:rPr>
+          <w:lang w:val="en-US"/>
+        </w:rPr>
+        <w:t xml:space="preserve"> of physical activity </w:t>
+      </w:r>
+      <w:r>
+        <w:rPr>
+          <w:lang w:val="en-US"/>
+        </w:rPr>
+        <w:t>in each of the HEAT</w:t>
+      </w:r>
+      <w:r>
+        <w:rPr>
+          <w:lang w:val="en-US"/>
+        </w:rPr>
+        <w:t xml:space="preserve"> countries</w:t>
+      </w:r>
+      <w:r>
+        <w:rPr>
+          <w:lang w:val="en-US"/>
+        </w:rPr>
+        <w:t xml:space="preserve"> </w:t>
+      </w:r>
+      <w:r>
+        <w:rPr>
+          <w:lang w:val="en-US"/>
+        </w:rPr>
+        <w:t xml:space="preserve">(from Hafner et al. 2019) </w:t>
+      </w:r>
+      <w:r>
+        <w:rPr>
+          <w:lang w:val="en-US"/>
+        </w:rPr>
+        <w:t xml:space="preserve">assumes that the </w:t>
+      </w:r>
+      <w:r>
+        <w:rPr>
+          <w:lang w:val="en-US"/>
+        </w:rPr>
+        <w:t xml:space="preserve">shape of the physical activity </w:t>
+      </w:r>
+      <w:r>
+        <w:rPr>
+          <w:lang w:val="en-US"/>
+        </w:rPr>
+        <w:t>distribution</w:t>
+      </w:r>
+      <w:r>
+        <w:rPr>
+          <w:lang w:val="en-US"/>
+        </w:rPr>
+        <w:t xml:space="preserve"> is </w:t>
+      </w:r>
+      <w:r>
+        <w:rPr>
+          <w:lang w:val="en-US"/>
+        </w:rPr>
+        <w:t xml:space="preserve">relatively </w:t>
+      </w:r>
+      <w:r>
+        <w:rPr>
+          <w:lang w:val="en-US"/>
+        </w:rPr>
+        <w:t xml:space="preserve">similar in every country. </w:t>
+      </w:r>
+      <w:r>
+        <w:rPr>
+          <w:lang w:val="en-US"/>
+        </w:rPr>
+        <w:t>Comparing the distributions estimated by this method</w:t>
+      </w:r>
+      <w:r>
+        <w:rPr>
+          <w:lang w:val="en-US"/>
+        </w:rPr>
+        <w:t xml:space="preserve">, </w:t>
+      </w:r>
+      <w:r>
+        <w:rPr>
+          <w:lang w:val="en-US"/>
+        </w:rPr>
+        <w:t>and provided in the supplementary material</w:t>
+      </w:r>
+      <w:r>
+        <w:rPr>
+          <w:lang w:val="en-US"/>
+        </w:rPr>
+        <w:t>,</w:t>
+      </w:r>
+      <w:r>
+        <w:rPr>
+          <w:lang w:val="en-US"/>
+        </w:rPr>
+        <w:t xml:space="preserve"> </w:t>
+      </w:r>
+      <w:r>
+        <w:rPr>
+          <w:lang w:val="en-US"/>
+        </w:rPr>
+        <w:t xml:space="preserve">with more detailed </w:t>
+      </w:r>
+      <w:r>
+        <w:rPr>
+          <w:lang w:val="en-US"/>
+        </w:rPr>
+        <w:t>datasets</w:t>
+      </w:r>
+      <w:r>
+        <w:rPr>
+          <w:lang w:val="en-US"/>
+        </w:rPr>
+        <w:t xml:space="preserve"> would help to validate the estimates of population physical activity distributions</w:t>
+      </w:r>
+      <w:r>
+        <w:rPr>
+          <w:lang w:val="en-US"/>
+        </w:rPr>
+        <w:t>.</w:t>
+      </w:r>
+      <w:r>
+        <w:rPr>
+          <w:lang w:val="en-US"/>
+        </w:rPr>
+        <w:t xml:space="preserve"> It is likely that the method is reliable for similar countries (e.g. the UK and Germany) but may not be reliable where culture differs (e.g.</w:t>
+      </w:r>
+      <w:r>
+        <w:rPr>
+          <w:lang w:val="en-US"/>
+        </w:rPr>
+        <w:t xml:space="preserve"> the</w:t>
+      </w:r>
+      <w:r>
+        <w:rPr>
+          <w:lang w:val="en-US"/>
+        </w:rPr>
+        <w:t xml:space="preserve"> UK and </w:t>
+      </w:r>
+      <w:r>
+        <w:rPr>
+          <w:lang w:val="en-US"/>
+        </w:rPr>
+        <w:t>Chad).</w:t>
+      </w:r>
+      <w:r>
+        <w:rPr>
+          <w:lang w:val="en-US"/>
+        </w:rPr>
+        <w:t xml:space="preserve"> However, it is unlikely that this would affect the main finding of this study, since large differences in the linear and non-linear functions exist when using the UK distribution which is based upon survey data.</w:t>
       </w:r>
     </w:p>
     <w:p>
@@ -5756,55 +6681,49 @@
         <w:rPr>
           <w:lang w:val="en-US"/>
         </w:rPr>
-        <w:t>There are numerous limitations</w:t>
-      </w:r>
-      <w:r>
-        <w:rPr>
-          <w:lang w:val="en-US"/>
-        </w:rPr>
-        <w:t xml:space="preserve"> of this analysis</w:t>
-      </w:r>
-      <w:r>
-        <w:rPr>
-          <w:lang w:val="en-US"/>
-        </w:rPr>
-        <w:t xml:space="preserve">. </w:t>
-      </w:r>
-      <w:r>
-        <w:rPr>
-          <w:lang w:val="en-US"/>
-        </w:rPr>
-        <w:t>Firstly,</w:t>
-      </w:r>
-      <w:r>
-        <w:rPr>
-          <w:lang w:val="en-US"/>
-        </w:rPr>
-        <w:t xml:space="preserve"> the method used to estimate the baseline distribution</w:t>
-      </w:r>
-      <w:r>
-        <w:rPr>
-          <w:lang w:val="en-US"/>
-        </w:rPr>
-        <w:t>s</w:t>
-      </w:r>
-      <w:r>
-        <w:rPr>
-          <w:lang w:val="en-US"/>
-        </w:rPr>
-        <w:t xml:space="preserve"> of physical activity </w:t>
-      </w:r>
-      <w:r>
-        <w:rPr>
-          <w:lang w:val="en-US"/>
-        </w:rPr>
-        <w:t>in each of the HEAT</w:t>
-      </w:r>
-      <w:r>
-        <w:rPr>
-          <w:lang w:val="en-US"/>
-        </w:rPr>
-        <w:t xml:space="preserve"> countries</w:t>
+        <w:t>A further limitation</w:t>
+      </w:r>
+      <w:r>
+        <w:rPr>
+          <w:lang w:val="en-US"/>
+        </w:rPr>
+        <w:t xml:space="preserve"> of th</w:t>
+      </w:r>
+      <w:r>
+        <w:rPr>
+          <w:lang w:val="en-US"/>
+        </w:rPr>
+        <w:t>is</w:t>
+      </w:r>
+      <w:r>
+        <w:rPr>
+          <w:lang w:val="en-US"/>
+        </w:rPr>
+        <w:t xml:space="preserve"> study is that </w:t>
+      </w:r>
+      <w:r>
+        <w:rPr>
+          <w:lang w:val="en-US"/>
+        </w:rPr>
+        <w:t xml:space="preserve">we do not consider the usability of the tool, only show that a more conceptually valid method is possible. Since the tool is designed to be used by </w:t>
+      </w:r>
+      <w:r>
+        <w:rPr>
+          <w:lang w:val="en-US"/>
+        </w:rPr>
+        <w:t>users</w:t>
+      </w:r>
+      <w:r>
+        <w:rPr>
+          <w:lang w:val="en-US"/>
+        </w:rPr>
+        <w:t xml:space="preserve"> with little to no public health, epidemiology, statistics and programming ability it is also important that the methods behind the tool are easy to explain, and the tool is simple to use. I</w:t>
+      </w:r>
+      <w:r>
+        <w:rPr>
+          <w:lang w:val="en-US"/>
+        </w:rPr>
+        <w:t>ncreased complexity, in terms of more, or more detailed inputs, and a more difficult to explain model structure</w:t>
       </w:r>
       <w:r>
         <w:rPr>
@@ -5816,49 +6735,85 @@
         <w:rPr>
           <w:lang w:val="en-US"/>
         </w:rPr>
-        <w:t xml:space="preserve">(from Hafner et al. 2019) </w:t>
-      </w:r>
-      <w:r>
-        <w:rPr>
-          <w:lang w:val="en-US"/>
-        </w:rPr>
-        <w:t xml:space="preserve">assumes that the </w:t>
-      </w:r>
-      <w:r>
-        <w:rPr>
-          <w:lang w:val="en-US"/>
-        </w:rPr>
-        <w:t xml:space="preserve">shape of the physical activity </w:t>
-      </w:r>
-      <w:r>
-        <w:rPr>
-          <w:lang w:val="en-US"/>
-        </w:rPr>
-        <w:t>distribution</w:t>
-      </w:r>
-      <w:r>
-        <w:rPr>
-          <w:lang w:val="en-US"/>
-        </w:rPr>
-        <w:t xml:space="preserve"> is </w:t>
-      </w:r>
-      <w:r>
-        <w:rPr>
-          <w:lang w:val="en-US"/>
-        </w:rPr>
-        <w:t xml:space="preserve">relatively </w:t>
-      </w:r>
-      <w:r>
-        <w:rPr>
-          <w:lang w:val="en-US"/>
-        </w:rPr>
-        <w:t xml:space="preserve">similar in every country. </w:t>
-      </w:r>
-      <w:r>
-        <w:rPr>
-          <w:lang w:val="en-US"/>
-        </w:rPr>
-        <w:t>Comparing the distributions estimated by this method</w:t>
+        <w:t>ma</w:t>
+      </w:r>
+      <w:r>
+        <w:rPr>
+          <w:lang w:val="en-US"/>
+        </w:rPr>
+        <w:t>y</w:t>
+      </w:r>
+      <w:r>
+        <w:rPr>
+          <w:lang w:val="en-US"/>
+        </w:rPr>
+        <w:t xml:space="preserve"> make the tool less ‘</w:t>
+      </w:r>
+      <w:r>
+        <w:rPr>
+          <w:lang w:val="en-US"/>
+        </w:rPr>
+        <w:t>useable</w:t>
+      </w:r>
+      <w:r>
+        <w:rPr>
+          <w:lang w:val="en-US"/>
+        </w:rPr>
+        <w:t>’</w:t>
+      </w:r>
+      <w:r>
+        <w:rPr>
+          <w:lang w:val="en-US"/>
+        </w:rPr>
+        <w:t xml:space="preserve"> and therefore less valuable. </w:t>
+      </w:r>
+      <w:r>
+        <w:rPr>
+          <w:lang w:val="en-US"/>
+        </w:rPr>
+        <w:t>F</w:t>
+      </w:r>
+      <w:r>
+        <w:rPr>
+          <w:lang w:val="en-US"/>
+        </w:rPr>
+        <w:t>urther work to determine whether stakeholders understand</w:t>
+      </w:r>
+      <w:r>
+        <w:rPr>
+          <w:lang w:val="en-US"/>
+        </w:rPr>
+        <w:t xml:space="preserve"> the use of a non-linear dose response relationship on baseline and intervention distributions, and whether </w:t>
+      </w:r>
+      <w:r>
+        <w:rPr>
+          <w:lang w:val="en-US"/>
+        </w:rPr>
+        <w:t>users</w:t>
+      </w:r>
+      <w:r>
+        <w:rPr>
+          <w:lang w:val="en-US"/>
+        </w:rPr>
+        <w:t xml:space="preserve"> </w:t>
+      </w:r>
+      <w:r>
+        <w:rPr>
+          <w:lang w:val="en-US"/>
+        </w:rPr>
+        <w:t>can</w:t>
+      </w:r>
+      <w:r>
+        <w:rPr>
+          <w:lang w:val="en-US"/>
+        </w:rPr>
+        <w:t xml:space="preserve"> obtain </w:t>
+      </w:r>
+      <w:r>
+        <w:rPr>
+          <w:lang w:val="en-US"/>
+        </w:rPr>
+        <w:t>intervention group physical activity distributions</w:t>
       </w:r>
       <w:r>
         <w:rPr>
@@ -5870,73 +6825,13 @@
         <w:rPr>
           <w:lang w:val="en-US"/>
         </w:rPr>
-        <w:t>and provided in the supplementary material</w:t>
-      </w:r>
-      <w:r>
-        <w:rPr>
-          <w:lang w:val="en-US"/>
-        </w:rPr>
-        <w:t>,</w:t>
-      </w:r>
-      <w:r>
-        <w:rPr>
-          <w:lang w:val="en-US"/>
-        </w:rPr>
-        <w:t xml:space="preserve"> </w:t>
-      </w:r>
-      <w:r>
-        <w:rPr>
-          <w:lang w:val="en-US"/>
-        </w:rPr>
-        <w:t xml:space="preserve">with more detailed </w:t>
-      </w:r>
-      <w:r>
-        <w:rPr>
-          <w:lang w:val="en-US"/>
-        </w:rPr>
-        <w:t>datasets</w:t>
-      </w:r>
-      <w:r>
-        <w:rPr>
-          <w:lang w:val="en-US"/>
-        </w:rPr>
-        <w:t xml:space="preserve"> would help to validate the estimates of population physical activity distributions</w:t>
-      </w:r>
-      <w:r>
-        <w:rPr>
-          <w:lang w:val="en-US"/>
-        </w:rPr>
-        <w:t>.</w:t>
-      </w:r>
-      <w:r>
-        <w:rPr>
-          <w:lang w:val="en-US"/>
-        </w:rPr>
-        <w:t xml:space="preserve"> It is likely that the method is reliable for similar countries (e.g. the UK and Germany) but may not be reliable where culture differs (e.g.</w:t>
-      </w:r>
-      <w:r>
-        <w:rPr>
-          <w:lang w:val="en-US"/>
-        </w:rPr>
-        <w:t xml:space="preserve"> the</w:t>
-      </w:r>
-      <w:r>
-        <w:rPr>
-          <w:lang w:val="en-US"/>
-        </w:rPr>
-        <w:t xml:space="preserve"> UK and </w:t>
-      </w:r>
-      <w:r>
-        <w:rPr>
-          <w:lang w:val="en-US"/>
-        </w:rPr>
-        <w:t>Chad).</w:t>
-      </w:r>
-      <w:r>
-        <w:rPr>
-          <w:lang w:val="en-US"/>
-        </w:rPr>
-        <w:t xml:space="preserve"> However, it is unlikely that this would affect the main finding of this study, since large differences in the linear and non-linear functions exist when using the UK distribution which is based upon survey data.</w:t>
+        <w:t>will likely be a determining factor as to the feasibility of adapting the HEAT tool.</w:t>
+      </w:r>
+      <w:r>
+        <w:rPr>
+          <w:lang w:val="en-US"/>
+        </w:rPr>
+        <w:t xml:space="preserve"> Nevertheless, this paper demonstrates that the two approaches do result in substantial differences at the population level, and therefore where possible the non-linear dose response function should be used by researchers.</w:t>
       </w:r>
     </w:p>
     <w:p>
@@ -5951,49 +6846,55 @@
         <w:rPr>
           <w:lang w:val="en-US"/>
         </w:rPr>
-        <w:t>A further limitation</w:t>
-      </w:r>
-      <w:r>
-        <w:rPr>
-          <w:lang w:val="en-US"/>
-        </w:rPr>
-        <w:t xml:space="preserve"> of th</w:t>
-      </w:r>
-      <w:r>
-        <w:rPr>
-          <w:lang w:val="en-US"/>
-        </w:rPr>
-        <w:t>is</w:t>
-      </w:r>
-      <w:r>
-        <w:rPr>
-          <w:lang w:val="en-US"/>
-        </w:rPr>
-        <w:t xml:space="preserve"> study is that </w:t>
-      </w:r>
-      <w:r>
-        <w:rPr>
-          <w:lang w:val="en-US"/>
-        </w:rPr>
-        <w:t xml:space="preserve">we do not consider the usability of the tool, only show that a more conceptually valid method is possible. Since the tool is designed to be used by </w:t>
-      </w:r>
-      <w:r>
-        <w:rPr>
-          <w:lang w:val="en-US"/>
-        </w:rPr>
-        <w:t>users</w:t>
-      </w:r>
-      <w:r>
-        <w:rPr>
-          <w:lang w:val="en-US"/>
-        </w:rPr>
-        <w:t xml:space="preserve"> with little to no public health, epidemiology, statistics and programming ability it is also important that the methods behind the tool are easy to explain, and the tool is simple to use. I</w:t>
-      </w:r>
-      <w:r>
-        <w:rPr>
-          <w:lang w:val="en-US"/>
-        </w:rPr>
-        <w:t>ncreased complexity, in terms of more, or more detailed inputs, and a more difficult to explain model structure</w:t>
+        <w:t xml:space="preserve">The trade-off between the ‘usability’ and ‘accuracy’ of </w:t>
+      </w:r>
+      <w:r>
+        <w:rPr>
+          <w:lang w:val="en-US"/>
+        </w:rPr>
+        <w:t xml:space="preserve">health impact assessment tools (and </w:t>
+      </w:r>
+      <w:r>
+        <w:rPr>
+          <w:lang w:val="en-US"/>
+        </w:rPr>
+        <w:t>public health economic models</w:t>
+      </w:r>
+      <w:r>
+        <w:rPr>
+          <w:lang w:val="en-US"/>
+        </w:rPr>
+        <w:t xml:space="preserve"> more generally)</w:t>
+      </w:r>
+      <w:r>
+        <w:rPr>
+          <w:lang w:val="en-US"/>
+        </w:rPr>
+        <w:t xml:space="preserve"> is one that needs further attention in the academic literature. Models and tools tend to be either high accuracy but low usability</w:t>
+      </w:r>
+      <w:r>
+        <w:rPr>
+          <w:lang w:val="en-US"/>
+        </w:rPr>
+        <w:t xml:space="preserve"> -</w:t>
+      </w:r>
+      <w:r>
+        <w:rPr>
+          <w:lang w:val="en-US"/>
+        </w:rPr>
+        <w:t xml:space="preserve"> for example models created in high level programming languages with high computational demands and long run-times</w:t>
+      </w:r>
+      <w:r>
+        <w:rPr>
+          <w:lang w:val="en-US"/>
+        </w:rPr>
+        <w:t xml:space="preserve"> -</w:t>
+      </w:r>
+      <w:r>
+        <w:rPr>
+          <w:lang w:val="en-US"/>
+        </w:rPr>
+        <w:t xml:space="preserve"> or low accuracy but high usability - including the HEAT physical activity modules. Understanding how to utilize new tools from data-science to make</w:t>
       </w:r>
       <w:r>
         <w:rPr>
@@ -6005,185 +6906,14 @@
         <w:rPr>
           <w:lang w:val="en-US"/>
         </w:rPr>
-        <w:t>ma</w:t>
-      </w:r>
-      <w:r>
-        <w:rPr>
-          <w:lang w:val="en-US"/>
-        </w:rPr>
-        <w:t>y</w:t>
-      </w:r>
-      <w:r>
-        <w:rPr>
-          <w:lang w:val="en-US"/>
-        </w:rPr>
-        <w:t xml:space="preserve"> make the tool less ‘</w:t>
-      </w:r>
-      <w:r>
-        <w:rPr>
-          <w:lang w:val="en-US"/>
-        </w:rPr>
-        <w:t>useable</w:t>
-      </w:r>
-      <w:r>
-        <w:rPr>
-          <w:lang w:val="en-US"/>
-        </w:rPr>
-        <w:t>’</w:t>
-      </w:r>
-      <w:r>
-        <w:rPr>
-          <w:lang w:val="en-US"/>
-        </w:rPr>
-        <w:t xml:space="preserve"> and therefore less valuable. </w:t>
-      </w:r>
-      <w:r>
-        <w:rPr>
-          <w:lang w:val="en-US"/>
-        </w:rPr>
-        <w:t>F</w:t>
-      </w:r>
-      <w:r>
-        <w:rPr>
-          <w:lang w:val="en-US"/>
-        </w:rPr>
-        <w:t>urther work to determine whether stakeholders understand</w:t>
-      </w:r>
-      <w:r>
-        <w:rPr>
-          <w:lang w:val="en-US"/>
-        </w:rPr>
-        <w:t xml:space="preserve"> the use of a non-linear dose response relationship on baseline and intervention distributions, and whether </w:t>
-      </w:r>
-      <w:r>
-        <w:rPr>
-          <w:lang w:val="en-US"/>
-        </w:rPr>
-        <w:t>users</w:t>
-      </w:r>
-      <w:r>
-        <w:rPr>
-          <w:lang w:val="en-US"/>
-        </w:rPr>
-        <w:t xml:space="preserve"> </w:t>
-      </w:r>
-      <w:r>
-        <w:rPr>
-          <w:lang w:val="en-US"/>
-        </w:rPr>
-        <w:t>can</w:t>
-      </w:r>
-      <w:r>
-        <w:rPr>
-          <w:lang w:val="en-US"/>
-        </w:rPr>
-        <w:t xml:space="preserve"> obtain </w:t>
-      </w:r>
-      <w:r>
-        <w:rPr>
-          <w:lang w:val="en-US"/>
-        </w:rPr>
-        <w:t>intervention group physical activity distributions</w:t>
-      </w:r>
-      <w:r>
-        <w:rPr>
-          <w:lang w:val="en-US"/>
-        </w:rPr>
-        <w:t xml:space="preserve">, </w:t>
-      </w:r>
-      <w:r>
-        <w:rPr>
-          <w:lang w:val="en-US"/>
-        </w:rPr>
-        <w:t>will likely be a determining factor as to the feasibility of adapting the HEAT tool.</w:t>
-      </w:r>
-      <w:r>
-        <w:rPr>
-          <w:lang w:val="en-US"/>
-        </w:rPr>
-        <w:t xml:space="preserve"> Nevertheless, this paper demonstrates that the two approaches do result in substantial differences at the population level, and therefore where possible the non-linear dose response function should be used by researchers.</w:t>
-      </w:r>
-    </w:p>
-    <w:p>
-      <w:pPr>
-        <w:spacing w:line="360" w:lineRule="auto"/>
-        <w:jc w:val="both"/>
-        <w:rPr>
-          <w:lang w:val="en-US"/>
-        </w:rPr>
-      </w:pPr>
-      <w:r>
-        <w:rPr>
-          <w:lang w:val="en-US"/>
-        </w:rPr>
-        <w:t xml:space="preserve">The trade-off between the ‘usability’ and ‘accuracy’ of </w:t>
-      </w:r>
-      <w:r>
-        <w:rPr>
-          <w:lang w:val="en-US"/>
-        </w:rPr>
-        <w:t xml:space="preserve">health impact assessment tools (and </w:t>
-      </w:r>
-      <w:r>
-        <w:rPr>
-          <w:lang w:val="en-US"/>
-        </w:rPr>
-        <w:t>public health economic models</w:t>
-      </w:r>
-      <w:r>
-        <w:rPr>
-          <w:lang w:val="en-US"/>
-        </w:rPr>
-        <w:t xml:space="preserve"> more generally)</w:t>
-      </w:r>
-      <w:r>
-        <w:rPr>
-          <w:lang w:val="en-US"/>
-        </w:rPr>
-        <w:t xml:space="preserve"> is one that needs further attention in the academic literature. Models and tools tend to be either high accuracy but low usability</w:t>
-      </w:r>
-      <w:r>
-        <w:rPr>
-          <w:lang w:val="en-US"/>
-        </w:rPr>
-        <w:t xml:space="preserve"> -</w:t>
-      </w:r>
-      <w:r>
-        <w:rPr>
-          <w:lang w:val="en-US"/>
-        </w:rPr>
-        <w:t xml:space="preserve"> for example models created in high level programming languages with high computational demands and long run-times</w:t>
-      </w:r>
-      <w:r>
-        <w:rPr>
-          <w:lang w:val="en-US"/>
-        </w:rPr>
-        <w:t xml:space="preserve"> -</w:t>
-      </w:r>
-      <w:r>
-        <w:rPr>
-          <w:lang w:val="en-US"/>
-        </w:rPr>
-        <w:t xml:space="preserve"> or low accuracy but high usability - including the HEAT physical activity modules. Understanding how </w:t>
+        <w:t xml:space="preserve">models which are very accurate more usable would be </w:t>
       </w:r>
       <w:r>
         <w:rPr>
           <w:lang w:val="en-US"/>
         </w:rPr>
         <w:lastRenderedPageBreak/>
-        <w:t>to utilize new tools from data-science to make</w:t>
-      </w:r>
-      <w:r>
-        <w:rPr>
-          <w:lang w:val="en-US"/>
-        </w:rPr>
-        <w:t xml:space="preserve"> </w:t>
-      </w:r>
-      <w:r>
-        <w:rPr>
-          <w:lang w:val="en-US"/>
-        </w:rPr>
-        <w:t>models which are very accurate more usable would be a useful avenue of future research. Likewise, understanding how to incrementally improve the accuracy of highly usable models (like HEAT) without compromising usability would be a valuable endeavor.</w:t>
+        <w:t>a useful avenue of future research. Likewise, understanding how to incrementally improve the accuracy of highly usable models (like HEAT) without compromising usability would be a valuable endeavor.</w:t>
       </w:r>
     </w:p>
     <w:p>
@@ -6394,6 +7124,218 @@
           <w:shd w:val="clear" w:color="auto" w:fill="FFFFFF"/>
         </w:rPr>
         <w:t>(9), pp.S498-S516.</w:t>
+      </w:r>
+    </w:p>
+    <w:p>
+      <w:pPr>
+        <w:spacing w:before="240" w:line="240" w:lineRule="auto"/>
+        <w:rPr>
+          <w:rFonts w:cstheme="minorHAnsi"/>
+          <w:color w:val="222222"/>
+          <w:sz w:val="24"/>
+          <w:szCs w:val="24"/>
+          <w:shd w:val="clear" w:color="auto" w:fill="FFFFFF"/>
+        </w:rPr>
+      </w:pPr>
+      <w:proofErr w:type="spellStart"/>
+      <w:r>
+        <w:rPr>
+          <w:rFonts w:ascii="Arial" w:hAnsi="Arial" w:cs="Arial"/>
+          <w:color w:val="222222"/>
+          <w:sz w:val="20"/>
+          <w:szCs w:val="20"/>
+          <w:shd w:val="clear" w:color="auto" w:fill="FFFFFF"/>
+        </w:rPr>
+        <w:t>Ekelund</w:t>
+      </w:r>
+      <w:proofErr w:type="spellEnd"/>
+      <w:r>
+        <w:rPr>
+          <w:rFonts w:ascii="Arial" w:hAnsi="Arial" w:cs="Arial"/>
+          <w:color w:val="222222"/>
+          <w:sz w:val="20"/>
+          <w:szCs w:val="20"/>
+          <w:shd w:val="clear" w:color="auto" w:fill="FFFFFF"/>
+        </w:rPr>
+        <w:t xml:space="preserve">, U., Tarp, J., </w:t>
+      </w:r>
+      <w:proofErr w:type="spellStart"/>
+      <w:r>
+        <w:rPr>
+          <w:rFonts w:ascii="Arial" w:hAnsi="Arial" w:cs="Arial"/>
+          <w:color w:val="222222"/>
+          <w:sz w:val="20"/>
+          <w:szCs w:val="20"/>
+          <w:shd w:val="clear" w:color="auto" w:fill="FFFFFF"/>
+        </w:rPr>
+        <w:t>Steene</w:t>
+      </w:r>
+      <w:proofErr w:type="spellEnd"/>
+      <w:r>
+        <w:rPr>
+          <w:rFonts w:ascii="Arial" w:hAnsi="Arial" w:cs="Arial"/>
+          <w:color w:val="222222"/>
+          <w:sz w:val="20"/>
+          <w:szCs w:val="20"/>
+          <w:shd w:val="clear" w:color="auto" w:fill="FFFFFF"/>
+        </w:rPr>
+        <w:t xml:space="preserve">-Johannessen, J., Hansen, B.H., </w:t>
+      </w:r>
+      <w:proofErr w:type="spellStart"/>
+      <w:r>
+        <w:rPr>
+          <w:rFonts w:ascii="Arial" w:hAnsi="Arial" w:cs="Arial"/>
+          <w:color w:val="222222"/>
+          <w:sz w:val="20"/>
+          <w:szCs w:val="20"/>
+          <w:shd w:val="clear" w:color="auto" w:fill="FFFFFF"/>
+        </w:rPr>
+        <w:t>Jefferis</w:t>
+      </w:r>
+      <w:proofErr w:type="spellEnd"/>
+      <w:r>
+        <w:rPr>
+          <w:rFonts w:ascii="Arial" w:hAnsi="Arial" w:cs="Arial"/>
+          <w:color w:val="222222"/>
+          <w:sz w:val="20"/>
+          <w:szCs w:val="20"/>
+          <w:shd w:val="clear" w:color="auto" w:fill="FFFFFF"/>
+        </w:rPr>
+        <w:t xml:space="preserve">, B., </w:t>
+      </w:r>
+      <w:proofErr w:type="spellStart"/>
+      <w:r>
+        <w:rPr>
+          <w:rFonts w:ascii="Arial" w:hAnsi="Arial" w:cs="Arial"/>
+          <w:color w:val="222222"/>
+          <w:sz w:val="20"/>
+          <w:szCs w:val="20"/>
+          <w:shd w:val="clear" w:color="auto" w:fill="FFFFFF"/>
+        </w:rPr>
+        <w:t>Fagerland</w:t>
+      </w:r>
+      <w:proofErr w:type="spellEnd"/>
+      <w:r>
+        <w:rPr>
+          <w:rFonts w:ascii="Arial" w:hAnsi="Arial" w:cs="Arial"/>
+          <w:color w:val="222222"/>
+          <w:sz w:val="20"/>
+          <w:szCs w:val="20"/>
+          <w:shd w:val="clear" w:color="auto" w:fill="FFFFFF"/>
+        </w:rPr>
+        <w:t xml:space="preserve">, M.W., Whincup, P., Diaz, K.M., Hooker, S.P., </w:t>
+      </w:r>
+      <w:proofErr w:type="spellStart"/>
+      <w:r>
+        <w:rPr>
+          <w:rFonts w:ascii="Arial" w:hAnsi="Arial" w:cs="Arial"/>
+          <w:color w:val="222222"/>
+          <w:sz w:val="20"/>
+          <w:szCs w:val="20"/>
+          <w:shd w:val="clear" w:color="auto" w:fill="FFFFFF"/>
+        </w:rPr>
+        <w:t>Chernofsky</w:t>
+      </w:r>
+      <w:proofErr w:type="spellEnd"/>
+      <w:r>
+        <w:rPr>
+          <w:rFonts w:ascii="Arial" w:hAnsi="Arial" w:cs="Arial"/>
+          <w:color w:val="222222"/>
+          <w:sz w:val="20"/>
+          <w:szCs w:val="20"/>
+          <w:shd w:val="clear" w:color="auto" w:fill="FFFFFF"/>
+        </w:rPr>
+        <w:t xml:space="preserve">, A. and Larson, M.G., 2019. Dose-response associations between </w:t>
+      </w:r>
+      <w:proofErr w:type="spellStart"/>
+      <w:r>
+        <w:rPr>
+          <w:rFonts w:ascii="Arial" w:hAnsi="Arial" w:cs="Arial"/>
+          <w:color w:val="222222"/>
+          <w:sz w:val="20"/>
+          <w:szCs w:val="20"/>
+          <w:shd w:val="clear" w:color="auto" w:fill="FFFFFF"/>
+        </w:rPr>
+        <w:t>accelerometry</w:t>
+      </w:r>
+      <w:proofErr w:type="spellEnd"/>
+      <w:r>
+        <w:rPr>
+          <w:rFonts w:ascii="Arial" w:hAnsi="Arial" w:cs="Arial"/>
+          <w:color w:val="222222"/>
+          <w:sz w:val="20"/>
+          <w:szCs w:val="20"/>
+          <w:shd w:val="clear" w:color="auto" w:fill="FFFFFF"/>
+        </w:rPr>
+        <w:t xml:space="preserve"> measured physical activity and sedentary time and </w:t>
+      </w:r>
+      <w:proofErr w:type="spellStart"/>
+      <w:r>
+        <w:rPr>
+          <w:rFonts w:ascii="Arial" w:hAnsi="Arial" w:cs="Arial"/>
+          <w:color w:val="222222"/>
+          <w:sz w:val="20"/>
+          <w:szCs w:val="20"/>
+          <w:shd w:val="clear" w:color="auto" w:fill="FFFFFF"/>
+        </w:rPr>
+        <w:t>all cause</w:t>
+      </w:r>
+      <w:proofErr w:type="spellEnd"/>
+      <w:r>
+        <w:rPr>
+          <w:rFonts w:ascii="Arial" w:hAnsi="Arial" w:cs="Arial"/>
+          <w:color w:val="222222"/>
+          <w:sz w:val="20"/>
+          <w:szCs w:val="20"/>
+          <w:shd w:val="clear" w:color="auto" w:fill="FFFFFF"/>
+        </w:rPr>
+        <w:t xml:space="preserve"> mortality: systematic review and harmonised meta-analysis. </w:t>
+      </w:r>
+      <w:proofErr w:type="spellStart"/>
+      <w:r>
+        <w:rPr>
+          <w:rFonts w:ascii="Arial" w:hAnsi="Arial" w:cs="Arial"/>
+          <w:i/>
+          <w:iCs/>
+          <w:color w:val="222222"/>
+          <w:sz w:val="20"/>
+          <w:szCs w:val="20"/>
+          <w:shd w:val="clear" w:color="auto" w:fill="FFFFFF"/>
+        </w:rPr>
+        <w:t>bmj</w:t>
+      </w:r>
+      <w:proofErr w:type="spellEnd"/>
+      <w:r>
+        <w:rPr>
+          <w:rFonts w:ascii="Arial" w:hAnsi="Arial" w:cs="Arial"/>
+          <w:color w:val="222222"/>
+          <w:sz w:val="20"/>
+          <w:szCs w:val="20"/>
+          <w:shd w:val="clear" w:color="auto" w:fill="FFFFFF"/>
+        </w:rPr>
+        <w:t>, </w:t>
+      </w:r>
+      <w:r>
+        <w:rPr>
+          <w:rFonts w:ascii="Arial" w:hAnsi="Arial" w:cs="Arial"/>
+          <w:i/>
+          <w:iCs/>
+          <w:color w:val="222222"/>
+          <w:sz w:val="20"/>
+          <w:szCs w:val="20"/>
+          <w:shd w:val="clear" w:color="auto" w:fill="FFFFFF"/>
+        </w:rPr>
+        <w:t>366</w:t>
+      </w:r>
+      <w:r>
+        <w:rPr>
+          <w:rFonts w:ascii="Arial" w:hAnsi="Arial" w:cs="Arial"/>
+          <w:color w:val="222222"/>
+          <w:sz w:val="20"/>
+          <w:szCs w:val="20"/>
+          <w:shd w:val="clear" w:color="auto" w:fill="FFFFFF"/>
+        </w:rPr>
+        <w:t>.</w:t>
       </w:r>
     </w:p>
     <w:p>
@@ -7348,6 +8290,7 @@
           <w:szCs w:val="24"/>
           <w:shd w:val="clear" w:color="auto" w:fill="FFFFFF"/>
         </w:rPr>
+        <w:lastRenderedPageBreak/>
         <w:t xml:space="preserve">Minton, J., </w:t>
       </w:r>
       <w:proofErr w:type="spellStart"/>
@@ -7436,7 +8379,6 @@
           <w:szCs w:val="24"/>
           <w:shd w:val="clear" w:color="auto" w:fill="FFFFFF"/>
         </w:rPr>
-        <w:lastRenderedPageBreak/>
         <w:t>MDB (</w:t>
       </w:r>
       <w:r>
@@ -7535,6 +8477,108 @@
           <w:shd w:val="clear" w:color="auto" w:fill="FFFFFF"/>
         </w:rPr>
         <w:t>.</w:t>
+      </w:r>
+    </w:p>
+    <w:p>
+      <w:pPr>
+        <w:spacing w:before="240" w:line="240" w:lineRule="auto"/>
+        <w:jc w:val="both"/>
+        <w:rPr>
+          <w:rFonts w:cstheme="minorHAnsi"/>
+          <w:color w:val="222222"/>
+          <w:sz w:val="24"/>
+          <w:szCs w:val="24"/>
+          <w:shd w:val="clear" w:color="auto" w:fill="FFFFFF"/>
+        </w:rPr>
+      </w:pPr>
+      <w:r>
+        <w:rPr>
+          <w:rFonts w:ascii="Segoe UI" w:hAnsi="Segoe UI" w:cs="Segoe UI"/>
+          <w:color w:val="212121"/>
+          <w:highlight w:val="yellow"/>
+          <w:shd w:val="clear" w:color="auto" w:fill="FFFFFF"/>
+        </w:rPr>
+        <w:t xml:space="preserve">Smith R, Thomas C, Squires H, </w:t>
+      </w:r>
+      <w:proofErr w:type="spellStart"/>
+      <w:r>
+        <w:rPr>
+          <w:rFonts w:ascii="Segoe UI" w:hAnsi="Segoe UI" w:cs="Segoe UI"/>
+          <w:color w:val="212121"/>
+          <w:highlight w:val="yellow"/>
+          <w:shd w:val="clear" w:color="auto" w:fill="FFFFFF"/>
+        </w:rPr>
+        <w:t>Götschi</w:t>
+      </w:r>
+      <w:proofErr w:type="spellEnd"/>
+      <w:r>
+        <w:rPr>
+          <w:rFonts w:ascii="Segoe UI" w:hAnsi="Segoe UI" w:cs="Segoe UI"/>
+          <w:color w:val="212121"/>
+          <w:highlight w:val="yellow"/>
+          <w:shd w:val="clear" w:color="auto" w:fill="FFFFFF"/>
+        </w:rPr>
+        <w:t xml:space="preserve"> T, </w:t>
+      </w:r>
+      <w:proofErr w:type="spellStart"/>
+      <w:r>
+        <w:rPr>
+          <w:rFonts w:ascii="Segoe UI" w:hAnsi="Segoe UI" w:cs="Segoe UI"/>
+          <w:color w:val="212121"/>
+          <w:highlight w:val="yellow"/>
+          <w:shd w:val="clear" w:color="auto" w:fill="FFFFFF"/>
+        </w:rPr>
+        <w:t>Kahlmeier</w:t>
+      </w:r>
+      <w:proofErr w:type="spellEnd"/>
+      <w:r>
+        <w:rPr>
+          <w:rFonts w:ascii="Segoe UI" w:hAnsi="Segoe UI" w:cs="Segoe UI"/>
+          <w:color w:val="212121"/>
+          <w:highlight w:val="yellow"/>
+          <w:shd w:val="clear" w:color="auto" w:fill="FFFFFF"/>
+        </w:rPr>
+        <w:t xml:space="preserve"> S, Goyder E. The price of precision: trade-offs between usability and validity in the World Health Organization Health Economic Assessment Tool for walking and cycling. Public Health. 2021 May;194:263-269. </w:t>
+      </w:r>
+      <w:proofErr w:type="spellStart"/>
+      <w:r>
+        <w:rPr>
+          <w:rFonts w:ascii="Segoe UI" w:hAnsi="Segoe UI" w:cs="Segoe UI"/>
+          <w:color w:val="212121"/>
+          <w:highlight w:val="yellow"/>
+          <w:shd w:val="clear" w:color="auto" w:fill="FFFFFF"/>
+        </w:rPr>
+        <w:t>doi</w:t>
+      </w:r>
+      <w:proofErr w:type="spellEnd"/>
+      <w:r>
+        <w:rPr>
+          <w:rFonts w:ascii="Segoe UI" w:hAnsi="Segoe UI" w:cs="Segoe UI"/>
+          <w:color w:val="212121"/>
+          <w:highlight w:val="yellow"/>
+          <w:shd w:val="clear" w:color="auto" w:fill="FFFFFF"/>
+        </w:rPr>
+        <w:t xml:space="preserve">: 10.1016/j.puhe.2021.03.016. </w:t>
+      </w:r>
+      <w:proofErr w:type="spellStart"/>
+      <w:r>
+        <w:rPr>
+          <w:rFonts w:ascii="Segoe UI" w:hAnsi="Segoe UI" w:cs="Segoe UI"/>
+          <w:color w:val="212121"/>
+          <w:highlight w:val="yellow"/>
+          <w:shd w:val="clear" w:color="auto" w:fill="FFFFFF"/>
+        </w:rPr>
+        <w:t>Epub</w:t>
+      </w:r>
+      <w:proofErr w:type="spellEnd"/>
+      <w:r>
+        <w:rPr>
+          <w:rFonts w:ascii="Segoe UI" w:hAnsi="Segoe UI" w:cs="Segoe UI"/>
+          <w:color w:val="212121"/>
+          <w:highlight w:val="yellow"/>
+          <w:shd w:val="clear" w:color="auto" w:fill="FFFFFF"/>
+        </w:rPr>
+        <w:t xml:space="preserve"> 2021 May 14. PMID: 33992906.</w:t>
       </w:r>
     </w:p>
     <w:p>

</xml_diff>